<commit_message>
added the correct version of the files
files zijn nu ingevuld
</commit_message>
<xml_diff>
--- a/Sjablonen/Sjablonen/Sjabloon 1 - GDD(Game Design Document).docx
+++ b/Sjablonen/Sjablonen/Sjabloon 1 - GDD(Game Design Document).docx
@@ -257,34 +257,34 @@
           <w:noProof/>
           <w:lang w:eastAsia="nl-NL"/>
         </w:rPr>
-        <mc:AlternateContent>
-          <mc:Choice Requires="wps">
-            <w:drawing>
-              <wp:anchor distT="0" distB="0" distL="114300" distR="114300" simplePos="0" relativeHeight="251658240" behindDoc="0" locked="0" layoutInCell="1" allowOverlap="1" wp14:anchorId="7F4EE135" wp14:editId="640AD9C0">
-                <wp:simplePos x="0" y="0"/>
-                <wp:positionH relativeFrom="margin">
+        <mc:AlternateContent xmlns:mc="http://schemas.openxmlformats.org/markup-compatibility/2006">
+          <mc:Choice xmlns:mc="http://schemas.openxmlformats.org/markup-compatibility/2006" Requires="wps">
+            <w:drawing xmlns:w="http://schemas.openxmlformats.org/wordprocessingml/2006/main">
+              <wp:anchor xmlns:wp14="http://schemas.microsoft.com/office/word/2010/wordprocessingDrawing" xmlns:wp="http://schemas.openxmlformats.org/drawingml/2006/wordprocessingDrawing" distT="0" distB="0" distL="114300" distR="114300" simplePos="0" relativeHeight="251658240" behindDoc="0" locked="0" layoutInCell="1" allowOverlap="1" wp14:anchorId="7F4EE135" wp14:editId="640AD9C0">
+                <wp:simplePos xmlns:wp="http://schemas.openxmlformats.org/drawingml/2006/wordprocessingDrawing" x="0" y="0"/>
+                <wp:positionH xmlns:wp="http://schemas.openxmlformats.org/drawingml/2006/wordprocessingDrawing" relativeFrom="margin">
                   <wp:align>right</wp:align>
                 </wp:positionH>
-                <wp:positionV relativeFrom="paragraph">
+                <wp:positionV xmlns:wp="http://schemas.openxmlformats.org/drawingml/2006/wordprocessingDrawing" relativeFrom="paragraph">
                   <wp:posOffset>281940</wp:posOffset>
                 </wp:positionV>
-                <wp:extent cx="5743575" cy="1242695"/>
-                <wp:effectExtent l="0" t="0" r="28575" b="14605"/>
-                <wp:wrapNone/>
-                <wp:docPr id="307" name="Tekstvak 2"/>
-                <wp:cNvGraphicFramePr>
+                <wp:extent cx="5743575" cy="1755140"/>
+                <wp:effectExtent l="0" t="0" r="28575" b="13970"/>
+                <wp:wrapNone xmlns:wp="http://schemas.openxmlformats.org/drawingml/2006/wordprocessingDrawing"/>
+                <wp:docPr xmlns:wp="http://schemas.openxmlformats.org/drawingml/2006/wordprocessingDrawing" id="307" name="Tekstvak 2"/>
+                <wp:cNvGraphicFramePr xmlns:wp="http://schemas.openxmlformats.org/drawingml/2006/wordprocessingDrawing">
                   <a:graphicFrameLocks xmlns:a="http://schemas.openxmlformats.org/drawingml/2006/main"/>
                 </wp:cNvGraphicFramePr>
                 <a:graphic xmlns:a="http://schemas.openxmlformats.org/drawingml/2006/main">
                   <a:graphicData uri="http://schemas.microsoft.com/office/word/2010/wordprocessingShape">
-                    <wps:wsp>
-                      <wps:cNvSpPr txBox="1">
+                    <wps:wsp xmlns:wps="http://schemas.microsoft.com/office/word/2010/wordprocessingShape">
+                      <wps:cNvSpPr>
                         <a:spLocks noChangeArrowheads="1"/>
                       </wps:cNvSpPr>
-                      <wps:spPr bwMode="auto">
+                      <wps:spPr>
                         <a:xfrm>
                           <a:off x="0" y="0"/>
-                          <a:ext cx="5743575" cy="1242695"/>
+                          <a:ext cx="5743575" cy="1755140"/>
                         </a:xfrm>
                         <a:prstGeom prst="rect">
                           <a:avLst/>
@@ -296,133 +296,149 @@
                           <a:solidFill>
                             <a:srgbClr val="000000"/>
                           </a:solidFill>
-                          <a:miter lim="800000"/>
-                          <a:headEnd/>
-                          <a:tailEnd/>
+                          <a:miter/>
                         </a:ln>
                       </wps:spPr>
                       <wps:txbx>
                         <w:txbxContent>
                           <w:p>
                             <w:pPr>
-                              <w:spacing w:before="120"/>
+                              <w:spacing w:before="120" w:line="276" w:lineRule="auto"/>
+                              <w:rPr>
+                                <w:rFonts w:ascii="Calibri" w:hAnsi="Calibri" w:cs="Calibri"/>
+                                <w:kern w:val="0"/>
+                                <w:lang w:val="en-US"/>
+                                <w14:ligatures xmlns:w14="http://schemas.microsoft.com/office/word/2010/wordml" w14:val="none"/>
+                              </w:rPr>
                             </w:pPr>
                             <w:r>
-                              <w:t>Geschreven door (v</w:t>
+                              <w:rPr>
+                                <w:rFonts w:ascii="Calibri" w:hAnsi="Calibri" w:cs="Calibri"/>
+                                <w:lang w:val="en-US"/>
+                              </w:rPr>
+                              <w:t>Geschreven door:</w:t>
                             </w:r>
                             <w:r>
-                              <w:t>oor- en achternaam</w:t>
+                              <w:rPr>
+                                <w:rFonts w:ascii="Calibri" w:hAnsi="Calibri" w:cs="Calibri"/>
+                                <w:color w:val="000000"/>
+                                <w:lang w:val="en-US"/>
+                              </w:rPr>
+                              <w:t xml:space="preserve"> onze projectgroep</w:t>
                             </w:r>
                             <w:r>
-                              <w:t>)</w:t>
+                              <w:rPr>
+                                <w:rFonts w:ascii="Calibri" w:hAnsi="Calibri" w:cs="Calibri"/>
+                                <w:lang w:val="en-US"/>
+                              </w:rPr>
+                              <w:t xml:space="preserve"> </w:t>
                             </w:r>
                             <w:r>
-                              <w:t xml:space="preserve">: </w:t>
+                              <w:rPr>
+                                <w:rFonts w:ascii="Calibri" w:hAnsi="Calibri" w:cs="Calibri"/>
+                                <w:color w:val="000000"/>
+                                <w:lang w:val="en-US"/>
+                              </w:rPr>
+                              <w:t>( B3 )</w:t>
                             </w:r>
                           </w:p>
                           <w:p>
                             <w:pPr>
-                              <w:spacing w:before="120"/>
+                              <w:spacing w:before="120" w:line="276" w:lineRule="auto"/>
+                              <w:rPr>
+                                <w:rFonts w:ascii="Calibri" w:hAnsi="Calibri" w:cs="Calibri"/>
+                                <w:lang w:val="en-US"/>
+                              </w:rPr>
                             </w:pPr>
                             <w:r>
-                              <w:t>Gecontroleerd door (voor- en achternaam)</w:t>
+                              <w:rPr>
+                                <w:rFonts w:ascii="Calibri" w:hAnsi="Calibri" w:cs="Calibri"/>
+                                <w:lang w:val="en-US"/>
+                              </w:rPr>
+                              <w:t>Gecontroleerd door</w:t>
                             </w:r>
                             <w:r>
-                              <w:t xml:space="preserve">: </w:t>
+                              <w:rPr>
+                                <w:rFonts w:ascii="Calibri" w:hAnsi="Calibri" w:cs="Calibri"/>
+                                <w:color w:val="000000"/>
+                                <w:lang w:val="en-US"/>
+                              </w:rPr>
+                              <w:t>: onze projectgroep ( B3 ) en Docent</w:t>
+                            </w:r>
+                            <w:r>
+                              <w:rPr>
+                                <w:rFonts w:ascii="Calibri" w:hAnsi="Calibri" w:cs="Calibri"/>
+                                <w:lang w:val="en-US"/>
+                              </w:rPr>
+                              <w:t xml:space="preserve"> </w:t>
                             </w:r>
                           </w:p>
                           <w:p>
                             <w:pPr>
-                              <w:spacing w:before="120"/>
+                              <w:spacing w:before="120" w:line="276" w:lineRule="auto"/>
+                              <w:rPr>
+                                <w:rFonts w:ascii="Calibri" w:hAnsi="Calibri" w:cs="Calibri"/>
+                                <w:lang w:val="en-US"/>
+                              </w:rPr>
                             </w:pPr>
                             <w:r>
+                              <w:rPr>
+                                <w:rFonts w:ascii="Calibri" w:hAnsi="Calibri" w:cs="Calibri"/>
+                                <w:lang w:val="en-US"/>
+                              </w:rPr>
                               <w:t xml:space="preserve">Datum: </w:t>
+                            </w:r>
+                            <w:r>
+                              <w:rPr>
+                                <w:rFonts w:ascii="Calibri" w:hAnsi="Calibri" w:cs="Calibri"/>
+                                <w:color w:val="000000"/>
+                                <w:lang w:val="en-US"/>
+                              </w:rPr>
+                              <w:t>10/12/2024</w:t>
                             </w:r>
                           </w:p>
                           <w:p>
                             <w:pPr>
-                              <w:spacing w:before="120"/>
+                              <w:spacing w:before="120" w:line="276" w:lineRule="auto"/>
+                              <w:rPr>
+                                <w:rFonts w:ascii="Calibri" w:hAnsi="Calibri" w:cs="Calibri"/>
+                                <w:lang w:val="en-US"/>
+                              </w:rPr>
                             </w:pPr>
                             <w:r>
+                              <w:rPr>
+                                <w:rFonts w:ascii="Calibri" w:hAnsi="Calibri" w:cs="Calibri"/>
+                                <w:lang w:val="en-US"/>
+                              </w:rPr>
                               <w:t xml:space="preserve">Versie: </w:t>
+                            </w:r>
+                            <w:r>
+                              <w:rPr>
+                                <w:rFonts w:ascii="Calibri" w:hAnsi="Calibri" w:cs="Calibri"/>
+                                <w:color w:val="000000"/>
+                                <w:lang w:val="en-US"/>
+                              </w:rPr>
+                              <w:t>1</w:t>
                             </w:r>
                           </w:p>
                         </w:txbxContent>
                       </wps:txbx>
-                      <wps:bodyPr rot="0" vert="horz" wrap="square" lIns="91440" tIns="45720" rIns="91440" bIns="45720" anchor="t" anchorCtr="0">
+                      <wps:bodyPr wrap="square" lIns="91440" tIns="45720" rIns="91440" bIns="45720" anchor="t">
                         <a:spAutoFit/>
                       </wps:bodyPr>
                     </wps:wsp>
                   </a:graphicData>
                 </a:graphic>
-                <wp14:sizeRelH relativeFrom="margin">
+                <wp14:sizeRelH xmlns:wp14="http://schemas.microsoft.com/office/word/2010/wordprocessingDrawing" relativeFrom="margin">
                   <wp14:pctWidth>0</wp14:pctWidth>
                 </wp14:sizeRelH>
-                <wp14:sizeRelV relativeFrom="margin">
+                <wp14:sizeRelV xmlns:wp14="http://schemas.microsoft.com/office/word/2010/wordprocessingDrawing" relativeFrom="margin">
                   <wp14:pctHeight>20000</wp14:pctHeight>
                 </wp14:sizeRelV>
               </wp:anchor>
             </w:drawing>
           </mc:Choice>
-          <mc:Fallback>
-            <w:pict>
-              <v:shapetype id="_x0000_t202" coordsize="21600,21600" o:spt="202" path="m,l,21600r21600,l21600,xe" w14:anchorId="7F4EE135">
-                <v:stroke joinstyle="miter"/>
-                <v:path gradientshapeok="t" o:connecttype="rect"/>
-              </v:shapetype>
-              <v:shape id="Tekstvak 2" style="position:absolute;margin-left:401.05pt;margin-top:22.2pt;width:452.25pt;height:97.85pt;z-index:251658240;visibility:visible;mso-wrap-style:square;mso-width-percent:0;mso-height-percent:200;mso-wrap-distance-left:9pt;mso-wrap-distance-top:0;mso-wrap-distance-right:9pt;mso-wrap-distance-bottom:0;mso-position-horizontal:right;mso-position-horizontal-relative:margin;mso-position-vertical:absolute;mso-position-vertical-relative:text;mso-width-percent:0;mso-height-percent:200;mso-width-relative:margin;mso-height-relative:margin;v-text-anchor:top" o:spid="_x0000_s1026" type="#_x0000_t202" o:gfxdata="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">
-                <v:textbox style="mso-fit-shape-to-text:t">
-                  <w:txbxContent>
-                    <w:p>
-                      <w:pPr>
-                        <w:spacing w:before="120"/>
-                      </w:pPr>
-                      <w:r>
-                        <w:t>Geschreven door (v</w:t>
-                      </w:r>
-                      <w:r>
-                        <w:t>oor- en achternaam</w:t>
-                      </w:r>
-                      <w:r>
-                        <w:t>)</w:t>
-                      </w:r>
-                      <w:r>
-                        <w:t xml:space="preserve">: </w:t>
-                      </w:r>
-                    </w:p>
-                    <w:p>
-                      <w:pPr>
-                        <w:spacing w:before="120"/>
-                      </w:pPr>
-                      <w:r>
-                        <w:t>Gecontroleerd door (voor- en achternaam)</w:t>
-                      </w:r>
-                      <w:r>
-                        <w:t xml:space="preserve">: </w:t>
-                      </w:r>
-                    </w:p>
-                    <w:p>
-                      <w:pPr>
-                        <w:spacing w:before="120"/>
-                      </w:pPr>
-                      <w:r>
-                        <w:t xml:space="preserve">Datum: </w:t>
-                      </w:r>
-                    </w:p>
-                    <w:p>
-                      <w:pPr>
-                        <w:spacing w:before="120"/>
-                      </w:pPr>
-                      <w:r>
-                        <w:t xml:space="preserve">Versie: </w:t>
-                      </w:r>
-                    </w:p>
-                  </w:txbxContent>
-                </v:textbox>
-                <w10:wrap anchorx="margin"/>
-              </v:shape>
-            </w:pict>
-          </mc:Fallback>
+          <mc:Fallback/>
         </mc:AlternateContent>
       </w:r>
     </w:p>
@@ -1929,7 +1945,14 @@
                 <w:b w:val="1"/>
                 <w:bCs w:val="1"/>
               </w:rPr>
-              <w:t>Dark, Duck, Samurai</w:t>
+              <w:t xml:space="preserve">Dark, </w:t>
+            </w:r>
+            <w:r>
+              <w:rPr>
+                <w:b w:val="1"/>
+                <w:bCs w:val="1"/>
+              </w:rPr>
+              <w:t>Samurai</w:t>
             </w:r>
           </w:p>
         </w:tc>
@@ -2210,12 +2233,140 @@
           </w:tcPr>
           <w:p>
             <w:pPr>
-              <w:rPr>
-                <w:b/>
-                <w:bCs/>
+              <w:pStyle w:val="Standaard"/>
+              <w:rPr>
+                <w:b w:val="1"/>
+                <w:bCs w:val="1"/>
                 <w:lang w:val="en-US"/>
               </w:rPr>
             </w:pPr>
+            <w:r>
+              <w:rPr>
+                <w:b w:val="1"/>
+                <w:bCs w:val="1"/>
+                <w:lang w:val="en-US"/>
+              </w:rPr>
+              <w:t xml:space="preserve">Kamo </w:t>
+            </w:r>
+            <w:r>
+              <w:rPr>
+                <w:b w:val="1"/>
+                <w:bCs w:val="1"/>
+              </w:rPr>
+              <w:t>(</w:t>
+            </w:r>
+            <w:r>
+              <w:rPr>
+                <w:b w:val="1"/>
+                <w:bCs w:val="1"/>
+              </w:rPr>
+              <w:t>クワック</w:t>
+            </w:r>
+            <w:r>
+              <w:rPr>
+                <w:b w:val="1"/>
+                <w:bCs w:val="1"/>
+              </w:rPr>
+              <w:t xml:space="preserve">) is een </w:t>
+            </w:r>
+            <w:r>
+              <w:rPr>
+                <w:b w:val="1"/>
+                <w:bCs w:val="1"/>
+              </w:rPr>
+              <w:t>roguelike</w:t>
+            </w:r>
+            <w:r>
+              <w:rPr>
+                <w:b w:val="1"/>
+                <w:bCs w:val="1"/>
+              </w:rPr>
+              <w:t xml:space="preserve">, </w:t>
+            </w:r>
+            <w:r>
+              <w:rPr>
+                <w:b w:val="1"/>
+                <w:bCs w:val="1"/>
+              </w:rPr>
+              <w:t>fast</w:t>
+            </w:r>
+            <w:r>
+              <w:rPr>
+                <w:b w:val="1"/>
+                <w:bCs w:val="1"/>
+              </w:rPr>
+              <w:t xml:space="preserve"> </w:t>
+            </w:r>
+            <w:r>
+              <w:rPr>
+                <w:b w:val="1"/>
+                <w:bCs w:val="1"/>
+              </w:rPr>
+              <w:t>paced</w:t>
+            </w:r>
+            <w:r>
+              <w:rPr>
+                <w:b w:val="1"/>
+                <w:bCs w:val="1"/>
+              </w:rPr>
+              <w:t xml:space="preserve">, </w:t>
+            </w:r>
+            <w:r>
+              <w:rPr>
+                <w:b w:val="1"/>
+                <w:bCs w:val="1"/>
+              </w:rPr>
+              <w:t>platformer</w:t>
+            </w:r>
+            <w:r>
+              <w:rPr>
+                <w:b w:val="1"/>
+                <w:bCs w:val="1"/>
+              </w:rPr>
+              <w:t xml:space="preserve"> </w:t>
+            </w:r>
+            <w:r>
+              <w:rPr>
+                <w:b w:val="1"/>
+                <w:bCs w:val="1"/>
+              </w:rPr>
+              <w:t>shooter</w:t>
+            </w:r>
+            <w:r>
+              <w:rPr>
+                <w:b w:val="1"/>
+                <w:bCs w:val="1"/>
+              </w:rPr>
+              <w:t xml:space="preserve"> met een unieke </w:t>
+            </w:r>
+            <w:r>
+              <w:rPr>
+                <w:b w:val="1"/>
+                <w:bCs w:val="1"/>
+              </w:rPr>
+              <w:t>movement</w:t>
+            </w:r>
+            <w:r>
+              <w:rPr>
+                <w:b w:val="1"/>
+                <w:bCs w:val="1"/>
+              </w:rPr>
+              <w:t xml:space="preserve"> </w:t>
+            </w:r>
+            <w:r>
+              <w:rPr>
+                <w:b w:val="1"/>
+                <w:bCs w:val="1"/>
+              </w:rPr>
+              <w:t>gebasseerd</w:t>
+            </w:r>
+            <w:r>
+              <w:rPr>
+                <w:b w:val="1"/>
+                <w:bCs w:val="1"/>
+              </w:rPr>
+              <w:t xml:space="preserve"> op recoil.</w:t>
+            </w:r>
           </w:p>
         </w:tc>
       </w:tr>
@@ -2314,17 +2465,17 @@
     <w:tbl>
       <w:tblPr>
         <w:tblStyle w:val="Tabelraster"/>
-        <w:tblW w:w="0" w:type="auto"/>
+        <w:tblW w:w="9062" w:type="dxa"/>
         <w:tblLook w:val="04A0" w:firstRow="1" w:lastRow="0" w:firstColumn="1" w:lastColumn="0" w:noHBand="0" w:noVBand="1"/>
       </w:tblPr>
       <w:tblGrid>
-        <w:gridCol w:w="4531"/>
-        <w:gridCol w:w="4531"/>
+        <w:gridCol w:w="3960"/>
+        <w:gridCol w:w="5102"/>
       </w:tblGrid>
       <w:tr>
         <w:tc>
           <w:tcPr>
-            <w:tcW w:w="4606" w:type="dxa"/>
+            <w:tcW w:w="3960" w:type="dxa"/>
             <w:shd w:val="clear" w:color="auto" w:fill="BFBFBF" w:themeFill="background1" w:themeFillShade="BF"/>
             <w:tcMar/>
             <w:vAlign w:val="bottom"/>
@@ -2347,7 +2498,7 @@
         </w:tc>
         <w:tc>
           <w:tcPr>
-            <w:tcW w:w="4606" w:type="dxa"/>
+            <w:tcW w:w="5102" w:type="dxa"/>
             <w:shd w:val="clear" w:color="auto" w:fill="BFBFBF" w:themeFill="background1" w:themeFillShade="BF"/>
             <w:tcMar/>
             <w:vAlign w:val="bottom"/>
@@ -2372,43 +2523,129 @@
       <w:tr>
         <w:tc>
           <w:tcPr>
-            <w:tcW w:w="4606" w:type="dxa"/>
+            <w:tcW w:w="3960" w:type="dxa"/>
             <w:tcMar/>
           </w:tcPr>
           <w:p>
             <w:pPr>
-              <w:spacing w:after="200"/>
+              <w:pStyle w:val="Standaard"/>
+              <w:suppressLineNumbers w:val="0"/>
+              <w:bidi w:val="0"/>
+              <w:spacing w:before="0" w:beforeAutospacing="off" w:after="200" w:afterAutospacing="off" w:line="240" w:lineRule="auto"/>
+              <w:ind w:left="0" w:right="0"/>
+              <w:jc w:val="left"/>
+            </w:pPr>
+            <w:r>
               <w:rPr>
                 <w:rFonts w:cs="Calibri" w:cstheme="minorAscii"/>
               </w:rPr>
-            </w:pPr>
-            <w:r>
-              <w:rPr>
-                <w:rFonts w:cs="Calibri" w:cstheme="minorAscii"/>
-              </w:rPr>
-              <w:t>Computer</w:t>
+              <w:t>Windows</w:t>
             </w:r>
           </w:p>
         </w:tc>
         <w:tc>
           <w:tcPr>
-            <w:tcW w:w="4606" w:type="dxa"/>
+            <w:tcW w:w="5102" w:type="dxa"/>
             <w:tcMar/>
           </w:tcPr>
           <w:p>
             <w:pPr>
-              <w:spacing w:after="200"/>
-              <w:rPr>
-                <w:rFonts w:cstheme="minorHAnsi"/>
+              <w:pStyle w:val="Standaard"/>
+              <w:rPr>
+                <w:noProof w:val="0"/>
+                <w:lang w:val="nl-NL"/>
               </w:rPr>
             </w:pPr>
+            <w:r>
+              <w:rPr>
+                <w:noProof w:val="0"/>
+                <w:lang w:val="nl-NL"/>
+              </w:rPr>
+              <w:t xml:space="preserve">Minimum </w:t>
+            </w:r>
+            <w:r>
+              <w:rPr>
+                <w:noProof w:val="0"/>
+                <w:lang w:val="nl-NL"/>
+              </w:rPr>
+              <w:t>Geforce</w:t>
+            </w:r>
+            <w:r>
+              <w:rPr>
+                <w:noProof w:val="0"/>
+                <w:lang w:val="nl-NL"/>
+              </w:rPr>
+              <w:t xml:space="preserve"> GTX 1050 </w:t>
+            </w:r>
+          </w:p>
+          <w:p>
+            <w:pPr>
+              <w:pStyle w:val="Standaard"/>
+              <w:rPr>
+                <w:noProof w:val="0"/>
+                <w:lang w:val="nl-NL"/>
+              </w:rPr>
+            </w:pPr>
+            <w:r>
+              <w:rPr>
+                <w:noProof w:val="0"/>
+                <w:lang w:val="nl-NL"/>
+              </w:rPr>
+              <w:t xml:space="preserve">Intel </w:t>
+            </w:r>
+            <w:r>
+              <w:rPr>
+                <w:noProof w:val="0"/>
+                <w:lang w:val="nl-NL"/>
+              </w:rPr>
+              <w:t>core</w:t>
+            </w:r>
+            <w:r>
+              <w:rPr>
+                <w:noProof w:val="0"/>
+                <w:lang w:val="nl-NL"/>
+              </w:rPr>
+              <w:t xml:space="preserve"> I3-6100</w:t>
+            </w:r>
+          </w:p>
+          <w:p>
+            <w:pPr>
+              <w:pStyle w:val="Standaard"/>
+              <w:rPr>
+                <w:noProof w:val="0"/>
+                <w:lang w:val="nl-NL"/>
+              </w:rPr>
+            </w:pPr>
+            <w:r>
+              <w:rPr>
+                <w:noProof w:val="0"/>
+                <w:lang w:val="nl-NL"/>
+              </w:rPr>
+              <w:t>4GB Memory</w:t>
+            </w:r>
+          </w:p>
+          <w:p>
+            <w:pPr>
+              <w:pStyle w:val="Standaard"/>
+              <w:rPr>
+                <w:noProof w:val="0"/>
+                <w:lang w:val="nl-NL"/>
+              </w:rPr>
+            </w:pPr>
+            <w:r>
+              <w:rPr>
+                <w:noProof w:val="0"/>
+                <w:lang w:val="nl-NL"/>
+              </w:rPr>
+              <w:t>Windows 10</w:t>
+            </w:r>
           </w:p>
         </w:tc>
       </w:tr>
       <w:tr>
         <w:tc>
           <w:tcPr>
-            <w:tcW w:w="4606" w:type="dxa"/>
+            <w:tcW w:w="3960" w:type="dxa"/>
             <w:tcMar/>
           </w:tcPr>
           <w:p>
@@ -2422,7 +2659,7 @@
         </w:tc>
         <w:tc>
           <w:tcPr>
-            <w:tcW w:w="4606" w:type="dxa"/>
+            <w:tcW w:w="5102" w:type="dxa"/>
             <w:tcMar/>
           </w:tcPr>
           <w:p>
@@ -2683,6 +2920,12 @@
                 <w:rFonts w:cs="Calibri" w:cstheme="minorAscii"/>
               </w:rPr>
             </w:pPr>
+            <w:r>
+              <w:rPr>
+                <w:rFonts w:cs="Calibri" w:cstheme="minorAscii"/>
+              </w:rPr>
+              <w:t>Gewenste IDE</w:t>
+            </w:r>
           </w:p>
         </w:tc>
       </w:tr>
@@ -2926,24 +3169,30 @@
         <w:rPr>
           <w:lang w:val="en-US"/>
         </w:rPr>
-        <w:t xml:space="preserve"> er </w:t>
-      </w:r>
-      <w:r>
-        <w:rPr>
-          <w:lang w:val="en-US"/>
-        </w:rPr>
-        <w:t>voor</w:t>
-      </w:r>
-      <w:r>
-        <w:rPr>
-          <w:lang w:val="en-US"/>
-        </w:rPr>
         <w:t xml:space="preserve"> </w:t>
       </w:r>
       <w:r>
         <w:rPr>
           <w:lang w:val="en-US"/>
         </w:rPr>
+        <w:t xml:space="preserve">om </w:t>
+      </w:r>
+      <w:r>
+        <w:rPr>
+          <w:lang w:val="en-US"/>
+        </w:rPr>
+        <w:t>te</w:t>
+      </w:r>
+      <w:r>
+        <w:rPr>
+          <w:lang w:val="en-US"/>
+        </w:rPr>
+        <w:t xml:space="preserve"> </w:t>
+      </w:r>
+      <w:r>
+        <w:rPr>
+          <w:lang w:val="en-US"/>
+        </w:rPr>
         <w:t>zorgen</w:t>
       </w:r>
       <w:r>
@@ -3028,7 +3277,7 @@
         <w:rPr>
           <w:lang w:val="en-US"/>
         </w:rPr>
-        <w:t xml:space="preserve"> )</w:t>
+        <w:t>)</w:t>
       </w:r>
     </w:p>
     <w:p>
@@ -3183,6 +3432,96 @@
         <w:rPr>
           <w:lang w:val="en-US"/>
         </w:rPr>
+        <w:t>en</w:t>
+      </w:r>
+      <w:r>
+        <w:rPr>
+          <w:lang w:val="en-US"/>
+        </w:rPr>
+        <w:t xml:space="preserve"> het </w:t>
+      </w:r>
+      <w:r>
+        <w:rPr>
+          <w:lang w:val="en-US"/>
+        </w:rPr>
+        <w:t>een</w:t>
+      </w:r>
+      <w:r>
+        <w:rPr>
+          <w:lang w:val="en-US"/>
+        </w:rPr>
+        <w:t xml:space="preserve"> </w:t>
+      </w:r>
+      <w:r>
+        <w:rPr>
+          <w:lang w:val="en-US"/>
+        </w:rPr>
+        <w:t>hoger</w:t>
+      </w:r>
+      <w:r>
+        <w:rPr>
+          <w:lang w:val="en-US"/>
+        </w:rPr>
+        <w:t xml:space="preserve"> kwalite</w:t>
+      </w:r>
+      <w:r>
+        <w:rPr>
+          <w:lang w:val="en-US"/>
+        </w:rPr>
+        <w:t xml:space="preserve">it </w:t>
+      </w:r>
+      <w:r>
+        <w:rPr>
+          <w:lang w:val="en-US"/>
+        </w:rPr>
+        <w:t>gev</w:t>
+      </w:r>
+      <w:r>
+        <w:rPr>
+          <w:lang w:val="en-US"/>
+        </w:rPr>
+        <w:t>o</w:t>
+      </w:r>
+      <w:r>
+        <w:rPr>
+          <w:lang w:val="en-US"/>
+        </w:rPr>
+        <w:t>el</w:t>
+      </w:r>
+      <w:r>
+        <w:rPr>
+          <w:lang w:val="en-US"/>
+        </w:rPr>
+        <w:t xml:space="preserve"> </w:t>
+      </w:r>
+      <w:r>
+        <w:rPr>
+          <w:lang w:val="en-US"/>
+        </w:rPr>
+        <w:t>te</w:t>
+      </w:r>
+      <w:r>
+        <w:rPr>
+          <w:lang w:val="en-US"/>
+        </w:rPr>
+        <w:t xml:space="preserve"> </w:t>
+      </w:r>
+      <w:r>
+        <w:rPr>
+          <w:lang w:val="en-US"/>
+        </w:rPr>
+        <w:t>ge</w:t>
+      </w:r>
+      <w:r>
+        <w:rPr>
+          <w:lang w:val="en-US"/>
+        </w:rPr>
+        <w:t>ven</w:t>
+      </w:r>
+      <w:r>
+        <w:rPr>
+          <w:lang w:val="en-US"/>
+        </w:rPr>
         <w:t>)</w:t>
       </w:r>
     </w:p>
@@ -3193,6 +3532,33 @@
           <w:lang w:val="en-US"/>
         </w:rPr>
       </w:pPr>
+      <w:r>
+        <w:rPr>
+          <w:b w:val="1"/>
+          <w:bCs w:val="1"/>
+          <w:color w:val="000000" w:themeColor="text1" w:themeTint="FF" w:themeShade="FF"/>
+          <w:lang w:val="en-US"/>
+        </w:rPr>
+        <w:t xml:space="preserve">Target </w:t>
+      </w:r>
+      <w:r>
+        <w:rPr>
+          <w:b w:val="1"/>
+          <w:bCs w:val="1"/>
+          <w:color w:val="000000" w:themeColor="text1" w:themeTint="FF" w:themeShade="FF"/>
+          <w:lang w:val="en-US"/>
+        </w:rPr>
+        <w:t>System</w:t>
+      </w:r>
+      <w:r>
+        <w:rPr>
+          <w:b w:val="1"/>
+          <w:bCs w:val="1"/>
+          <w:color w:val="000000" w:themeColor="text1" w:themeTint="FF" w:themeShade="FF"/>
+          <w:lang w:val="en-US"/>
+        </w:rPr>
+        <w:t>:</w:t>
+      </w:r>
       <w:r>
         <w:rPr>
           <w:b w:val="1"/>
@@ -3200,498 +3566,476 @@
           <w:color w:val="FFC000" w:themeColor="accent4" w:themeTint="FF" w:themeShade="FF"/>
           <w:lang w:val="en-US"/>
         </w:rPr>
-        <w:t xml:space="preserve">Target </w:t>
-      </w:r>
+        <w:t xml:space="preserve"> </w:t>
+      </w:r>
+      <w:r>
+        <w:rPr>
+          <w:color w:val="000000" w:themeColor="text1" w:themeTint="FF" w:themeShade="FF"/>
+          <w:lang w:val="en-US"/>
+        </w:rPr>
+        <w:t>(Bounty Hunting</w:t>
+      </w:r>
+      <w:r>
+        <w:rPr>
+          <w:color w:val="000000" w:themeColor="text1" w:themeTint="FF" w:themeShade="FF"/>
+          <w:lang w:val="en-US"/>
+        </w:rPr>
+        <w:t xml:space="preserve">, </w:t>
+      </w:r>
+      <w:r>
+        <w:rPr>
+          <w:color w:val="000000" w:themeColor="text1" w:themeTint="FF" w:themeShade="FF"/>
+          <w:lang w:val="en-US"/>
+        </w:rPr>
+        <w:t>Het</w:t>
+      </w:r>
+      <w:r>
+        <w:rPr>
+          <w:color w:val="000000" w:themeColor="text1" w:themeTint="FF" w:themeShade="FF"/>
+          <w:lang w:val="en-US"/>
+        </w:rPr>
+        <w:t xml:space="preserve"> </w:t>
+      </w:r>
+      <w:r>
+        <w:rPr>
+          <w:color w:val="000000" w:themeColor="text1" w:themeTint="FF" w:themeShade="FF"/>
+          <w:lang w:val="en-US"/>
+        </w:rPr>
+        <w:t>doel</w:t>
+      </w:r>
+      <w:r>
+        <w:rPr>
+          <w:color w:val="000000" w:themeColor="text1" w:themeTint="FF" w:themeShade="FF"/>
+          <w:lang w:val="en-US"/>
+        </w:rPr>
+        <w:t xml:space="preserve"> van de target system is </w:t>
+      </w:r>
+      <w:r>
+        <w:rPr>
+          <w:color w:val="000000" w:themeColor="text1" w:themeTint="FF" w:themeShade="FF"/>
+          <w:lang w:val="en-US"/>
+        </w:rPr>
+        <w:t>een</w:t>
+      </w:r>
+      <w:r>
+        <w:rPr>
+          <w:color w:val="000000" w:themeColor="text1" w:themeTint="FF" w:themeShade="FF"/>
+          <w:lang w:val="en-US"/>
+        </w:rPr>
+        <w:t xml:space="preserve"> </w:t>
+      </w:r>
+      <w:r>
+        <w:rPr>
+          <w:color w:val="000000" w:themeColor="text1" w:themeTint="FF" w:themeShade="FF"/>
+          <w:lang w:val="en-US"/>
+        </w:rPr>
+        <w:t>unieke</w:t>
+      </w:r>
+      <w:r>
+        <w:rPr>
+          <w:color w:val="000000" w:themeColor="text1" w:themeTint="FF" w:themeShade="FF"/>
+          <w:lang w:val="en-US"/>
+        </w:rPr>
+        <w:t xml:space="preserve"> </w:t>
+      </w:r>
+      <w:r>
+        <w:rPr>
+          <w:color w:val="000000" w:themeColor="text1" w:themeTint="FF" w:themeShade="FF"/>
+          <w:lang w:val="en-US"/>
+        </w:rPr>
+        <w:t>manier</w:t>
+      </w:r>
+      <w:r>
+        <w:rPr>
+          <w:color w:val="000000" w:themeColor="text1" w:themeTint="FF" w:themeShade="FF"/>
+          <w:lang w:val="en-US"/>
+        </w:rPr>
+        <w:t xml:space="preserve"> om </w:t>
+      </w:r>
+      <w:r>
+        <w:rPr>
+          <w:color w:val="000000" w:themeColor="text1" w:themeTint="FF" w:themeShade="FF"/>
+          <w:lang w:val="en-US"/>
+        </w:rPr>
+        <w:t>een</w:t>
+      </w:r>
+      <w:r>
+        <w:rPr>
+          <w:color w:val="000000" w:themeColor="text1" w:themeTint="FF" w:themeShade="FF"/>
+          <w:lang w:val="en-US"/>
+        </w:rPr>
+        <w:t xml:space="preserve"> </w:t>
+      </w:r>
+      <w:r>
+        <w:rPr>
+          <w:color w:val="000000" w:themeColor="text1" w:themeTint="FF" w:themeShade="FF"/>
+          <w:lang w:val="en-US"/>
+        </w:rPr>
+        <w:t>spele</w:t>
+      </w:r>
+      <w:r>
+        <w:rPr>
+          <w:color w:val="000000" w:themeColor="text1" w:themeTint="FF" w:themeShade="FF"/>
+          <w:lang w:val="en-US"/>
+        </w:rPr>
+        <w:t>r</w:t>
+      </w:r>
+      <w:r>
+        <w:rPr>
+          <w:color w:val="000000" w:themeColor="text1" w:themeTint="FF" w:themeShade="FF"/>
+          <w:lang w:val="en-US"/>
+        </w:rPr>
+        <w:t xml:space="preserve"> </w:t>
+      </w:r>
+      <w:r>
+        <w:rPr>
+          <w:color w:val="000000" w:themeColor="text1" w:themeTint="FF" w:themeShade="FF"/>
+          <w:lang w:val="en-US"/>
+        </w:rPr>
+        <w:t>een</w:t>
+      </w:r>
+      <w:r>
+        <w:rPr>
+          <w:color w:val="000000" w:themeColor="text1" w:themeTint="FF" w:themeShade="FF"/>
+          <w:lang w:val="en-US"/>
+        </w:rPr>
+        <w:t xml:space="preserve"> </w:t>
+      </w:r>
+      <w:r>
+        <w:rPr>
+          <w:color w:val="000000" w:themeColor="text1" w:themeTint="FF" w:themeShade="FF"/>
+          <w:lang w:val="en-US"/>
+        </w:rPr>
+        <w:t>ander</w:t>
+      </w:r>
+      <w:r>
+        <w:rPr>
+          <w:color w:val="000000" w:themeColor="text1" w:themeTint="FF" w:themeShade="FF"/>
+          <w:lang w:val="en-US"/>
+        </w:rPr>
+        <w:t xml:space="preserve"> plan van </w:t>
+      </w:r>
+      <w:r>
+        <w:rPr>
+          <w:color w:val="000000" w:themeColor="text1" w:themeTint="FF" w:themeShade="FF"/>
+          <w:lang w:val="en-US"/>
+        </w:rPr>
+        <w:t>aanpak</w:t>
+      </w:r>
+      <w:r>
+        <w:rPr>
+          <w:color w:val="000000" w:themeColor="text1" w:themeTint="FF" w:themeShade="FF"/>
+          <w:lang w:val="en-US"/>
+        </w:rPr>
+        <w:t xml:space="preserve"> </w:t>
+      </w:r>
+      <w:r>
+        <w:rPr>
+          <w:color w:val="000000" w:themeColor="text1" w:themeTint="FF" w:themeShade="FF"/>
+          <w:lang w:val="en-US"/>
+        </w:rPr>
+        <w:t>te</w:t>
+      </w:r>
+      <w:r>
+        <w:rPr>
+          <w:color w:val="000000" w:themeColor="text1" w:themeTint="FF" w:themeShade="FF"/>
+          <w:lang w:val="en-US"/>
+        </w:rPr>
+        <w:t xml:space="preserve"> </w:t>
+      </w:r>
+      <w:r>
+        <w:rPr>
+          <w:color w:val="000000" w:themeColor="text1" w:themeTint="FF" w:themeShade="FF"/>
+          <w:lang w:val="en-US"/>
+        </w:rPr>
+        <w:t>geven</w:t>
+      </w:r>
+      <w:r>
+        <w:rPr>
+          <w:color w:val="000000" w:themeColor="text1" w:themeTint="FF" w:themeShade="FF"/>
+          <w:lang w:val="en-US"/>
+        </w:rPr>
+        <w:t>.</w:t>
+      </w:r>
+      <w:r>
+        <w:rPr>
+          <w:color w:val="000000" w:themeColor="text1" w:themeTint="FF" w:themeShade="FF"/>
+          <w:lang w:val="en-US"/>
+        </w:rPr>
+        <w:t>)</w:t>
+      </w:r>
+    </w:p>
+    <w:p>
+      <w:pPr>
+        <w:pStyle w:val="Kop2"/>
+      </w:pPr>
+      <w:bookmarkStart w:name="_Toc164756213" w:id="9"/>
+      <w:r>
+        <w:rPr/>
+        <w:t xml:space="preserve">Game </w:t>
+      </w:r>
+      <w:r>
+        <w:rPr/>
+        <w:t>Mechanics</w:t>
+      </w:r>
+      <w:bookmarkEnd w:id="9"/>
+    </w:p>
+    <w:p>
+      <w:pPr>
+        <w:pStyle w:val="Standaard"/>
+        <w:rPr>
+          <w:lang w:val="en-US"/>
+        </w:rPr>
+      </w:pPr>
       <w:r>
         <w:rPr>
           <w:b w:val="1"/>
           <w:bCs w:val="1"/>
-          <w:color w:val="FFC000" w:themeColor="accent4" w:themeTint="FF" w:themeShade="FF"/>
-          <w:lang w:val="en-US"/>
-        </w:rPr>
-        <w:t>System?</w:t>
+          <w:lang w:val="en-US"/>
+        </w:rPr>
+        <w:t>Shotgun damage / movement</w:t>
       </w:r>
       <w:r>
         <w:rPr>
           <w:b w:val="1"/>
           <w:bCs w:val="1"/>
-          <w:color w:val="FFC000" w:themeColor="accent4" w:themeTint="FF" w:themeShade="FF"/>
           <w:lang w:val="en-US"/>
         </w:rPr>
         <w:t>:</w:t>
       </w:r>
+      <w:r>
+        <w:rPr>
+          <w:lang w:val="en-US"/>
+        </w:rPr>
+        <w:t xml:space="preserve"> </w:t>
+      </w:r>
+      <w:r>
+        <w:rPr>
+          <w:lang w:val="en-US"/>
+        </w:rPr>
+        <w:t>(Het</w:t>
+      </w:r>
+      <w:r>
+        <w:rPr>
+          <w:lang w:val="en-US"/>
+        </w:rPr>
+        <w:t xml:space="preserve"> </w:t>
+      </w:r>
+      <w:r>
+        <w:rPr>
+          <w:lang w:val="en-US"/>
+        </w:rPr>
+        <w:t>doel</w:t>
+      </w:r>
+      <w:r>
+        <w:rPr>
+          <w:lang w:val="en-US"/>
+        </w:rPr>
+        <w:t xml:space="preserve"> van de shotgun </w:t>
+      </w:r>
+      <w:r>
+        <w:rPr>
+          <w:lang w:val="en-US"/>
+        </w:rPr>
+        <w:t xml:space="preserve">damage is om damage </w:t>
+      </w:r>
+      <w:r>
+        <w:rPr>
+          <w:lang w:val="en-US"/>
+        </w:rPr>
+        <w:t>te</w:t>
+      </w:r>
+      <w:r>
+        <w:rPr>
+          <w:lang w:val="en-US"/>
+        </w:rPr>
+        <w:t xml:space="preserve"> </w:t>
+      </w:r>
+      <w:r>
+        <w:rPr>
+          <w:lang w:val="en-US"/>
+        </w:rPr>
+        <w:t>doen</w:t>
+      </w:r>
+      <w:r>
+        <w:rPr>
+          <w:lang w:val="en-US"/>
+        </w:rPr>
+        <w:t xml:space="preserve"> </w:t>
+      </w:r>
+      <w:r>
+        <w:rPr>
+          <w:lang w:val="en-US"/>
+        </w:rPr>
+        <w:t>aan</w:t>
+      </w:r>
+      <w:r>
+        <w:rPr>
+          <w:lang w:val="en-US"/>
+        </w:rPr>
+        <w:t xml:space="preserve"> de enemy's </w:t>
+      </w:r>
+      <w:r>
+        <w:rPr>
+          <w:lang w:val="en-US"/>
+        </w:rPr>
+        <w:t>en</w:t>
+      </w:r>
+      <w:r>
+        <w:rPr>
+          <w:lang w:val="en-US"/>
+        </w:rPr>
+        <w:t xml:space="preserve"> het </w:t>
+      </w:r>
+      <w:r>
+        <w:rPr>
+          <w:lang w:val="en-US"/>
+        </w:rPr>
+        <w:t>doel</w:t>
+      </w:r>
+      <w:r>
+        <w:rPr>
+          <w:lang w:val="en-US"/>
+        </w:rPr>
+        <w:t xml:space="preserve"> van de shotgun movement is </w:t>
+      </w:r>
+      <w:r>
+        <w:rPr>
+          <w:lang w:val="en-US"/>
+        </w:rPr>
+        <w:t>een</w:t>
+      </w:r>
+      <w:r>
+        <w:rPr>
+          <w:lang w:val="en-US"/>
+        </w:rPr>
+        <w:t xml:space="preserve"> </w:t>
+      </w:r>
+      <w:r>
+        <w:rPr>
+          <w:lang w:val="en-US"/>
+        </w:rPr>
+        <w:t>unieke</w:t>
+      </w:r>
+      <w:r>
+        <w:rPr>
+          <w:lang w:val="en-US"/>
+        </w:rPr>
+        <w:t xml:space="preserve"> </w:t>
+      </w:r>
+      <w:r>
+        <w:rPr>
+          <w:lang w:val="en-US"/>
+        </w:rPr>
+        <w:t>manier</w:t>
+      </w:r>
+      <w:r>
+        <w:rPr>
+          <w:lang w:val="en-US"/>
+        </w:rPr>
+        <w:t xml:space="preserve"> van </w:t>
+      </w:r>
+      <w:r>
+        <w:rPr>
+          <w:lang w:val="en-US"/>
+        </w:rPr>
+        <w:t>sneller</w:t>
+      </w:r>
+      <w:r>
+        <w:rPr>
+          <w:lang w:val="en-US"/>
+        </w:rPr>
+        <w:t xml:space="preserve"> </w:t>
+      </w:r>
+      <w:r>
+        <w:rPr>
+          <w:lang w:val="en-US"/>
+        </w:rPr>
+        <w:t>bewegen</w:t>
+      </w:r>
+      <w:r>
+        <w:rPr>
+          <w:lang w:val="en-US"/>
+        </w:rPr>
+        <w:t xml:space="preserve"> door</w:t>
+      </w:r>
+      <w:r>
+        <w:rPr>
+          <w:lang w:val="en-US"/>
+        </w:rPr>
+        <w:t xml:space="preserve"> </w:t>
+      </w:r>
+      <w:r>
+        <w:rPr>
+          <w:lang w:val="en-US"/>
+        </w:rPr>
+        <w:t>gebruik</w:t>
+      </w:r>
+      <w:r>
+        <w:rPr>
+          <w:lang w:val="en-US"/>
+        </w:rPr>
+        <w:t xml:space="preserve"> </w:t>
+      </w:r>
+      <w:r>
+        <w:rPr>
+          <w:lang w:val="en-US"/>
+        </w:rPr>
+        <w:t>te</w:t>
+      </w:r>
+      <w:r>
+        <w:rPr>
+          <w:lang w:val="en-US"/>
+        </w:rPr>
+        <w:t xml:space="preserve"> </w:t>
+      </w:r>
+      <w:r>
+        <w:rPr>
+          <w:lang w:val="en-US"/>
+        </w:rPr>
+        <w:t>maken</w:t>
+      </w:r>
+      <w:r>
+        <w:rPr>
+          <w:lang w:val="en-US"/>
+        </w:rPr>
+        <w:t xml:space="preserve"> van</w:t>
+      </w:r>
+      <w:r>
+        <w:rPr>
+          <w:lang w:val="en-US"/>
+        </w:rPr>
+        <w:t xml:space="preserve"> </w:t>
+      </w:r>
+      <w:r>
+        <w:rPr>
+          <w:lang w:val="en-US"/>
+        </w:rPr>
+        <w:t>recoil</w:t>
+      </w:r>
+      <w:r>
+        <w:rPr>
+          <w:lang w:val="en-US"/>
+        </w:rPr>
+        <w:t>)</w:t>
+      </w:r>
+    </w:p>
+    <w:p>
+      <w:pPr>
+        <w:pStyle w:val="Standaard"/>
+        <w:rPr>
+          <w:color w:val="auto"/>
+          <w:lang w:val="en-US"/>
+        </w:rPr>
+      </w:pPr>
       <w:r>
         <w:rPr>
           <w:b w:val="1"/>
           <w:bCs w:val="1"/>
-          <w:color w:val="FFC000" w:themeColor="accent4" w:themeTint="FF" w:themeShade="FF"/>
-          <w:lang w:val="en-US"/>
-        </w:rPr>
-        <w:t xml:space="preserve"> </w:t>
-      </w:r>
-      <w:r>
-        <w:rPr>
           <w:color w:val="000000" w:themeColor="text1" w:themeTint="FF" w:themeShade="FF"/>
           <w:lang w:val="en-US"/>
         </w:rPr>
-        <w:t>(Bounty Hunting</w:t>
-      </w:r>
-      <w:r>
-        <w:rPr>
-          <w:color w:val="000000" w:themeColor="text1" w:themeTint="FF" w:themeShade="FF"/>
-          <w:lang w:val="en-US"/>
-        </w:rPr>
-        <w:t xml:space="preserve">, </w:t>
-      </w:r>
-      <w:r>
-        <w:rPr>
-          <w:color w:val="000000" w:themeColor="text1" w:themeTint="FF" w:themeShade="FF"/>
-          <w:lang w:val="en-US"/>
-        </w:rPr>
-        <w:t>Het</w:t>
-      </w:r>
-      <w:r>
-        <w:rPr>
-          <w:color w:val="000000" w:themeColor="text1" w:themeTint="FF" w:themeShade="FF"/>
-          <w:lang w:val="en-US"/>
-        </w:rPr>
-        <w:t xml:space="preserve"> </w:t>
-      </w:r>
-      <w:r>
-        <w:rPr>
-          <w:color w:val="000000" w:themeColor="text1" w:themeTint="FF" w:themeShade="FF"/>
-          <w:lang w:val="en-US"/>
-        </w:rPr>
-        <w:t>doel</w:t>
-      </w:r>
-      <w:r>
-        <w:rPr>
-          <w:color w:val="000000" w:themeColor="text1" w:themeTint="FF" w:themeShade="FF"/>
-          <w:lang w:val="en-US"/>
-        </w:rPr>
-        <w:t xml:space="preserve"> van de target system is </w:t>
-      </w:r>
-      <w:r>
-        <w:rPr>
-          <w:color w:val="000000" w:themeColor="text1" w:themeTint="FF" w:themeShade="FF"/>
-          <w:lang w:val="en-US"/>
-        </w:rPr>
-        <w:t>een</w:t>
-      </w:r>
-      <w:r>
-        <w:rPr>
-          <w:color w:val="000000" w:themeColor="text1" w:themeTint="FF" w:themeShade="FF"/>
-          <w:lang w:val="en-US"/>
-        </w:rPr>
-        <w:t xml:space="preserve"> </w:t>
-      </w:r>
-      <w:r>
-        <w:rPr>
-          <w:color w:val="000000" w:themeColor="text1" w:themeTint="FF" w:themeShade="FF"/>
-          <w:lang w:val="en-US"/>
-        </w:rPr>
-        <w:t>unieke</w:t>
-      </w:r>
-      <w:r>
-        <w:rPr>
-          <w:color w:val="000000" w:themeColor="text1" w:themeTint="FF" w:themeShade="FF"/>
-          <w:lang w:val="en-US"/>
-        </w:rPr>
-        <w:t xml:space="preserve"> </w:t>
-      </w:r>
-      <w:r>
-        <w:rPr>
-          <w:color w:val="000000" w:themeColor="text1" w:themeTint="FF" w:themeShade="FF"/>
-          <w:lang w:val="en-US"/>
-        </w:rPr>
-        <w:t>manier</w:t>
-      </w:r>
-      <w:r>
-        <w:rPr>
-          <w:color w:val="000000" w:themeColor="text1" w:themeTint="FF" w:themeShade="FF"/>
-          <w:lang w:val="en-US"/>
-        </w:rPr>
-        <w:t xml:space="preserve"> om door het </w:t>
-      </w:r>
-      <w:r>
-        <w:rPr>
-          <w:color w:val="000000" w:themeColor="text1" w:themeTint="FF" w:themeShade="FF"/>
-          <w:lang w:val="en-US"/>
-        </w:rPr>
-        <w:t>spel</w:t>
-      </w:r>
-      <w:r>
-        <w:rPr>
-          <w:color w:val="000000" w:themeColor="text1" w:themeTint="FF" w:themeShade="FF"/>
-          <w:lang w:val="en-US"/>
-        </w:rPr>
-        <w:t xml:space="preserve"> </w:t>
-      </w:r>
-      <w:r>
-        <w:rPr>
-          <w:color w:val="000000" w:themeColor="text1" w:themeTint="FF" w:themeShade="FF"/>
-          <w:lang w:val="en-US"/>
-        </w:rPr>
-        <w:t>heen</w:t>
-      </w:r>
-      <w:r>
-        <w:rPr>
-          <w:color w:val="000000" w:themeColor="text1" w:themeTint="FF" w:themeShade="FF"/>
-          <w:lang w:val="en-US"/>
-        </w:rPr>
-        <w:t xml:space="preserve"> </w:t>
-      </w:r>
-      <w:r>
-        <w:rPr>
-          <w:color w:val="000000" w:themeColor="text1" w:themeTint="FF" w:themeShade="FF"/>
-          <w:lang w:val="en-US"/>
-        </w:rPr>
-        <w:t>te</w:t>
-      </w:r>
-      <w:r>
-        <w:rPr>
-          <w:color w:val="000000" w:themeColor="text1" w:themeTint="FF" w:themeShade="FF"/>
-          <w:lang w:val="en-US"/>
-        </w:rPr>
-        <w:t xml:space="preserve"> </w:t>
-      </w:r>
-      <w:r>
-        <w:rPr>
-          <w:color w:val="000000" w:themeColor="text1" w:themeTint="FF" w:themeShade="FF"/>
-          <w:lang w:val="en-US"/>
-        </w:rPr>
-        <w:t>gaan</w:t>
-      </w:r>
-      <w:r>
-        <w:rPr>
-          <w:color w:val="000000" w:themeColor="text1" w:themeTint="FF" w:themeShade="FF"/>
-          <w:lang w:val="en-US"/>
-        </w:rPr>
-        <w:t xml:space="preserve"> </w:t>
-      </w:r>
-      <w:r>
-        <w:rPr>
-          <w:color w:val="000000" w:themeColor="text1" w:themeTint="FF" w:themeShade="FF"/>
-          <w:lang w:val="en-US"/>
-        </w:rPr>
-        <w:t>en</w:t>
-      </w:r>
-      <w:r>
-        <w:rPr>
-          <w:color w:val="000000" w:themeColor="text1" w:themeTint="FF" w:themeShade="FF"/>
-          <w:lang w:val="en-US"/>
-        </w:rPr>
-        <w:t xml:space="preserve"> score </w:t>
-      </w:r>
-      <w:r>
-        <w:rPr>
-          <w:color w:val="000000" w:themeColor="text1" w:themeTint="FF" w:themeShade="FF"/>
-          <w:lang w:val="en-US"/>
-        </w:rPr>
-        <w:t>te</w:t>
-      </w:r>
-      <w:r>
-        <w:rPr>
-          <w:color w:val="000000" w:themeColor="text1" w:themeTint="FF" w:themeShade="FF"/>
-          <w:lang w:val="en-US"/>
-        </w:rPr>
-        <w:t xml:space="preserve"> </w:t>
-      </w:r>
-      <w:r>
-        <w:rPr>
-          <w:color w:val="000000" w:themeColor="text1" w:themeTint="FF" w:themeShade="FF"/>
-          <w:lang w:val="en-US"/>
-        </w:rPr>
-        <w:t>behalen</w:t>
-      </w:r>
-      <w:r>
-        <w:rPr>
-          <w:color w:val="000000" w:themeColor="text1" w:themeTint="FF" w:themeShade="FF"/>
-          <w:lang w:val="en-US"/>
-        </w:rPr>
-        <w:t xml:space="preserve"> </w:t>
-      </w:r>
-      <w:r>
-        <w:rPr>
-          <w:color w:val="000000" w:themeColor="text1" w:themeTint="FF" w:themeShade="FF"/>
-          <w:lang w:val="en-US"/>
-        </w:rPr>
-        <w:t>en</w:t>
-      </w:r>
-      <w:r>
-        <w:rPr>
-          <w:color w:val="000000" w:themeColor="text1" w:themeTint="FF" w:themeShade="FF"/>
-          <w:lang w:val="en-US"/>
-        </w:rPr>
-        <w:t xml:space="preserve"> rooms </w:t>
-      </w:r>
-      <w:r>
-        <w:rPr>
-          <w:color w:val="000000" w:themeColor="text1" w:themeTint="FF" w:themeShade="FF"/>
-          <w:lang w:val="en-US"/>
-        </w:rPr>
-        <w:t>te</w:t>
-      </w:r>
-      <w:r>
-        <w:rPr>
-          <w:color w:val="000000" w:themeColor="text1" w:themeTint="FF" w:themeShade="FF"/>
-          <w:lang w:val="en-US"/>
-        </w:rPr>
-        <w:t xml:space="preserve"> </w:t>
-      </w:r>
-      <w:r>
-        <w:rPr>
-          <w:color w:val="000000" w:themeColor="text1" w:themeTint="FF" w:themeShade="FF"/>
-          <w:lang w:val="en-US"/>
-        </w:rPr>
-        <w:t>completen</w:t>
-      </w:r>
-      <w:r>
-        <w:rPr>
-          <w:color w:val="000000" w:themeColor="text1" w:themeTint="FF" w:themeShade="FF"/>
-          <w:lang w:val="en-US"/>
-        </w:rPr>
-        <w:t>)</w:t>
-      </w:r>
-    </w:p>
-    <w:p>
-      <w:pPr>
-        <w:pStyle w:val="Kop2"/>
-      </w:pPr>
-      <w:bookmarkStart w:name="_Toc164756213" w:id="9"/>
-      <w:r>
-        <w:rPr/>
-        <w:t xml:space="preserve">Game </w:t>
-      </w:r>
-      <w:r>
-        <w:rPr/>
-        <w:t>Mechanics</w:t>
-      </w:r>
-      <w:bookmarkEnd w:id="9"/>
-    </w:p>
-    <w:p>
-      <w:pPr>
-        <w:pStyle w:val="Standaard"/>
-        <w:rPr>
-          <w:lang w:val="en-US"/>
-        </w:rPr>
-      </w:pPr>
-      <w:r>
-        <w:rPr>
-          <w:b w:val="1"/>
-          <w:bCs w:val="1"/>
-          <w:lang w:val="en-US"/>
-        </w:rPr>
-        <w:t>Shotgun damage / movement</w:t>
-      </w:r>
-      <w:r>
-        <w:rPr>
-          <w:b w:val="1"/>
-          <w:bCs w:val="1"/>
-          <w:lang w:val="en-US"/>
-        </w:rPr>
-        <w:t>:</w:t>
-      </w:r>
-      <w:r>
-        <w:rPr>
-          <w:lang w:val="en-US"/>
-        </w:rPr>
-        <w:t xml:space="preserve"> </w:t>
-      </w:r>
-      <w:r>
-        <w:rPr>
-          <w:lang w:val="en-US"/>
-        </w:rPr>
-        <w:t>(Het</w:t>
-      </w:r>
-      <w:r>
-        <w:rPr>
-          <w:lang w:val="en-US"/>
-        </w:rPr>
-        <w:t xml:space="preserve"> </w:t>
-      </w:r>
-      <w:r>
-        <w:rPr>
-          <w:lang w:val="en-US"/>
-        </w:rPr>
-        <w:t>doel</w:t>
-      </w:r>
-      <w:r>
-        <w:rPr>
-          <w:lang w:val="en-US"/>
-        </w:rPr>
-        <w:t xml:space="preserve"> van de shotgun </w:t>
-      </w:r>
-      <w:r>
-        <w:rPr>
-          <w:lang w:val="en-US"/>
-        </w:rPr>
-        <w:t xml:space="preserve">damage is om damage </w:t>
-      </w:r>
-      <w:r>
-        <w:rPr>
-          <w:lang w:val="en-US"/>
-        </w:rPr>
-        <w:t>te</w:t>
-      </w:r>
-      <w:r>
-        <w:rPr>
-          <w:lang w:val="en-US"/>
-        </w:rPr>
-        <w:t xml:space="preserve"> </w:t>
-      </w:r>
-      <w:r>
-        <w:rPr>
-          <w:lang w:val="en-US"/>
-        </w:rPr>
-        <w:t>doen</w:t>
-      </w:r>
-      <w:r>
-        <w:rPr>
-          <w:lang w:val="en-US"/>
-        </w:rPr>
-        <w:t xml:space="preserve"> </w:t>
-      </w:r>
-      <w:r>
-        <w:rPr>
-          <w:lang w:val="en-US"/>
-        </w:rPr>
-        <w:t>aan</w:t>
-      </w:r>
-      <w:r>
-        <w:rPr>
-          <w:lang w:val="en-US"/>
-        </w:rPr>
-        <w:t xml:space="preserve"> de enemy's </w:t>
-      </w:r>
-      <w:r>
-        <w:rPr>
-          <w:lang w:val="en-US"/>
-        </w:rPr>
-        <w:t>en</w:t>
-      </w:r>
-      <w:r>
-        <w:rPr>
-          <w:lang w:val="en-US"/>
-        </w:rPr>
-        <w:t xml:space="preserve"> het </w:t>
-      </w:r>
-      <w:r>
-        <w:rPr>
-          <w:lang w:val="en-US"/>
-        </w:rPr>
-        <w:t>doel</w:t>
-      </w:r>
-      <w:r>
-        <w:rPr>
-          <w:lang w:val="en-US"/>
-        </w:rPr>
-        <w:t xml:space="preserve"> van de shotgun movement is </w:t>
-      </w:r>
-      <w:r>
-        <w:rPr>
-          <w:lang w:val="en-US"/>
-        </w:rPr>
-        <w:t>een</w:t>
-      </w:r>
-      <w:r>
-        <w:rPr>
-          <w:lang w:val="en-US"/>
-        </w:rPr>
-        <w:t xml:space="preserve"> </w:t>
-      </w:r>
-      <w:r>
-        <w:rPr>
-          <w:lang w:val="en-US"/>
-        </w:rPr>
-        <w:t>unieke</w:t>
-      </w:r>
-      <w:r>
-        <w:rPr>
-          <w:lang w:val="en-US"/>
-        </w:rPr>
-        <w:t xml:space="preserve"> </w:t>
-      </w:r>
-      <w:r>
-        <w:rPr>
-          <w:lang w:val="en-US"/>
-        </w:rPr>
-        <w:t>manier</w:t>
-      </w:r>
-      <w:r>
-        <w:rPr>
-          <w:lang w:val="en-US"/>
-        </w:rPr>
-        <w:t xml:space="preserve"> van </w:t>
-      </w:r>
-      <w:r>
-        <w:rPr>
-          <w:lang w:val="en-US"/>
-        </w:rPr>
-        <w:t>sneller</w:t>
-      </w:r>
-      <w:r>
-        <w:rPr>
-          <w:lang w:val="en-US"/>
-        </w:rPr>
-        <w:t xml:space="preserve"> </w:t>
-      </w:r>
-      <w:r>
-        <w:rPr>
-          <w:lang w:val="en-US"/>
-        </w:rPr>
-        <w:t>bewegen</w:t>
-      </w:r>
-      <w:r>
-        <w:rPr>
-          <w:lang w:val="en-US"/>
-        </w:rPr>
-        <w:t xml:space="preserve"> door </w:t>
-      </w:r>
-      <w:r>
-        <w:rPr>
-          <w:lang w:val="en-US"/>
-        </w:rPr>
-        <w:t>recoil</w:t>
-      </w:r>
-      <w:r>
-        <w:rPr>
-          <w:lang w:val="en-US"/>
-        </w:rPr>
-        <w:t xml:space="preserve"> </w:t>
-      </w:r>
-      <w:r>
-        <w:rPr>
-          <w:lang w:val="en-US"/>
-        </w:rPr>
-        <w:t>)</w:t>
-      </w:r>
-    </w:p>
-    <w:p>
-      <w:pPr>
-        <w:pStyle w:val="Standaard"/>
-        <w:rPr>
-          <w:color w:val="auto"/>
-          <w:lang w:val="en-US"/>
-        </w:rPr>
-      </w:pPr>
-      <w:r>
-        <w:rPr>
-          <w:b w:val="1"/>
-          <w:bCs w:val="1"/>
-          <w:color w:val="FFC000" w:themeColor="accent4" w:themeTint="FF" w:themeShade="FF"/>
-          <w:lang w:val="en-US"/>
-        </w:rPr>
         <w:t>Wall jumps</w:t>
-      </w:r>
-      <w:r>
-        <w:rPr>
-          <w:b w:val="1"/>
-          <w:bCs w:val="1"/>
-          <w:color w:val="FFC000" w:themeColor="accent4" w:themeTint="FF" w:themeShade="FF"/>
-          <w:lang w:val="en-US"/>
-        </w:rPr>
-        <w:t>?</w:t>
       </w:r>
       <w:r>
         <w:rPr>
@@ -3700,7 +4044,7 @@
           <w:color w:val="auto"/>
           <w:lang w:val="en-US"/>
         </w:rPr>
-        <w:t xml:space="preserve"> :</w:t>
+        <w:t>:</w:t>
       </w:r>
       <w:r>
         <w:rPr>
@@ -3819,7 +4163,21 @@
           <w:color w:val="auto"/>
           <w:lang w:val="en-US"/>
         </w:rPr>
-        <w:t>nt )</w:t>
+        <w:t>nt</w:t>
+      </w:r>
+      <w:r>
+        <w:rPr>
+          <w:color w:val="auto"/>
+          <w:lang w:val="en-US"/>
+        </w:rPr>
+        <w:t>.</w:t>
+      </w:r>
+      <w:r>
+        <w:rPr>
+          <w:color w:val="auto"/>
+          <w:lang w:val="en-US"/>
+        </w:rPr>
+        <w:t>)</w:t>
       </w:r>
     </w:p>
     <w:p/>
@@ -3851,212 +4209,210 @@
     <w:p>
       <w:pPr>
         <w:rPr>
-          <w:i/>
-          <w:iCs/>
-        </w:rPr>
-      </w:pPr>
-      <w:r>
-        <w:rPr>
-          <w:i/>
-          <w:iCs/>
+          <w:i w:val="1"/>
+          <w:iCs w:val="1"/>
+        </w:rPr>
+      </w:pPr>
+      <w:r>
+        <w:rPr>
+          <w:i w:val="1"/>
+          <w:iCs w:val="1"/>
         </w:rPr>
         <w:t>[</w:t>
       </w:r>
       <w:r>
         <w:rPr>
-          <w:i/>
-          <w:iCs/>
+          <w:i w:val="1"/>
+          <w:iCs w:val="1"/>
         </w:rPr>
         <w:t xml:space="preserve">Hier beschrijf je de manier </w:t>
       </w:r>
       <w:r>
         <w:rPr>
-          <w:i/>
-          <w:iCs/>
+          <w:i w:val="1"/>
+          <w:iCs w:val="1"/>
         </w:rPr>
         <w:t xml:space="preserve">waarop </w:t>
       </w:r>
       <w:r>
         <w:rPr>
-          <w:i/>
-          <w:iCs/>
+          <w:i w:val="1"/>
+          <w:iCs w:val="1"/>
         </w:rPr>
         <w:t xml:space="preserve">de speler </w:t>
       </w:r>
       <w:r>
         <w:rPr>
-          <w:i/>
-          <w:iCs/>
+          <w:i w:val="1"/>
+          <w:iCs w:val="1"/>
         </w:rPr>
         <w:t>zijn karakter kan</w:t>
       </w:r>
       <w:r>
         <w:rPr>
-          <w:i/>
-          <w:iCs/>
+          <w:i w:val="1"/>
+          <w:iCs w:val="1"/>
         </w:rPr>
         <w:t xml:space="preserve"> laten</w:t>
       </w:r>
       <w:r>
         <w:rPr>
-          <w:i/>
-          <w:iCs/>
+          <w:i w:val="1"/>
+          <w:iCs w:val="1"/>
         </w:rPr>
         <w:t xml:space="preserve"> bewegen. Wat zijn de </w:t>
       </w:r>
-      <w:proofErr w:type="gramStart"/>
-      <w:r>
-        <w:rPr>
-          <w:i/>
-          <w:iCs/>
+      <w:r>
+        <w:rPr>
+          <w:i w:val="1"/>
+          <w:iCs w:val="1"/>
         </w:rPr>
         <w:t xml:space="preserve">basis </w:t>
       </w:r>
       <w:r>
         <w:rPr>
-          <w:i/>
-          <w:iCs/>
+          <w:i w:val="1"/>
+          <w:iCs w:val="1"/>
         </w:rPr>
         <w:t>beweging</w:t>
       </w:r>
       <w:r>
         <w:rPr>
-          <w:i/>
-          <w:iCs/>
+          <w:i w:val="1"/>
+          <w:iCs w:val="1"/>
         </w:rPr>
         <w:t>en</w:t>
       </w:r>
-      <w:proofErr w:type="gramEnd"/>
-      <w:r>
-        <w:rPr>
-          <w:i/>
-          <w:iCs/>
+      <w:r>
+        <w:rPr>
+          <w:i w:val="1"/>
+          <w:iCs w:val="1"/>
         </w:rPr>
         <w:t xml:space="preserve"> </w:t>
       </w:r>
       <w:r>
         <w:rPr>
-          <w:i/>
-          <w:iCs/>
+          <w:i w:val="1"/>
+          <w:iCs w:val="1"/>
         </w:rPr>
         <w:t xml:space="preserve">die de </w:t>
       </w:r>
       <w:r>
         <w:rPr>
-          <w:i/>
-          <w:iCs/>
+          <w:i w:val="1"/>
+          <w:iCs w:val="1"/>
         </w:rPr>
         <w:t>speler “makkelijk”</w:t>
       </w:r>
       <w:r>
         <w:rPr>
-          <w:i/>
-          <w:iCs/>
+          <w:i w:val="1"/>
+          <w:iCs w:val="1"/>
         </w:rPr>
         <w:t xml:space="preserve"> kan </w:t>
       </w:r>
       <w:r>
         <w:rPr>
-          <w:i/>
-          <w:iCs/>
+          <w:i w:val="1"/>
+          <w:iCs w:val="1"/>
         </w:rPr>
         <w:t xml:space="preserve">uitvoeren. </w:t>
       </w:r>
       <w:r>
         <w:rPr>
-          <w:i/>
-          <w:iCs/>
+          <w:i w:val="1"/>
+          <w:iCs w:val="1"/>
         </w:rPr>
         <w:t>Beschrijf ook de</w:t>
       </w:r>
       <w:r>
         <w:rPr>
-          <w:i/>
-          <w:iCs/>
+          <w:i w:val="1"/>
+          <w:iCs w:val="1"/>
         </w:rPr>
         <w:t xml:space="preserve"> speciale/niet standaard bewegingsopt</w:t>
       </w:r>
       <w:r>
         <w:rPr>
-          <w:i/>
-          <w:iCs/>
+          <w:i w:val="1"/>
+          <w:iCs w:val="1"/>
         </w:rPr>
         <w:t>ies</w:t>
       </w:r>
       <w:r>
         <w:rPr>
-          <w:i/>
-          <w:iCs/>
+          <w:i w:val="1"/>
+          <w:iCs w:val="1"/>
         </w:rPr>
         <w:t>. H</w:t>
       </w:r>
       <w:r>
         <w:rPr>
-          <w:i/>
-          <w:iCs/>
+          <w:i w:val="1"/>
+          <w:iCs w:val="1"/>
         </w:rPr>
         <w:t xml:space="preserve">oe </w:t>
       </w:r>
       <w:r>
         <w:rPr>
-          <w:i/>
-          <w:iCs/>
+          <w:i w:val="1"/>
+          <w:iCs w:val="1"/>
         </w:rPr>
         <w:t xml:space="preserve">kan </w:t>
       </w:r>
       <w:r>
         <w:rPr>
-          <w:i/>
-          <w:iCs/>
+          <w:i w:val="1"/>
+          <w:iCs w:val="1"/>
         </w:rPr>
         <w:t xml:space="preserve">de speler </w:t>
       </w:r>
       <w:r>
         <w:rPr>
-          <w:i/>
-          <w:iCs/>
+          <w:i w:val="1"/>
+          <w:iCs w:val="1"/>
         </w:rPr>
         <w:t>die gebruiken o</w:t>
       </w:r>
       <w:r>
         <w:rPr>
-          <w:i/>
-          <w:iCs/>
+          <w:i w:val="1"/>
+          <w:iCs w:val="1"/>
         </w:rPr>
         <w:t xml:space="preserve">m </w:t>
       </w:r>
       <w:r>
         <w:rPr>
-          <w:i/>
-          <w:iCs/>
+          <w:i w:val="1"/>
+          <w:iCs w:val="1"/>
         </w:rPr>
         <w:t xml:space="preserve">door </w:t>
       </w:r>
       <w:r>
         <w:rPr>
-          <w:i/>
-          <w:iCs/>
+          <w:i w:val="1"/>
+          <w:iCs w:val="1"/>
         </w:rPr>
         <w:t>het level te navigeren</w:t>
       </w:r>
       <w:r>
         <w:rPr>
-          <w:i/>
-          <w:iCs/>
+          <w:i w:val="1"/>
+          <w:iCs w:val="1"/>
         </w:rPr>
         <w:t>/ bepaalde plekken/locaties te bereiken</w:t>
       </w:r>
       <w:r>
         <w:rPr>
-          <w:i/>
-          <w:iCs/>
+          <w:i w:val="1"/>
+          <w:iCs w:val="1"/>
         </w:rPr>
         <w:t>.</w:t>
       </w:r>
       <w:r>
         <w:rPr>
-          <w:i/>
-          <w:iCs/>
+          <w:i w:val="1"/>
+          <w:iCs w:val="1"/>
         </w:rPr>
         <w:t>]</w:t>
       </w:r>
@@ -4091,130 +4447,338 @@
         </w:rPr>
         <w:t>Rennen</w:t>
       </w:r>
-    </w:p>
-    <w:p>
-      <w:pPr>
+      <w:r>
         <w:rPr>
           <w:b w:val="1"/>
           <w:bCs w:val="1"/>
         </w:rPr>
-      </w:pPr>
-      <w:r>
+        <w:t xml:space="preserve"> (AD)</w:t>
+      </w:r>
+    </w:p>
+    <w:p>
+      <w:pPr>
         <w:rPr>
           <w:b w:val="1"/>
           <w:bCs w:val="1"/>
         </w:rPr>
-        <w:t>Springe</w:t>
-      </w:r>
+      </w:pPr>
       <w:r>
         <w:rPr>
           <w:b w:val="1"/>
           <w:bCs w:val="1"/>
         </w:rPr>
-        <w:t>n</w:t>
-      </w:r>
-    </w:p>
-    <w:p>
-      <w:pPr>
-        <w:pStyle w:val="Kop2"/>
-      </w:pPr>
-      <w:bookmarkStart w:name="_Toc164756226" w:id="12"/>
-      <w:r>
-        <w:rPr/>
-        <w:t xml:space="preserve">Speciale </w:t>
-      </w:r>
-      <w:r>
-        <w:rPr/>
-        <w:t>B</w:t>
-      </w:r>
-      <w:r>
-        <w:rPr/>
-        <w:t>eweging(en)</w:t>
-      </w:r>
-      <w:bookmarkEnd w:id="12"/>
-    </w:p>
-    <w:p>
-      <w:pPr>
+        <w:t>Springe</w:t>
+      </w:r>
+      <w:r>
         <w:rPr>
           <w:b w:val="1"/>
           <w:bCs w:val="1"/>
-          <w:color w:val="FFC000" w:themeColor="accent4" w:themeTint="FF" w:themeShade="FF"/>
-        </w:rPr>
-      </w:pPr>
+        </w:rPr>
+        <w:t>n</w:t>
+      </w:r>
       <w:r>
         <w:rPr>
           <w:b w:val="1"/>
           <w:bCs w:val="1"/>
-          <w:color w:val="FFC000" w:themeColor="accent4" w:themeTint="FF" w:themeShade="FF"/>
-        </w:rPr>
-        <w:t xml:space="preserve">Wall </w:t>
+        </w:rPr>
+        <w:t xml:space="preserve"> </w:t>
       </w:r>
       <w:r>
         <w:rPr>
           <w:b w:val="1"/>
           <w:bCs w:val="1"/>
-          <w:color w:val="FFC000" w:themeColor="accent4" w:themeTint="FF" w:themeShade="FF"/>
-        </w:rPr>
-        <w:t>Jumps</w:t>
+        </w:rPr>
+        <w:t>(W</w:t>
       </w:r>
       <w:r>
         <w:rPr>
           <w:b w:val="1"/>
           <w:bCs w:val="1"/>
-          <w:color w:val="FFC000" w:themeColor="accent4" w:themeTint="FF" w:themeShade="FF"/>
-        </w:rPr>
-        <w:t>?</w:t>
-      </w:r>
-    </w:p>
-    <w:p>
-      <w:pPr>
+        </w:rPr>
+        <w:t xml:space="preserve"> &amp;/Of Space</w:t>
+      </w:r>
+      <w:r>
         <w:rPr>
           <w:b w:val="1"/>
           <w:bCs w:val="1"/>
         </w:rPr>
-      </w:pPr>
-      <w:r>
+        <w:t>)</w:t>
+      </w:r>
+    </w:p>
+    <w:p>
+      <w:pPr>
         <w:rPr>
           <w:b w:val="1"/>
           <w:bCs w:val="1"/>
         </w:rPr>
-        <w:t>Shotgun</w:t>
-      </w:r>
+      </w:pPr>
       <w:r>
         <w:rPr>
           <w:b w:val="1"/>
           <w:bCs w:val="1"/>
         </w:rPr>
-        <w:t xml:space="preserve"> </w:t>
-      </w:r>
-      <w:r>
+        <w:t xml:space="preserve">// Als tijd over, Sliding (S) </w:t>
+      </w:r>
+    </w:p>
+    <w:p>
+      <w:pPr>
+        <w:pStyle w:val="Kop2"/>
+      </w:pPr>
+      <w:bookmarkStart w:name="_Toc164756226" w:id="12"/>
+      <w:r>
+        <w:rPr/>
+        <w:t xml:space="preserve">Speciale </w:t>
+      </w:r>
+      <w:r>
+        <w:rPr/>
+        <w:t>B</w:t>
+      </w:r>
+      <w:r>
+        <w:rPr/>
+        <w:t>eweging(en)</w:t>
+      </w:r>
+      <w:bookmarkEnd w:id="12"/>
+    </w:p>
+    <w:p>
+      <w:pPr>
         <w:rPr>
           <w:b w:val="1"/>
           <w:bCs w:val="1"/>
-        </w:rPr>
-        <w:t>recoil</w:t>
-      </w:r>
+          <w:color w:val="auto"/>
+        </w:rPr>
+      </w:pPr>
       <w:r>
         <w:rPr>
           <w:b w:val="1"/>
           <w:bCs w:val="1"/>
-        </w:rPr>
-        <w:t xml:space="preserve"> </w:t>
+          <w:color w:val="auto"/>
+        </w:rPr>
+        <w:t xml:space="preserve">Wall </w:t>
       </w:r>
       <w:r>
         <w:rPr>
           <w:b w:val="1"/>
           <w:bCs w:val="1"/>
-        </w:rPr>
-        <w:t>laun</w:t>
-      </w:r>
-      <w:r>
+          <w:color w:val="auto"/>
+        </w:rPr>
+        <w:t>Jumps</w:t>
+      </w:r>
+    </w:p>
+    <w:p>
+      <w:pPr>
         <w:rPr>
           <w:b w:val="1"/>
           <w:bCs w:val="1"/>
+          <w:color w:val="auto"/>
+          <w:sz w:val="18"/>
+          <w:szCs w:val="18"/>
+        </w:rPr>
+      </w:pPr>
+      <w:r>
+        <w:rPr>
+          <w:b w:val="1"/>
+          <w:bCs w:val="1"/>
+          <w:color w:val="auto"/>
+          <w:sz w:val="18"/>
+          <w:szCs w:val="18"/>
+        </w:rPr>
+        <w:t xml:space="preserve">Je kan springen </w:t>
+      </w:r>
+      <w:r>
+        <w:rPr>
+          <w:b w:val="1"/>
+          <w:bCs w:val="1"/>
+          <w:color w:val="auto"/>
+          <w:sz w:val="18"/>
+          <w:szCs w:val="18"/>
+        </w:rPr>
+        <w:t xml:space="preserve">op muren en daarna van de muur af (Niet te ver heb je </w:t>
+      </w:r>
+      <w:r>
+        <w:rPr>
+          <w:b w:val="1"/>
+          <w:bCs w:val="1"/>
+          <w:color w:val="auto"/>
+          <w:sz w:val="18"/>
+          <w:szCs w:val="18"/>
+        </w:rPr>
+        <w:t>shotgun</w:t>
+      </w:r>
+      <w:r>
+        <w:rPr>
+          <w:b w:val="1"/>
+          <w:bCs w:val="1"/>
+          <w:color w:val="auto"/>
+          <w:sz w:val="18"/>
+          <w:szCs w:val="18"/>
+        </w:rPr>
+        <w:t xml:space="preserve"> voor)</w:t>
+      </w:r>
+    </w:p>
+    <w:p>
+      <w:pPr>
+        <w:rPr>
+          <w:b w:val="1"/>
+          <w:bCs w:val="1"/>
+        </w:rPr>
+      </w:pPr>
+      <w:r>
+        <w:rPr>
+          <w:b w:val="1"/>
+          <w:bCs w:val="1"/>
+        </w:rPr>
+        <w:t>Shotgun</w:t>
+      </w:r>
+      <w:r>
+        <w:rPr>
+          <w:b w:val="1"/>
+          <w:bCs w:val="1"/>
+        </w:rPr>
+        <w:t xml:space="preserve"> </w:t>
+      </w:r>
+      <w:r>
+        <w:rPr>
+          <w:b w:val="1"/>
+          <w:bCs w:val="1"/>
+        </w:rPr>
+        <w:t>recoil</w:t>
+      </w:r>
+      <w:r>
+        <w:rPr>
+          <w:b w:val="1"/>
+          <w:bCs w:val="1"/>
+        </w:rPr>
+        <w:t xml:space="preserve"> </w:t>
+      </w:r>
+      <w:r>
+        <w:rPr>
+          <w:b w:val="1"/>
+          <w:bCs w:val="1"/>
+        </w:rPr>
+        <w:t>laun</w:t>
+      </w:r>
+      <w:r>
+        <w:rPr>
+          <w:b w:val="1"/>
+          <w:bCs w:val="1"/>
         </w:rPr>
         <w:t>ch</w:t>
       </w:r>
+      <w:r>
+        <w:rPr>
+          <w:b w:val="1"/>
+          <w:bCs w:val="1"/>
+        </w:rPr>
+        <w:t xml:space="preserve"> (AddForce)</w:t>
+      </w:r>
+    </w:p>
+    <w:p>
+      <w:pPr>
+        <w:rPr>
+          <w:b w:val="1"/>
+          <w:bCs w:val="1"/>
+          <w:sz w:val="18"/>
+          <w:szCs w:val="18"/>
+        </w:rPr>
+      </w:pPr>
+      <w:r>
+        <w:rPr>
+          <w:b w:val="1"/>
+          <w:bCs w:val="1"/>
+          <w:sz w:val="18"/>
+          <w:szCs w:val="18"/>
+        </w:rPr>
+        <w:t xml:space="preserve">Je kan de </w:t>
+      </w:r>
+      <w:r>
+        <w:rPr>
+          <w:b w:val="1"/>
+          <w:bCs w:val="1"/>
+          <w:sz w:val="18"/>
+          <w:szCs w:val="18"/>
+        </w:rPr>
+        <w:t>shotgun</w:t>
+      </w:r>
+      <w:r>
+        <w:rPr>
+          <w:b w:val="1"/>
+          <w:bCs w:val="1"/>
+          <w:sz w:val="18"/>
+          <w:szCs w:val="18"/>
+        </w:rPr>
+        <w:t xml:space="preserve"> gebruiken (Zonder ADS) </w:t>
+      </w:r>
+      <w:r>
+        <w:rPr>
+          <w:b w:val="1"/>
+          <w:bCs w:val="1"/>
+          <w:sz w:val="18"/>
+          <w:szCs w:val="18"/>
+        </w:rPr>
+        <w:t>om jezelf te lanceren in de andere directie</w:t>
+      </w:r>
+    </w:p>
+    <w:p>
+      <w:pPr>
+        <w:rPr>
+          <w:b w:val="1"/>
+          <w:bCs w:val="1"/>
+        </w:rPr>
+      </w:pPr>
+      <w:r>
+        <w:rPr>
+          <w:b w:val="1"/>
+          <w:bCs w:val="1"/>
+        </w:rPr>
+        <w:t>Wall Climbing</w:t>
+      </w:r>
+    </w:p>
+    <w:p>
+      <w:pPr>
+        <w:rPr>
+          <w:b w:val="1"/>
+          <w:bCs w:val="1"/>
+          <w:sz w:val="18"/>
+          <w:szCs w:val="18"/>
+        </w:rPr>
+      </w:pPr>
+      <w:r>
+        <w:rPr>
+          <w:b w:val="1"/>
+          <w:bCs w:val="1"/>
+          <w:sz w:val="18"/>
+          <w:szCs w:val="18"/>
+        </w:rPr>
+        <w:t xml:space="preserve">Je kan een klein stukje </w:t>
+      </w:r>
+      <w:r>
+        <w:rPr>
+          <w:b w:val="1"/>
+          <w:bCs w:val="1"/>
+          <w:sz w:val="18"/>
+          <w:szCs w:val="18"/>
+        </w:rPr>
+        <w:t>omhoog klimmen</w:t>
+      </w:r>
+      <w:r>
+        <w:rPr>
+          <w:b w:val="1"/>
+          <w:bCs w:val="1"/>
+          <w:sz w:val="18"/>
+          <w:szCs w:val="18"/>
+        </w:rPr>
+        <w:t xml:space="preserve"> op een muur om van een hoger punt af te springen</w:t>
+      </w:r>
+    </w:p>
+    <w:p>
+      <w:pPr>
+        <w:rPr>
+          <w:b w:val="1"/>
+          <w:bCs w:val="1"/>
+          <w:sz w:val="18"/>
+          <w:szCs w:val="18"/>
+        </w:rPr>
+      </w:pPr>
     </w:p>
     <w:p/>
     <w:p>
@@ -4539,119 +5103,122 @@
           <w:b w:val="1"/>
           <w:bCs w:val="1"/>
         </w:rPr>
-        <w:t>Duck:</w:t>
-      </w:r>
-      <w:r>
-        <w:rPr/>
-        <w:t xml:space="preserve"> </w:t>
-      </w:r>
-      <w:r>
-        <w:rPr/>
-        <w:t xml:space="preserve">De Duck is een NPC die niet aangevallen mag worden omdat dit een </w:t>
-      </w:r>
-      <w:r>
-        <w:rPr/>
-        <w:t>friendly</w:t>
-      </w:r>
-      <w:r>
-        <w:rPr/>
-        <w:t xml:space="preserve"> NPC is.</w:t>
-      </w:r>
-      <w:r>
-        <w:rPr/>
-        <w:t xml:space="preserve"> (Penalty als je hem killed)</w:t>
-      </w:r>
-    </w:p>
-    <w:p>
-      <w:pPr>
-        <w:pStyle w:val="Standaard"/>
-      </w:pPr>
+        <w:t>Eend</w:t>
+      </w:r>
       <w:r>
         <w:rPr>
           <w:b w:val="1"/>
           <w:bCs w:val="1"/>
         </w:rPr>
-        <w:t>Tanuki</w:t>
-      </w:r>
+        <w:t>:</w:t>
+      </w:r>
+      <w:r>
+        <w:rPr/>
+        <w:t xml:space="preserve"> </w:t>
+      </w:r>
+      <w:r>
+        <w:rPr/>
+        <w:t xml:space="preserve">De </w:t>
+      </w:r>
+      <w:r>
+        <w:rPr/>
+        <w:t>Eend</w:t>
+      </w:r>
+      <w:r>
+        <w:rPr/>
+        <w:t xml:space="preserve"> is een NPC die niet aangevallen mag worden omdat dit een </w:t>
+      </w:r>
+      <w:r>
+        <w:rPr/>
+        <w:t>friendly</w:t>
+      </w:r>
+      <w:r>
+        <w:rPr/>
+        <w:t xml:space="preserve"> NPC is.</w:t>
+      </w:r>
+      <w:r>
+        <w:rPr/>
+        <w:t xml:space="preserve"> (Penalty als je hem </w:t>
+      </w:r>
+      <w:r>
+        <w:rPr/>
+        <w:t>killed</w:t>
+      </w:r>
+      <w:r>
+        <w:rPr/>
+        <w:t>)</w:t>
+      </w:r>
+    </w:p>
+    <w:p>
+      <w:pPr>
+        <w:pStyle w:val="Standaard"/>
+      </w:pPr>
       <w:r>
         <w:rPr>
           <w:b w:val="1"/>
           <w:bCs w:val="1"/>
         </w:rPr>
-        <w:t>:</w:t>
-      </w:r>
-      <w:r>
-        <w:rPr/>
-        <w:t xml:space="preserve"> De </w:t>
-      </w:r>
-      <w:r>
-        <w:rPr/>
         <w:t>Tanuki</w:t>
       </w:r>
-      <w:r>
-        <w:rPr/>
-        <w:t xml:space="preserve"> </w:t>
-      </w:r>
-      <w:r>
-        <w:rPr/>
-        <w:t xml:space="preserve">is een target die beschermd wordt door de andere </w:t>
-      </w:r>
-      <w:r>
-        <w:rPr/>
-        <w:t>enem</w:t>
-      </w:r>
-      <w:r>
-        <w:rPr/>
-        <w:t>y's</w:t>
-      </w:r>
-      <w:r>
-        <w:rPr/>
-        <w:t xml:space="preserve">. De </w:t>
-      </w:r>
-      <w:r>
-        <w:rPr/>
-        <w:t>Tanuki</w:t>
-      </w:r>
-      <w:r>
-        <w:rPr/>
-        <w:t xml:space="preserve"> </w:t>
-      </w:r>
-      <w:r>
-        <w:rPr/>
-        <w:t xml:space="preserve">heeft meer health en </w:t>
-      </w:r>
-      <w:r>
-        <w:rPr/>
-        <w:t>schiet sneller</w:t>
-      </w:r>
-      <w:r>
-        <w:rPr/>
-        <w:t>.</w:t>
-      </w:r>
-    </w:p>
-    <w:p>
-      <w:pPr>
-        <w:pStyle w:val="Kop2"/>
-      </w:pPr>
-      <w:bookmarkStart w:name="_Toc164756229" w:id="15"/>
-      <w:r>
-        <w:t>Types</w:t>
-      </w:r>
-      <w:bookmarkEnd w:id="15"/>
-    </w:p>
-    <w:p>
       <w:r>
         <w:rPr>
           <w:b w:val="1"/>
           <w:bCs w:val="1"/>
         </w:rPr>
-        <w:t>Vos:</w:t>
-      </w:r>
+        <w:t>:</w:t>
+      </w:r>
+      <w:r>
+        <w:rPr/>
+        <w:t xml:space="preserve"> </w:t>
+      </w:r>
+      <w:r>
+        <w:rPr/>
+        <w:t xml:space="preserve">De </w:t>
+      </w:r>
+      <w:r>
+        <w:rPr/>
+        <w:t>Tanuki</w:t>
+      </w:r>
+      <w:r>
+        <w:rPr/>
+        <w:t xml:space="preserve"> </w:t>
+      </w:r>
+      <w:r>
+        <w:rPr/>
+        <w:t xml:space="preserve">heeft meer health en </w:t>
+      </w:r>
+      <w:r>
+        <w:rPr/>
+        <w:t>schiet sneller</w:t>
+      </w:r>
+      <w:r>
+        <w:rPr/>
+        <w:t>.</w:t>
+      </w:r>
+    </w:p>
+    <w:p>
+      <w:pPr>
+        <w:pStyle w:val="Kop2"/>
+      </w:pPr>
+      <w:bookmarkStart w:name="_Toc164756229" w:id="15"/>
+      <w:r>
+        <w:t>Types</w:t>
+      </w:r>
+      <w:bookmarkEnd w:id="15"/>
+    </w:p>
+    <w:p>
       <w:r>
         <w:rPr>
           <w:b w:val="1"/>
           <w:bCs w:val="1"/>
         </w:rPr>
+        <w:t>Vos:</w:t>
+      </w:r>
+      <w:r>
+        <w:rPr>
+          <w:b w:val="1"/>
+          <w:bCs w:val="1"/>
+        </w:rPr>
         <w:t xml:space="preserve"> </w:t>
       </w:r>
       <w:r>
@@ -4751,7 +5318,7 @@
           <w:b w:val="1"/>
           <w:bCs w:val="1"/>
         </w:rPr>
-        <w:t>Duck</w:t>
+        <w:t>Eend</w:t>
       </w:r>
       <w:r>
         <w:rPr>
@@ -4765,49 +5332,70 @@
           <w:b w:val="0"/>
           <w:bCs w:val="0"/>
         </w:rPr>
-        <w:t>Friendly</w:t>
+        <w:t>Fri</w:t>
       </w:r>
       <w:r>
         <w:rPr>
           <w:b w:val="0"/>
           <w:bCs w:val="0"/>
         </w:rPr>
-        <w:t xml:space="preserve"> , </w:t>
+        <w:t>endly</w:t>
       </w:r>
       <w:r>
         <w:rPr>
           <w:b w:val="0"/>
           <w:bCs w:val="0"/>
         </w:rPr>
-        <w:t xml:space="preserve">Penalty </w:t>
+        <w:t xml:space="preserve"> , </w:t>
       </w:r>
       <w:r>
         <w:rPr>
           <w:b w:val="0"/>
           <w:bCs w:val="0"/>
         </w:rPr>
-        <w:t>if</w:t>
+        <w:t xml:space="preserve">Penalty </w:t>
       </w:r>
       <w:r>
         <w:rPr>
           <w:b w:val="0"/>
           <w:bCs w:val="0"/>
         </w:rPr>
-        <w:t xml:space="preserve"> </w:t>
+        <w:t>if</w:t>
       </w:r>
       <w:r>
         <w:rPr>
           <w:b w:val="0"/>
           <w:bCs w:val="0"/>
         </w:rPr>
-        <w:t>Killed</w:t>
-      </w:r>
-    </w:p>
-    <w:p>
-      <w:pPr>
+        <w:t xml:space="preserve"> </w:t>
+      </w:r>
+      <w:r>
         <w:rPr>
           <w:b w:val="0"/>
           <w:bCs w:val="0"/>
+        </w:rPr>
+        <w:t>Ki</w:t>
+      </w:r>
+      <w:r>
+        <w:rPr>
+          <w:b w:val="0"/>
+          <w:bCs w:val="0"/>
+        </w:rPr>
+        <w:t>l</w:t>
+      </w:r>
+      <w:r>
+        <w:rPr>
+          <w:b w:val="0"/>
+          <w:bCs w:val="0"/>
+        </w:rPr>
+        <w:t>led</w:t>
+      </w:r>
+    </w:p>
+    <w:p>
+      <w:pPr>
+        <w:rPr>
+          <w:b w:val="0"/>
+          <w:bCs w:val="0"/>
           <w:lang w:val="en-US"/>
         </w:rPr>
       </w:pPr>
@@ -4969,26 +5557,33 @@
           <w:b w:val="1"/>
           <w:bCs w:val="1"/>
         </w:rPr>
-        <w:t>Duck:</w:t>
-      </w:r>
-      <w:r>
-        <w:rPr/>
-        <w:t xml:space="preserve"> Loopt rond</w:t>
-      </w:r>
-    </w:p>
-    <w:p>
+        <w:t>Eend</w:t>
+      </w:r>
       <w:r>
         <w:rPr>
           <w:b w:val="1"/>
           <w:bCs w:val="1"/>
         </w:rPr>
-        <w:t>Tanuki</w:t>
-      </w:r>
+        <w:t>:</w:t>
+      </w:r>
+      <w:r>
+        <w:rPr/>
+        <w:t xml:space="preserve"> Loopt rond</w:t>
+      </w:r>
+    </w:p>
+    <w:p>
       <w:r>
         <w:rPr>
           <w:b w:val="1"/>
           <w:bCs w:val="1"/>
         </w:rPr>
+        <w:t>Tanuki</w:t>
+      </w:r>
+      <w:r>
+        <w:rPr>
+          <w:b w:val="1"/>
+          <w:bCs w:val="1"/>
+        </w:rPr>
         <w:t>:</w:t>
       </w:r>
       <w:r>
@@ -5098,7 +5693,14 @@
           <w:b w:val="1"/>
           <w:bCs w:val="1"/>
         </w:rPr>
-        <w:t>Duck:</w:t>
+        <w:t>Eend</w:t>
+      </w:r>
+      <w:r>
+        <w:rPr>
+          <w:b w:val="1"/>
+          <w:bCs w:val="1"/>
+        </w:rPr>
+        <w:t>:</w:t>
       </w:r>
       <w:r>
         <w:rPr/>
@@ -5387,8 +5989,41 @@
         <w:rPr>
           <w:lang w:val="en-US"/>
         </w:rPr>
-        <w:t>…</w:t>
-      </w:r>
+        <w:t>Start =&gt; gameplay</w:t>
+      </w:r>
+    </w:p>
+    <w:p>
+      <w:pPr>
+        <w:rPr>
+          <w:lang w:val="en-US"/>
+        </w:rPr>
+      </w:pPr>
+      <w:r>
+        <w:rPr>
+          <w:lang w:val="en-US"/>
+        </w:rPr>
+        <w:t>Gameplay &lt;=&gt; menu</w:t>
+      </w:r>
+    </w:p>
+    <w:p>
+      <w:pPr>
+        <w:rPr>
+          <w:lang w:val="nl-NL"/>
+        </w:rPr>
+      </w:pPr>
+      <w:r>
+        <w:rPr>
+          <w:lang w:val="nl-NL"/>
+        </w:rPr>
+        <w:t>Menu &lt;=&gt; settings</w:t>
+      </w:r>
+    </w:p>
+    <w:p>
+      <w:pPr>
+        <w:rPr>
+          <w:lang w:val="en-US"/>
+        </w:rPr>
+      </w:pPr>
     </w:p>
     <w:p>
       <w:pPr>
@@ -5409,14 +6044,32 @@
     <w:p>
       <w:pPr>
         <w:rPr>
-          <w:lang w:val="en-US"/>
-        </w:rPr>
-      </w:pPr>
-      <w:r>
-        <w:rPr>
-          <w:lang w:val="en-US"/>
-        </w:rPr>
-        <w:t>…</w:t>
+          <w:lang w:val="nl-NL"/>
+        </w:rPr>
+      </w:pPr>
+      <w:r>
+        <w:rPr>
+          <w:lang w:val="nl-NL"/>
+        </w:rPr>
+        <w:t>Title</w:t>
+      </w:r>
+      <w:r>
+        <w:rPr>
+          <w:lang w:val="nl-NL"/>
+        </w:rPr>
+        <w:t xml:space="preserve"> screen: Start, </w:t>
+      </w:r>
+      <w:r>
+        <w:rPr>
+          <w:lang w:val="nl-NL"/>
+        </w:rPr>
+        <w:t>Settings</w:t>
+      </w:r>
+      <w:r>
+        <w:rPr>
+          <w:lang w:val="nl-NL"/>
+        </w:rPr>
+        <w:t>, Exit</w:t>
       </w:r>
     </w:p>
     <w:p>
@@ -5441,7 +6094,8 @@
     </w:p>
     <w:p>
       <w:r>
-        <w:t>…</w:t>
+        <w:rPr/>
+        <w:t>Sound,Music,Exit</w:t>
       </w:r>
     </w:p>
     <w:p>
@@ -5450,28 +6104,95 @@
       </w:pPr>
       <w:bookmarkStart w:name="_Toc164756242" w:id="22"/>
       <w:r>
+        <w:rPr/>
         <w:t>Hints</w:t>
       </w:r>
       <w:r>
+        <w:rPr/>
         <w:t>/</w:t>
       </w:r>
       <w:r>
+        <w:rPr/>
         <w:t xml:space="preserve"> </w:t>
       </w:r>
       <w:r>
+        <w:rPr/>
         <w:t>Tips</w:t>
       </w:r>
       <w:bookmarkEnd w:id="22"/>
     </w:p>
     <w:p>
       <w:r>
-        <w:t>…</w:t>
-      </w:r>
-    </w:p>
-    <w:p>
-      <w:pPr>
-        <w:pStyle w:val="Kop3"/>
-      </w:pPr>
+        <w:rPr/>
+        <w:t>N.V.T</w:t>
+      </w:r>
+    </w:p>
+    <w:p>
+      <w:pPr>
+        <w:pStyle w:val="Kop2"/>
+      </w:pPr>
+      <w:r>
+        <w:rPr/>
+        <w:t>In Game UI</w:t>
+      </w:r>
+    </w:p>
+    <w:p>
+      <w:pPr>
+        <w:pStyle w:val="Standaard"/>
+      </w:pPr>
+      <w:r>
+        <w:rPr/>
+        <w:t>HP</w:t>
+      </w:r>
+    </w:p>
+    <w:p>
+      <w:pPr>
+        <w:pStyle w:val="Standaard"/>
+      </w:pPr>
+      <w:r>
+        <w:rPr/>
+        <w:t>Ammo</w:t>
+      </w:r>
+    </w:p>
+    <w:p>
+      <w:pPr>
+        <w:pStyle w:val="Standaard"/>
+      </w:pPr>
+      <w:r>
+        <w:rPr/>
+        <w:t>Progress</w:t>
+      </w:r>
+      <w:r>
+        <w:rPr/>
+        <w:t xml:space="preserve"> bar</w:t>
+      </w:r>
+    </w:p>
+    <w:p>
+      <w:pPr>
+        <w:pStyle w:val="Standaard"/>
+      </w:pPr>
+      <w:r>
+        <w:rPr/>
+        <w:t>Hit List</w:t>
+      </w:r>
+    </w:p>
+    <w:p>
+      <w:pPr>
+        <w:pStyle w:val="Standaard"/>
+      </w:pPr>
+      <w:r>
+        <w:rPr/>
+        <w:t>Boss Bar</w:t>
+      </w:r>
+    </w:p>
+    <w:p>
+      <w:pPr>
+        <w:pStyle w:val="Standaard"/>
+      </w:pPr>
+      <w:r>
+        <w:rPr/>
+        <w:t>Cursor</w:t>
+      </w:r>
     </w:p>
     <w:p>
       <w:pPr>
@@ -5543,118 +6264,112 @@
     <w:p>
       <w:pPr>
         <w:rPr>
-          <w:i/>
-          <w:iCs/>
-        </w:rPr>
-      </w:pPr>
-      <w:r>
-        <w:rPr>
-          <w:i/>
-          <w:iCs/>
+          <w:i w:val="1"/>
+          <w:iCs w:val="1"/>
+        </w:rPr>
+      </w:pPr>
+      <w:r>
+        <w:rPr>
+          <w:i w:val="1"/>
+          <w:iCs w:val="1"/>
         </w:rPr>
         <w:t>[</w:t>
       </w:r>
       <w:r>
         <w:rPr>
-          <w:i/>
-          <w:iCs/>
+          <w:i w:val="1"/>
+          <w:iCs w:val="1"/>
         </w:rPr>
         <w:t xml:space="preserve">Beschrijf </w:t>
       </w:r>
       <w:r>
         <w:rPr>
-          <w:i/>
-          <w:iCs/>
+          <w:i w:val="1"/>
+          <w:iCs w:val="1"/>
         </w:rPr>
         <w:t>hier welke terugkomende elementen er</w:t>
       </w:r>
       <w:r>
         <w:rPr>
-          <w:i/>
-          <w:iCs/>
+          <w:i w:val="1"/>
+          <w:iCs w:val="1"/>
         </w:rPr>
         <w:t xml:space="preserve"> te vinden zijn binnen de levels. Welke doelen(missies/</w:t>
       </w:r>
-      <w:proofErr w:type="spellStart"/>
-      <w:r>
-        <w:rPr>
-          <w:i/>
-          <w:iCs/>
+      <w:r>
+        <w:rPr>
+          <w:i w:val="1"/>
+          <w:iCs w:val="1"/>
         </w:rPr>
         <w:t>quests</w:t>
       </w:r>
-      <w:proofErr w:type="spellEnd"/>
-      <w:r>
-        <w:rPr>
-          <w:i/>
-          <w:iCs/>
+      <w:r>
+        <w:rPr>
+          <w:i w:val="1"/>
+          <w:iCs w:val="1"/>
         </w:rPr>
         <w:t xml:space="preserve">) zijn er in </w:t>
       </w:r>
       <w:r>
         <w:rPr>
-          <w:i/>
-          <w:iCs/>
+          <w:i w:val="1"/>
+          <w:iCs w:val="1"/>
         </w:rPr>
         <w:t>het</w:t>
       </w:r>
       <w:r>
         <w:rPr>
-          <w:i/>
-          <w:iCs/>
+          <w:i w:val="1"/>
+          <w:iCs w:val="1"/>
         </w:rPr>
         <w:t xml:space="preserve"> level. Zijn ze optioneel of verplicht. Hoe start een “standaard” </w:t>
       </w:r>
-      <w:proofErr w:type="spellStart"/>
-      <w:proofErr w:type="gramStart"/>
-      <w:r>
-        <w:rPr>
-          <w:i/>
-          <w:iCs/>
+      <w:r>
+        <w:rPr>
+          <w:i w:val="1"/>
+          <w:iCs w:val="1"/>
         </w:rPr>
         <w:t>level</w:t>
       </w:r>
       <w:r>
         <w:rPr>
-          <w:i/>
-          <w:iCs/>
+          <w:i w:val="1"/>
+          <w:iCs w:val="1"/>
         </w:rPr>
         <w:t>,</w:t>
       </w:r>
       <w:r>
         <w:rPr>
-          <w:i/>
-          <w:iCs/>
+          <w:i w:val="1"/>
+          <w:iCs w:val="1"/>
         </w:rPr>
         <w:t>wat</w:t>
       </w:r>
-      <w:proofErr w:type="spellEnd"/>
-      <w:proofErr w:type="gramEnd"/>
-      <w:r>
-        <w:rPr>
-          <w:i/>
-          <w:iCs/>
+      <w:r>
+        <w:rPr>
+          <w:i w:val="1"/>
+          <w:iCs w:val="1"/>
         </w:rPr>
         <w:t xml:space="preserve"> gebeurt er tijdens een “standaard” level</w:t>
       </w:r>
       <w:r>
         <w:rPr>
-          <w:i/>
-          <w:iCs/>
+          <w:i w:val="1"/>
+          <w:iCs w:val="1"/>
         </w:rPr>
         <w:t xml:space="preserve"> en </w:t>
       </w:r>
       <w:r>
         <w:rPr>
-          <w:i/>
-          <w:iCs/>
+          <w:i w:val="1"/>
+          <w:iCs w:val="1"/>
         </w:rPr>
         <w:t>hoe eindigt een “standaard” level. Welke variaties/ afwijkingen van de structuur van de levels zijn er (als die er zijn).</w:t>
       </w:r>
       <w:r>
         <w:rPr>
-          <w:i/>
-          <w:iCs/>
+          <w:i w:val="1"/>
+          <w:iCs w:val="1"/>
         </w:rPr>
         <w:t>]</w:t>
       </w:r>
@@ -5675,7 +6390,20 @@
     </w:p>
     <w:p>
       <w:r>
-        <w:t>…</w:t>
+        <w:rPr/>
+        <w:t>Gijzelaars</w:t>
+      </w:r>
+    </w:p>
+    <w:p>
+      <w:r>
+        <w:rPr/>
+        <w:t>Enemies</w:t>
+      </w:r>
+    </w:p>
+    <w:p>
+      <w:r>
+        <w:rPr/>
+        <w:t>Level</w:t>
       </w:r>
     </w:p>
     <w:p>
@@ -5683,50 +6411,53 @@
         <w:pStyle w:val="Kop2"/>
       </w:pPr>
       <w:r>
+        <w:rPr/>
         <w:t>Missies/</w:t>
       </w:r>
-      <w:proofErr w:type="spellStart"/>
-      <w:r>
+      <w:r>
+        <w:rPr/>
         <w:t>Quests</w:t>
       </w:r>
       <w:bookmarkEnd w:id="25"/>
-      <w:proofErr w:type="spellEnd"/>
-    </w:p>
-    <w:p>
-      <w:r>
-        <w:rPr/>
-        <w:t xml:space="preserve">Sommige kamers hebben een target </w:t>
-      </w:r>
-      <w:r>
-        <w:rPr/>
-        <w:t>quest</w:t>
-      </w:r>
-      <w:r>
-        <w:rPr/>
-        <w:t xml:space="preserve"> om door te gaan. Dit betekent dat er een high level </w:t>
-      </w:r>
-      <w:r>
-        <w:rPr/>
-        <w:t>enemy</w:t>
-      </w:r>
-      <w:r>
-        <w:rPr/>
-        <w:t xml:space="preserve"> de baas is over deze kamer en je deze moet </w:t>
-      </w:r>
-      <w:r>
-        <w:rPr/>
-        <w:t>eliminaten</w:t>
-      </w:r>
-      <w:r>
-        <w:rPr/>
-        <w:t xml:space="preserve"> om door te gaan. Ook zijn er kamer</w:t>
-      </w:r>
-      <w:r>
-        <w:rPr/>
-        <w:t xml:space="preserve"> waarbij je de Ducks niet mag afmaken.</w:t>
-      </w:r>
-    </w:p>
-    <w:p/>
+    </w:p>
+    <w:p>
+      <w:r>
+        <w:rPr/>
+        <w:t xml:space="preserve">Zo ver mogelijk komen en de baas aan het einde van de toren te verslaan. Elke kamer moet je alle </w:t>
+      </w:r>
+      <w:r>
+        <w:rPr/>
+        <w:t>enemies</w:t>
+      </w:r>
+      <w:r>
+        <w:rPr/>
+        <w:t xml:space="preserve"> killen of als je een </w:t>
+      </w:r>
+      <w:r>
+        <w:rPr/>
+        <w:t>hitlist</w:t>
+      </w:r>
+      <w:r>
+        <w:rPr/>
+        <w:t xml:space="preserve"> kamer in komt mag je alleen de </w:t>
+      </w:r>
+      <w:r>
+        <w:rPr/>
+        <w:t>enemies</w:t>
+      </w:r>
+      <w:r>
+        <w:rPr/>
+        <w:t xml:space="preserve"> op de </w:t>
+      </w:r>
+      <w:r>
+        <w:rPr/>
+        <w:t>hitlist</w:t>
+      </w:r>
+      <w:r>
+        <w:rPr/>
+        <w:t xml:space="preserve"> killen.</w:t>
+      </w:r>
+    </w:p>
     <w:p>
       <w:pPr>
         <w:rPr>
@@ -6011,7 +6742,24 @@
     </w:p>
     <w:p>
       <w:r>
-        <w:t>…</w:t>
+        <w:rPr/>
+        <w:t xml:space="preserve">De levels zijn </w:t>
+      </w:r>
+      <w:r>
+        <w:rPr/>
+        <w:t>gedesigned</w:t>
+      </w:r>
+      <w:r>
+        <w:rPr/>
+        <w:t xml:space="preserve"> op een manier waar je constant beneden </w:t>
+      </w:r>
+      <w:r>
+        <w:rPr/>
+        <w:t>spawned</w:t>
+      </w:r>
+      <w:r>
+        <w:rPr/>
+        <w:t xml:space="preserve"> en aan de boven kant weer volgend level in gaat. </w:t>
       </w:r>
     </w:p>
     <w:p>
@@ -6051,7 +6799,15 @@
       </w:r>
       <w:r>
         <w:rPr/>
-        <w:t xml:space="preserve"> krijgen (Donker, ingezoomde camera)</w:t>
+        <w:t xml:space="preserve"> krijgen (Donker, ingezoomde camera</w:t>
+      </w:r>
+      <w:r>
+        <w:rPr/>
+        <w:t>, etc.</w:t>
+      </w:r>
+      <w:r>
+        <w:rPr/>
+        <w:t>)</w:t>
       </w:r>
     </w:p>
     <w:p>
@@ -6074,7 +6830,7 @@
       </w:r>
       <w:r>
         <w:rPr/>
-        <w:t>unieke</w:t>
+        <w:t>uniek</w:t>
       </w:r>
       <w:r>
         <w:rPr/>
@@ -6110,7 +6866,15 @@
       </w:r>
       <w:r>
         <w:rPr/>
-        <w:t xml:space="preserve"> op de hitlist)</w:t>
+        <w:t xml:space="preserve"> op de </w:t>
+      </w:r>
+      <w:r>
+        <w:rPr/>
+        <w:t>hitlist</w:t>
+      </w:r>
+      <w:r>
+        <w:rPr/>
+        <w:t>)</w:t>
       </w:r>
     </w:p>
     <w:p>
@@ -6236,6 +7000,12 @@
           <w:lang w:val="nl-NL"/>
         </w:rPr>
         <w:t>.</w:t>
+      </w:r>
+      <w:r>
+        <w:rPr>
+          <w:lang w:val="nl-NL"/>
+        </w:rPr>
+        <w:t xml:space="preserve"> </w:t>
       </w:r>
     </w:p>
     <w:p>
@@ -6663,7 +7433,67 @@
         <w:rPr>
           <w:lang w:val="en-US"/>
         </w:rPr>
-        <w:t>, ga je dood, moet je weer terug naar het begin.</w:t>
+        <w:t xml:space="preserve">, ga je </w:t>
+      </w:r>
+      <w:r>
+        <w:rPr>
+          <w:lang w:val="en-US"/>
+        </w:rPr>
+        <w:t>dood</w:t>
+      </w:r>
+      <w:r>
+        <w:rPr>
+          <w:lang w:val="en-US"/>
+        </w:rPr>
+        <w:t xml:space="preserve">, </w:t>
+      </w:r>
+      <w:r>
+        <w:rPr>
+          <w:lang w:val="en-US"/>
+        </w:rPr>
+        <w:t>moet</w:t>
+      </w:r>
+      <w:r>
+        <w:rPr>
+          <w:lang w:val="en-US"/>
+        </w:rPr>
+        <w:t xml:space="preserve"> je </w:t>
+      </w:r>
+      <w:r>
+        <w:rPr>
+          <w:lang w:val="en-US"/>
+        </w:rPr>
+        <w:t>weer</w:t>
+      </w:r>
+      <w:r>
+        <w:rPr>
+          <w:lang w:val="en-US"/>
+        </w:rPr>
+        <w:t xml:space="preserve"> </w:t>
+      </w:r>
+      <w:r>
+        <w:rPr>
+          <w:lang w:val="en-US"/>
+        </w:rPr>
+        <w:t>terug</w:t>
+      </w:r>
+      <w:r>
+        <w:rPr>
+          <w:lang w:val="en-US"/>
+        </w:rPr>
+        <w:t xml:space="preserve"> </w:t>
+      </w:r>
+      <w:r>
+        <w:rPr>
+          <w:lang w:val="en-US"/>
+        </w:rPr>
+        <w:t>naar</w:t>
+      </w:r>
+      <w:r>
+        <w:rPr>
+          <w:lang w:val="en-US"/>
+        </w:rPr>
+        <w:t xml:space="preserve"> het begin.</w:t>
       </w:r>
     </w:p>
     <w:p>
@@ -6706,6 +7536,251 @@
       </w:r>
     </w:p>
     <w:p/>
+    <w:p>
+      <w:pPr/>
+      <w:r>
+        <w:br w:type="page"/>
+      </w:r>
+    </w:p>
+    <w:p>
+      <w:pPr>
+        <w:pStyle w:val="Kop1"/>
+      </w:pPr>
+      <w:bookmarkStart w:name="_Toc183096228" w:id="38"/>
+      <w:r>
+        <w:lastRenderedPageBreak/>
+        <w:t xml:space="preserve">Speler </w:t>
+      </w:r>
+      <w:r>
+        <w:t>pres</w:t>
+      </w:r>
+      <w:r>
+        <w:t>t</w:t>
+      </w:r>
+      <w:r>
+        <w:t>atie</w:t>
+      </w:r>
+      <w:r>
+        <w:t xml:space="preserve">/ </w:t>
+      </w:r>
+      <w:proofErr w:type="spellStart"/>
+      <w:r>
+        <w:t>Achievement</w:t>
+      </w:r>
+      <w:proofErr w:type="spellEnd"/>
+      <w:r>
+        <w:rPr>
+          <w:i/>
+          <w:iCs/>
+        </w:rPr>
+        <w:t xml:space="preserve"> (indien nodig)</w:t>
+      </w:r>
+      <w:bookmarkEnd w:id="38"/>
+    </w:p>
+    <w:p>
+      <w:pPr>
+        <w:rPr>
+          <w:i/>
+          <w:iCs/>
+        </w:rPr>
+      </w:pPr>
+      <w:r>
+        <w:rPr>
+          <w:i/>
+          <w:iCs/>
+        </w:rPr>
+        <w:t>[</w:t>
+      </w:r>
+      <w:r>
+        <w:rPr>
+          <w:i/>
+          <w:iCs/>
+        </w:rPr>
+        <w:t xml:space="preserve">Beschrijf de werking van het </w:t>
+      </w:r>
+      <w:r>
+        <w:rPr>
+          <w:i/>
+          <w:iCs/>
+        </w:rPr>
+        <w:t>prestatie</w:t>
+      </w:r>
+      <w:r>
+        <w:rPr>
+          <w:i/>
+          <w:iCs/>
+        </w:rPr>
+        <w:t>systeem. Hoe wordt de data opgeslagen</w:t>
+      </w:r>
+      <w:r>
+        <w:rPr>
+          <w:i/>
+          <w:iCs/>
+        </w:rPr>
+        <w:t xml:space="preserve"> per profiel</w:t>
+      </w:r>
+      <w:r>
+        <w:rPr>
+          <w:i/>
+          <w:iCs/>
+        </w:rPr>
+        <w:t>.</w:t>
+      </w:r>
+      <w:r>
+        <w:rPr>
+          <w:i/>
+          <w:iCs/>
+        </w:rPr>
+        <w:t xml:space="preserve"> Hoe zorg je ervoor dat de data is versleuteld</w:t>
+      </w:r>
+      <w:r>
+        <w:rPr>
+          <w:i/>
+          <w:iCs/>
+        </w:rPr>
+        <w:t>?</w:t>
+      </w:r>
+      <w:r>
+        <w:rPr>
+          <w:i/>
+          <w:iCs/>
+        </w:rPr>
+        <w:t xml:space="preserve"> Hoe wordt de conditie voor de </w:t>
+      </w:r>
+      <w:r>
+        <w:rPr>
+          <w:i/>
+          <w:iCs/>
+        </w:rPr>
+        <w:t xml:space="preserve">prestatie/ </w:t>
+      </w:r>
+      <w:proofErr w:type="spellStart"/>
+      <w:r>
+        <w:rPr>
+          <w:i/>
+          <w:iCs/>
+        </w:rPr>
+        <w:t>achievement</w:t>
+      </w:r>
+      <w:proofErr w:type="spellEnd"/>
+      <w:r>
+        <w:rPr>
+          <w:i/>
+          <w:iCs/>
+        </w:rPr>
+        <w:t xml:space="preserve"> gecontroleerd</w:t>
+      </w:r>
+      <w:proofErr w:type="gramStart"/>
+      <w:r>
+        <w:rPr>
+          <w:i/>
+          <w:iCs/>
+        </w:rPr>
+        <w:t xml:space="preserve">? </w:t>
+      </w:r>
+      <w:r>
+        <w:rPr>
+          <w:i/>
+          <w:iCs/>
+        </w:rPr>
+        <w:t>]</w:t>
+      </w:r>
+      <w:proofErr w:type="gramEnd"/>
+    </w:p>
+    <w:p>
+      <w:pPr>
+        <w:pStyle w:val="Kop2"/>
+      </w:pPr>
+      <w:r>
+        <w:t>Opslag dat</w:t>
+      </w:r>
+      <w:r>
+        <w:t>a</w:t>
+      </w:r>
+    </w:p>
+    <w:p>
+      <w:r>
+        <w:rPr/>
+        <w:t>Json</w:t>
+      </w:r>
+      <w:r>
+        <w:rPr/>
+        <w:t xml:space="preserve"> save data.</w:t>
+      </w:r>
+    </w:p>
+    <w:p>
+      <w:pPr>
+        <w:pStyle w:val="Kop2"/>
+      </w:pPr>
+      <w:r>
+        <w:t>Versleuteling</w:t>
+      </w:r>
+    </w:p>
+    <w:p>
+      <w:r>
+        <w:t>…</w:t>
+      </w:r>
+    </w:p>
+    <w:p>
+      <w:pPr>
+        <w:pStyle w:val="Kop2"/>
+      </w:pPr>
+      <w:r>
+        <w:t xml:space="preserve">Controleren van </w:t>
+      </w:r>
+      <w:r>
+        <w:t>conditie</w:t>
+      </w:r>
+    </w:p>
+    <w:p>
+      <w:r>
+        <w:t>…</w:t>
+      </w:r>
+    </w:p>
+    <w:p>
+      <w:pPr>
+        <w:pStyle w:val="Kop2"/>
+      </w:pPr>
+      <w:r>
+        <w:rPr/>
+        <w:t>Weergave van statistieken</w:t>
+      </w:r>
+    </w:p>
+    <w:p>
+      <w:pPr>
+        <w:pStyle w:val="Standaard"/>
+      </w:pPr>
+      <w:r>
+        <w:rPr/>
+        <w:t>Tijd wat je hebt besteed</w:t>
+      </w:r>
+    </w:p>
+    <w:p>
+      <w:pPr>
+        <w:pStyle w:val="Standaard"/>
+      </w:pPr>
+      <w:r>
+        <w:rPr/>
+        <w:t xml:space="preserve">Aantal kamers dat je </w:t>
+      </w:r>
+      <w:r>
+        <w:rPr/>
+        <w:t>hebt</w:t>
+      </w:r>
+      <w:r>
+        <w:rPr/>
+        <w:t xml:space="preserve"> verslagen</w:t>
+      </w:r>
+    </w:p>
+    <w:p>
+      <w:pPr>
+        <w:pStyle w:val="Standaard"/>
+      </w:pPr>
+      <w:r>
+        <w:rPr/>
+        <w:t>Aantal torens die je hebt verslagen</w:t>
+      </w:r>
+    </w:p>
     <w:p>
       <w:pPr>
         <w:rPr>
@@ -6724,36 +7799,17 @@
       <w:pPr>
         <w:pStyle w:val="Kop1"/>
       </w:pPr>
-      <w:bookmarkStart w:name="_Toc183096228" w:id="38"/>
+      <w:bookmarkStart w:name="_Toc183096229" w:id="39"/>
       <w:r>
         <w:lastRenderedPageBreak/>
-        <w:t xml:space="preserve">Speler </w:t>
-      </w:r>
-      <w:r>
-        <w:t>pres</w:t>
-      </w:r>
-      <w:r>
-        <w:t>t</w:t>
-      </w:r>
-      <w:r>
-        <w:t>atie</w:t>
-      </w:r>
-      <w:r>
-        <w:t xml:space="preserve">/ </w:t>
+        <w:t xml:space="preserve">Input/ Control </w:t>
       </w:r>
       <w:proofErr w:type="spellStart"/>
       <w:r>
-        <w:t>Achievement</w:t>
-      </w:r>
+        <w:t>scheme</w:t>
+      </w:r>
+      <w:bookmarkEnd w:id="39"/>
       <w:proofErr w:type="spellEnd"/>
-      <w:r>
-        <w:rPr>
-          <w:i/>
-          <w:iCs/>
-        </w:rPr>
-        <w:t xml:space="preserve"> (indien nodig)</w:t>
-      </w:r>
-      <w:bookmarkEnd w:id="38"/>
     </w:p>
     <w:p>
       <w:pPr>
@@ -6774,63 +7830,63 @@
           <w:i/>
           <w:iCs/>
         </w:rPr>
-        <w:t xml:space="preserve">Beschrijf de werking van het </w:t>
-      </w:r>
-      <w:r>
-        <w:rPr>
-          <w:i/>
-          <w:iCs/>
-        </w:rPr>
-        <w:t>prestatie</w:t>
-      </w:r>
-      <w:r>
-        <w:rPr>
-          <w:i/>
-          <w:iCs/>
-        </w:rPr>
-        <w:t>systeem. Hoe wordt de data opgeslagen</w:t>
-      </w:r>
-      <w:r>
-        <w:rPr>
-          <w:i/>
-          <w:iCs/>
-        </w:rPr>
-        <w:t xml:space="preserve"> per profiel</w:t>
-      </w:r>
-      <w:r>
-        <w:rPr>
-          <w:i/>
-          <w:iCs/>
-        </w:rPr>
-        <w:t>.</w:t>
-      </w:r>
-      <w:r>
-        <w:rPr>
-          <w:i/>
-          <w:iCs/>
-        </w:rPr>
-        <w:t xml:space="preserve"> Hoe zorg je ervoor dat de data is versleuteld</w:t>
-      </w:r>
-      <w:r>
-        <w:rPr>
-          <w:i/>
-          <w:iCs/>
-        </w:rPr>
-        <w:t>?</w:t>
-      </w:r>
-      <w:r>
-        <w:rPr>
-          <w:i/>
-          <w:iCs/>
-        </w:rPr>
-        <w:t xml:space="preserve"> Hoe wordt de conditie voor de </w:t>
-      </w:r>
-      <w:r>
-        <w:rPr>
-          <w:i/>
-          <w:iCs/>
-        </w:rPr>
-        <w:t xml:space="preserve">prestatie/ </w:t>
+        <w:t xml:space="preserve">Beschrijf de </w:t>
+      </w:r>
+      <w:r>
+        <w:rPr>
+          <w:i/>
+          <w:iCs/>
+        </w:rPr>
+        <w:t xml:space="preserve">“standaard” </w:t>
+      </w:r>
+      <w:r>
+        <w:rPr>
+          <w:i/>
+          <w:iCs/>
+        </w:rPr>
+        <w:t xml:space="preserve">input van </w:t>
+      </w:r>
+      <w:r>
+        <w:rPr>
+          <w:i/>
+          <w:iCs/>
+        </w:rPr>
+        <w:t>het</w:t>
+      </w:r>
+      <w:r>
+        <w:rPr>
+          <w:i/>
+          <w:iCs/>
+        </w:rPr>
+        <w:t xml:space="preserve"> invoerapparaat</w:t>
+      </w:r>
+      <w:r>
+        <w:rPr>
+          <w:i/>
+          <w:iCs/>
+        </w:rPr>
+        <w:t xml:space="preserve"> of combinatie van meerdere invoerapparaten</w:t>
+      </w:r>
+      <w:r>
+        <w:rPr>
+          <w:i/>
+          <w:iCs/>
+        </w:rPr>
+        <w:t>. Hoe is</w:t>
+      </w:r>
+      <w:r>
+        <w:rPr>
+          <w:i/>
+          <w:iCs/>
+        </w:rPr>
+        <w:t xml:space="preserve"> de</w:t>
+      </w:r>
+      <w:r>
+        <w:rPr>
+          <w:i/>
+          <w:iCs/>
+        </w:rPr>
+        <w:t xml:space="preserve"> input gekoppeld met de acties van de </w:t>
       </w:r>
       <w:proofErr w:type="spellStart"/>
       <w:r>
@@ -6838,7 +7894,7 @@
           <w:i/>
           <w:iCs/>
         </w:rPr>
-        <w:t>achievement</w:t>
+        <w:t>speler’s</w:t>
       </w:r>
       <w:proofErr w:type="spellEnd"/>
       <w:r>
@@ -6846,7 +7902,7 @@
           <w:i/>
           <w:iCs/>
         </w:rPr>
-        <w:t xml:space="preserve"> gecontroleerd</w:t>
+        <w:t xml:space="preserve"> karakter</w:t>
       </w:r>
       <w:proofErr w:type="gramStart"/>
       <w:r>
@@ -6854,7 +7910,7 @@
           <w:i/>
           <w:iCs/>
         </w:rPr>
-        <w:t xml:space="preserve">? </w:t>
+        <w:t xml:space="preserve">. </w:t>
       </w:r>
       <w:r>
         <w:rPr>
@@ -6869,66 +7925,247 @@
       <w:pPr>
         <w:pStyle w:val="Kop2"/>
       </w:pPr>
-      <w:r>
-        <w:t>Opslag dat</w:t>
-      </w:r>
-      <w:r>
-        <w:t>a</w:t>
-      </w:r>
-    </w:p>
-    <w:p>
-      <w:r>
-        <w:rPr/>
-        <w:t>Json</w:t>
-      </w:r>
-      <w:r>
-        <w:rPr/>
-        <w:t xml:space="preserve"> save data.</w:t>
+      <w:bookmarkStart w:name="_Toc164756267" w:id="40"/>
+      <w:r>
+        <w:t xml:space="preserve">Standaard </w:t>
+      </w:r>
+      <w:r>
+        <w:t>Be</w:t>
+      </w:r>
+      <w:r>
+        <w:t>wegen</w:t>
+      </w:r>
+      <w:bookmarkEnd w:id="40"/>
+    </w:p>
+    <w:p>
+      <w:r>
+        <w:rPr/>
+        <w:t>AD</w:t>
+      </w:r>
+      <w:r>
+        <w:rPr/>
+        <w:t xml:space="preserve"> (links en rechts lopen) Spatiebalk</w:t>
+      </w:r>
+      <w:r>
+        <w:rPr/>
+        <w:t xml:space="preserve"> &amp;/Of W</w:t>
+      </w:r>
+      <w:r>
+        <w:rPr/>
+        <w:t xml:space="preserve"> (springen</w:t>
+      </w:r>
+      <w:r>
+        <w:rPr/>
+        <w:t>)</w:t>
+      </w:r>
+      <w:r>
+        <w:rPr/>
+        <w:t xml:space="preserve"> Spatiebalk</w:t>
+      </w:r>
+      <w:r>
+        <w:rPr/>
+        <w:t xml:space="preserve"> &amp;/Of W</w:t>
+      </w:r>
+      <w:r>
+        <w:rPr/>
+        <w:t xml:space="preserve"> tegen muur (</w:t>
+      </w:r>
+      <w:r>
+        <w:rPr/>
+        <w:t>walljump</w:t>
+      </w:r>
+      <w:r>
+        <w:rPr/>
+        <w:t>)</w:t>
+      </w:r>
+      <w:r>
+        <w:rPr/>
+        <w:t xml:space="preserve"> </w:t>
       </w:r>
     </w:p>
     <w:p>
       <w:pPr>
         <w:pStyle w:val="Kop2"/>
       </w:pPr>
-      <w:r>
-        <w:t>Versleuteling</w:t>
-      </w:r>
-    </w:p>
-    <w:p>
-      <w:r>
-        <w:t>…</w:t>
+      <w:bookmarkStart w:name="_Toc164756268" w:id="41"/>
+      <w:r>
+        <w:t>Rondkijken</w:t>
+      </w:r>
+      <w:bookmarkEnd w:id="41"/>
+    </w:p>
+    <w:p>
+      <w:r>
+        <w:rPr/>
+        <w:t>Muis positie (right op muispositie)</w:t>
       </w:r>
     </w:p>
     <w:p>
       <w:pPr>
         <w:pStyle w:val="Kop2"/>
       </w:pPr>
-      <w:r>
-        <w:t xml:space="preserve">Controleren van </w:t>
-      </w:r>
-      <w:r>
-        <w:t>conditie</w:t>
-      </w:r>
-    </w:p>
-    <w:p>
-      <w:r>
-        <w:t>…</w:t>
+      <w:bookmarkStart w:name="_Toc164756269" w:id="42"/>
+      <w:r>
+        <w:t>Aanval</w:t>
+      </w:r>
+      <w:r>
+        <w:t>len</w:t>
+      </w:r>
+      <w:bookmarkEnd w:id="42"/>
+    </w:p>
+    <w:p>
+      <w:r>
+        <w:rPr/>
+        <w:t>Klikken (</w:t>
+      </w:r>
+      <w:r>
+        <w:rPr/>
+        <w:t>kogel schieten</w:t>
+      </w:r>
+      <w:r>
+        <w:rPr/>
+        <w:t>)</w:t>
       </w:r>
     </w:p>
     <w:p>
       <w:pPr>
         <w:pStyle w:val="Kop2"/>
       </w:pPr>
-      <w:r>
-        <w:t>Weergave van statistieken</w:t>
-      </w:r>
-    </w:p>
-    <w:p>
-      <w:r>
-        <w:t>…</w:t>
-      </w:r>
-    </w:p>
-    <w:p/>
+      <w:bookmarkStart w:name="_Toc164756270" w:id="43"/>
+      <w:r>
+        <w:t>Wapen</w:t>
+      </w:r>
+      <w:r>
+        <w:t>-m</w:t>
+      </w:r>
+      <w:r>
+        <w:t>odi wisselen</w:t>
+      </w:r>
+      <w:bookmarkEnd w:id="43"/>
+    </w:p>
+    <w:p>
+      <w:r>
+        <w:rPr/>
+        <w:t>(</w:t>
+      </w:r>
+      <w:r>
+        <w:rPr/>
+        <w:t>Indien</w:t>
+      </w:r>
+      <w:r>
+        <w:rPr/>
+        <w:t xml:space="preserve"> toegevoegd) </w:t>
+      </w:r>
+      <w:r>
+        <w:rPr/>
+        <w:t>Rechter-Muisknop</w:t>
+      </w:r>
+    </w:p>
+    <w:p>
+      <w:pPr>
+        <w:pStyle w:val="Kop2"/>
+      </w:pPr>
+      <w:bookmarkStart w:name="_Toc164756271" w:id="44"/>
+      <w:r>
+        <w:t>Speciale Bewegingen</w:t>
+      </w:r>
+      <w:bookmarkEnd w:id="44"/>
+    </w:p>
+    <w:p>
+      <w:r>
+        <w:rPr/>
+        <w:t>Klikken (lanceer met de shotgun)</w:t>
+      </w:r>
+    </w:p>
+    <w:p>
+      <w:pPr>
+        <w:pStyle w:val="Kop2"/>
+      </w:pPr>
+      <w:bookmarkStart w:name="_Toc164756272" w:id="45"/>
+      <w:r>
+        <w:t>Projectielen/objecten gooien</w:t>
+      </w:r>
+      <w:bookmarkEnd w:id="45"/>
+    </w:p>
+    <w:p>
+      <w:r>
+        <w:rPr/>
+        <w:t>Klikken (schiet projectiles)</w:t>
+      </w:r>
+    </w:p>
+    <w:p>
+      <w:pPr>
+        <w:pStyle w:val="Kop2"/>
+      </w:pPr>
+      <w:bookmarkStart w:name="_Toc164756273" w:id="46"/>
+      <w:r>
+        <w:rPr/>
+        <w:t>Snel wapens wisselen</w:t>
+      </w:r>
+      <w:bookmarkEnd w:id="46"/>
+    </w:p>
+    <w:p>
+      <w:r>
+        <w:rPr/>
+        <w:t>N.V.T</w:t>
+      </w:r>
+    </w:p>
+    <w:p>
+      <w:pPr>
+        <w:rPr>
+          <w:b/>
+          <w:bCs/>
+          <w:i/>
+          <w:iCs/>
+        </w:rPr>
+      </w:pPr>
+      <w:r>
+        <w:rPr>
+          <w:b/>
+          <w:bCs/>
+          <w:i/>
+          <w:iCs/>
+        </w:rPr>
+        <w:t>[</w:t>
+      </w:r>
+      <w:proofErr w:type="gramStart"/>
+      <w:r>
+        <w:rPr>
+          <w:b/>
+          <w:bCs/>
+          <w:i/>
+          <w:iCs/>
+        </w:rPr>
+        <w:t>voeg</w:t>
+      </w:r>
+      <w:proofErr w:type="gramEnd"/>
+      <w:r>
+        <w:rPr>
+          <w:b/>
+          <w:bCs/>
+          <w:i/>
+          <w:iCs/>
+        </w:rPr>
+        <w:t xml:space="preserve"> meer onderdelen toe als die nodig zijn</w:t>
+      </w:r>
+      <w:r>
+        <w:rPr>
+          <w:b/>
+          <w:bCs/>
+          <w:i/>
+          <w:iCs/>
+        </w:rPr>
+        <w:t>, of haal onderdelen weg</w:t>
+      </w:r>
+      <w:r>
+        <w:rPr>
+          <w:b/>
+          <w:bCs/>
+          <w:i/>
+          <w:iCs/>
+        </w:rPr>
+        <w:t>]</w:t>
+      </w:r>
+    </w:p>
     <w:p>
       <w:pPr>
         <w:rPr>
@@ -6947,379 +8184,6 @@
       <w:pPr>
         <w:pStyle w:val="Kop1"/>
       </w:pPr>
-      <w:bookmarkStart w:name="_Toc183096229" w:id="39"/>
-      <w:r>
-        <w:lastRenderedPageBreak/>
-        <w:t xml:space="preserve">Input/ Control </w:t>
-      </w:r>
-      <w:proofErr w:type="spellStart"/>
-      <w:r>
-        <w:t>scheme</w:t>
-      </w:r>
-      <w:bookmarkEnd w:id="39"/>
-      <w:proofErr w:type="spellEnd"/>
-    </w:p>
-    <w:p>
-      <w:pPr>
-        <w:rPr>
-          <w:i/>
-          <w:iCs/>
-        </w:rPr>
-      </w:pPr>
-      <w:r>
-        <w:rPr>
-          <w:i/>
-          <w:iCs/>
-        </w:rPr>
-        <w:t>[</w:t>
-      </w:r>
-      <w:r>
-        <w:rPr>
-          <w:i/>
-          <w:iCs/>
-        </w:rPr>
-        <w:t xml:space="preserve">Beschrijf de </w:t>
-      </w:r>
-      <w:r>
-        <w:rPr>
-          <w:i/>
-          <w:iCs/>
-        </w:rPr>
-        <w:t xml:space="preserve">“standaard” </w:t>
-      </w:r>
-      <w:r>
-        <w:rPr>
-          <w:i/>
-          <w:iCs/>
-        </w:rPr>
-        <w:t xml:space="preserve">input van </w:t>
-      </w:r>
-      <w:r>
-        <w:rPr>
-          <w:i/>
-          <w:iCs/>
-        </w:rPr>
-        <w:t>het</w:t>
-      </w:r>
-      <w:r>
-        <w:rPr>
-          <w:i/>
-          <w:iCs/>
-        </w:rPr>
-        <w:t xml:space="preserve"> invoerapparaat</w:t>
-      </w:r>
-      <w:r>
-        <w:rPr>
-          <w:i/>
-          <w:iCs/>
-        </w:rPr>
-        <w:t xml:space="preserve"> of combinatie van meerdere invoerapparaten</w:t>
-      </w:r>
-      <w:r>
-        <w:rPr>
-          <w:i/>
-          <w:iCs/>
-        </w:rPr>
-        <w:t>. Hoe is</w:t>
-      </w:r>
-      <w:r>
-        <w:rPr>
-          <w:i/>
-          <w:iCs/>
-        </w:rPr>
-        <w:t xml:space="preserve"> de</w:t>
-      </w:r>
-      <w:r>
-        <w:rPr>
-          <w:i/>
-          <w:iCs/>
-        </w:rPr>
-        <w:t xml:space="preserve"> input gekoppeld met de acties van de </w:t>
-      </w:r>
-      <w:proofErr w:type="spellStart"/>
-      <w:r>
-        <w:rPr>
-          <w:i/>
-          <w:iCs/>
-        </w:rPr>
-        <w:t>speler’s</w:t>
-      </w:r>
-      <w:proofErr w:type="spellEnd"/>
-      <w:r>
-        <w:rPr>
-          <w:i/>
-          <w:iCs/>
-        </w:rPr>
-        <w:t xml:space="preserve"> karakter</w:t>
-      </w:r>
-      <w:proofErr w:type="gramStart"/>
-      <w:r>
-        <w:rPr>
-          <w:i/>
-          <w:iCs/>
-        </w:rPr>
-        <w:t xml:space="preserve">. </w:t>
-      </w:r>
-      <w:r>
-        <w:rPr>
-          <w:i/>
-          <w:iCs/>
-        </w:rPr>
-        <w:t>]</w:t>
-      </w:r>
-      <w:proofErr w:type="gramEnd"/>
-    </w:p>
-    <w:p>
-      <w:pPr>
-        <w:pStyle w:val="Kop2"/>
-      </w:pPr>
-      <w:bookmarkStart w:name="_Toc164756267" w:id="40"/>
-      <w:r>
-        <w:t xml:space="preserve">Standaard </w:t>
-      </w:r>
-      <w:r>
-        <w:t>Be</w:t>
-      </w:r>
-      <w:r>
-        <w:t>wegen</w:t>
-      </w:r>
-      <w:bookmarkEnd w:id="40"/>
-    </w:p>
-    <w:p>
-      <w:r>
-        <w:rPr/>
-        <w:t>WA (links en rechts lopen) Spatiebalk (springen</w:t>
-      </w:r>
-      <w:r>
-        <w:rPr/>
-        <w:t>)</w:t>
-      </w:r>
-      <w:r>
-        <w:rPr/>
-        <w:t xml:space="preserve"> Spatiebalk tegen muur (</w:t>
-      </w:r>
-      <w:r>
-        <w:rPr/>
-        <w:t>walljump</w:t>
-      </w:r>
-      <w:r>
-        <w:rPr/>
-        <w:t>)</w:t>
-      </w:r>
-      <w:r>
-        <w:rPr/>
-        <w:t xml:space="preserve"> </w:t>
-      </w:r>
-    </w:p>
-    <w:p>
-      <w:pPr>
-        <w:pStyle w:val="Kop2"/>
-      </w:pPr>
-      <w:bookmarkStart w:name="_Toc164756268" w:id="41"/>
-      <w:r>
-        <w:t>Rondkijken</w:t>
-      </w:r>
-      <w:bookmarkEnd w:id="41"/>
-    </w:p>
-    <w:p>
-      <w:r>
-        <w:rPr/>
-        <w:t>Muis positie (right op muispositie)</w:t>
-      </w:r>
-    </w:p>
-    <w:p>
-      <w:pPr>
-        <w:pStyle w:val="Kop2"/>
-      </w:pPr>
-      <w:bookmarkStart w:name="_Toc164756269" w:id="42"/>
-      <w:r>
-        <w:t>Aanval</w:t>
-      </w:r>
-      <w:r>
-        <w:t>len</w:t>
-      </w:r>
-      <w:bookmarkEnd w:id="42"/>
-    </w:p>
-    <w:p>
-      <w:r>
-        <w:rPr/>
-        <w:t>Klikken (</w:t>
-      </w:r>
-      <w:r>
-        <w:rPr/>
-        <w:t>kogel schieten</w:t>
-      </w:r>
-      <w:r>
-        <w:rPr/>
-        <w:t>)</w:t>
-      </w:r>
-    </w:p>
-    <w:p>
-      <w:pPr>
-        <w:pStyle w:val="Kop2"/>
-      </w:pPr>
-      <w:bookmarkStart w:name="_Toc164756270" w:id="43"/>
-      <w:r>
-        <w:t>Wapen</w:t>
-      </w:r>
-      <w:r>
-        <w:t>-m</w:t>
-      </w:r>
-      <w:r>
-        <w:t>odi wisselen</w:t>
-      </w:r>
-      <w:bookmarkEnd w:id="43"/>
-    </w:p>
-    <w:p>
-      <w:r>
-        <w:rPr/>
-        <w:t>(</w:t>
-      </w:r>
-      <w:r>
-        <w:rPr/>
-        <w:t>Indien</w:t>
-      </w:r>
-      <w:r>
-        <w:rPr/>
-        <w:t xml:space="preserve"> toegevoegd) Scrollwheel</w:t>
-      </w:r>
-    </w:p>
-    <w:p>
-      <w:pPr>
-        <w:pStyle w:val="Kop2"/>
-      </w:pPr>
-      <w:bookmarkStart w:name="_Toc164756271" w:id="44"/>
-      <w:r>
-        <w:t>Speciale Bewegingen</w:t>
-      </w:r>
-      <w:bookmarkEnd w:id="44"/>
-    </w:p>
-    <w:p>
-      <w:r>
-        <w:rPr/>
-        <w:t>Klikken (lanceer met de shotgun)</w:t>
-      </w:r>
-    </w:p>
-    <w:p>
-      <w:pPr>
-        <w:pStyle w:val="Kop2"/>
-      </w:pPr>
-      <w:bookmarkStart w:name="_Toc164756272" w:id="45"/>
-      <w:r>
-        <w:t>Projectielen/objecten gooien</w:t>
-      </w:r>
-      <w:bookmarkEnd w:id="45"/>
-    </w:p>
-    <w:p>
-      <w:r>
-        <w:rPr/>
-        <w:t>Klikken (schiet projectiles)</w:t>
-      </w:r>
-    </w:p>
-    <w:p>
-      <w:pPr>
-        <w:pStyle w:val="Kop2"/>
-      </w:pPr>
-      <w:bookmarkStart w:name="_Toc164756273" w:id="46"/>
-      <w:r>
-        <w:t>Snel wapens wisselen</w:t>
-      </w:r>
-      <w:bookmarkEnd w:id="46"/>
-    </w:p>
-    <w:p>
-      <w:r>
-        <w:rPr/>
-        <w:t>1 /</w:t>
-      </w:r>
-      <w:r>
-        <w:rPr/>
-        <w:t xml:space="preserve"> </w:t>
-      </w:r>
-      <w:r>
-        <w:rPr/>
-        <w:t>2 /</w:t>
-      </w:r>
-      <w:r>
-        <w:rPr/>
-        <w:t xml:space="preserve"> 3 toets</w:t>
-      </w:r>
-    </w:p>
-    <w:p/>
-    <w:p>
-      <w:pPr>
-        <w:rPr>
-          <w:b/>
-          <w:bCs/>
-          <w:i/>
-          <w:iCs/>
-        </w:rPr>
-      </w:pPr>
-      <w:r>
-        <w:rPr>
-          <w:b/>
-          <w:bCs/>
-          <w:i/>
-          <w:iCs/>
-        </w:rPr>
-        <w:t>[</w:t>
-      </w:r>
-      <w:proofErr w:type="gramStart"/>
-      <w:r>
-        <w:rPr>
-          <w:b/>
-          <w:bCs/>
-          <w:i/>
-          <w:iCs/>
-        </w:rPr>
-        <w:t>voeg</w:t>
-      </w:r>
-      <w:proofErr w:type="gramEnd"/>
-      <w:r>
-        <w:rPr>
-          <w:b/>
-          <w:bCs/>
-          <w:i/>
-          <w:iCs/>
-        </w:rPr>
-        <w:t xml:space="preserve"> meer onderdelen toe als die nodig zijn</w:t>
-      </w:r>
-      <w:r>
-        <w:rPr>
-          <w:b/>
-          <w:bCs/>
-          <w:i/>
-          <w:iCs/>
-        </w:rPr>
-        <w:t>, of haal onderdelen weg</w:t>
-      </w:r>
-      <w:r>
-        <w:rPr>
-          <w:b/>
-          <w:bCs/>
-          <w:i/>
-          <w:iCs/>
-        </w:rPr>
-        <w:t>]</w:t>
-      </w:r>
-    </w:p>
-    <w:p>
-      <w:pPr>
-        <w:rPr>
-          <w:rFonts w:asciiTheme="majorHAnsi" w:hAnsiTheme="majorHAnsi" w:eastAsiaTheme="majorEastAsia" w:cstheme="majorBidi"/>
-          <w:b/>
-          <w:color w:val="2F5496" w:themeColor="accent1" w:themeShade="BF"/>
-          <w:sz w:val="44"/>
-          <w:szCs w:val="32"/>
-        </w:rPr>
-      </w:pPr>
-      <w:r>
-        <w:br w:type="page"/>
-      </w:r>
-    </w:p>
-    <w:p>
-      <w:pPr>
-        <w:pStyle w:val="Kop1"/>
-      </w:pPr>
       <w:bookmarkStart w:name="_Toc183096230" w:id="47"/>
       <w:r>
         <w:lastRenderedPageBreak/>
@@ -7489,6 +8353,10 @@
       </w:r>
       <w:r>
         <w:rPr/>
+        <w:t xml:space="preserve">zijn </w:t>
+      </w:r>
+      <w:r>
+        <w:rPr/>
         <w:t>gereïnc</w:t>
       </w:r>
       <w:r>
@@ -7504,7 +8372,6 @@
         <w:t>. Hij neemt het tot zich om een hit list af te gaan van deze familie.</w:t>
       </w:r>
     </w:p>
-    <w:p/>
     <w:p>
       <w:pPr>
         <w:rPr>

</xml_diff>

<commit_message>
Added some pictures to the GDD
</commit_message>
<xml_diff>
--- a/Sjablonen/Sjablonen/Sjabloon 1 - GDD(Game Design Document).docx
+++ b/Sjablonen/Sjablonen/Sjabloon 1 - GDD(Game Design Document).docx
@@ -28,6 +28,7 @@
           <w:lang w:val="en-US"/>
         </w:rPr>
       </w:pPr>
+      <w:proofErr w:type="spellStart"/>
       <w:r>
         <w:rPr>
           <w:b/>
@@ -36,7 +37,18 @@
           <w:szCs w:val="48"/>
           <w:lang w:val="en-US"/>
         </w:rPr>
-        <w:t xml:space="preserve">Sjabloon </w:t>
+        <w:t>Sjabloon</w:t>
+      </w:r>
+      <w:proofErr w:type="spellEnd"/>
+      <w:r>
+        <w:rPr>
+          <w:b/>
+          <w:bCs/>
+          <w:sz w:val="48"/>
+          <w:szCs w:val="48"/>
+          <w:lang w:val="en-US"/>
+        </w:rPr>
+        <w:t xml:space="preserve"> </w:t>
       </w:r>
       <w:r>
         <w:rPr>
@@ -299,12 +311,21 @@
                                 <w14:ligatures w14:val="none"/>
                               </w:rPr>
                             </w:pPr>
+                            <w:proofErr w:type="spellStart"/>
                             <w:r>
                               <w:rPr>
                                 <w:rFonts w:ascii="Calibri" w:hAnsi="Calibri" w:cs="Calibri"/>
                                 <w:lang w:val="en-US"/>
                               </w:rPr>
-                              <w:t>Geschreven door:</w:t>
+                              <w:t>Geschreven</w:t>
+                            </w:r>
+                            <w:proofErr w:type="spellEnd"/>
+                            <w:r>
+                              <w:rPr>
+                                <w:rFonts w:ascii="Calibri" w:hAnsi="Calibri" w:cs="Calibri"/>
+                                <w:lang w:val="en-US"/>
+                              </w:rPr>
+                              <w:t xml:space="preserve"> door:</w:t>
                             </w:r>
                             <w:r>
                               <w:rPr>
@@ -312,8 +333,36 @@
                                 <w:color w:val="000000"/>
                                 <w:lang w:val="en-US"/>
                               </w:rPr>
-                              <w:t xml:space="preserve"> onze projectgroep</w:t>
+                              <w:t xml:space="preserve"> </w:t>
                             </w:r>
+                            <w:proofErr w:type="spellStart"/>
+                            <w:r>
+                              <w:rPr>
+                                <w:rFonts w:ascii="Calibri" w:hAnsi="Calibri" w:cs="Calibri"/>
+                                <w:color w:val="000000"/>
+                                <w:lang w:val="en-US"/>
+                              </w:rPr>
+                              <w:t>onze</w:t>
+                            </w:r>
+                            <w:proofErr w:type="spellEnd"/>
+                            <w:r>
+                              <w:rPr>
+                                <w:rFonts w:ascii="Calibri" w:hAnsi="Calibri" w:cs="Calibri"/>
+                                <w:color w:val="000000"/>
+                                <w:lang w:val="en-US"/>
+                              </w:rPr>
+                              <w:t xml:space="preserve"> </w:t>
+                            </w:r>
+                            <w:proofErr w:type="spellStart"/>
+                            <w:r>
+                              <w:rPr>
+                                <w:rFonts w:ascii="Calibri" w:hAnsi="Calibri" w:cs="Calibri"/>
+                                <w:color w:val="000000"/>
+                                <w:lang w:val="en-US"/>
+                              </w:rPr>
+                              <w:t>projectgroep</w:t>
+                            </w:r>
+                            <w:proofErr w:type="spellEnd"/>
                             <w:r>
                               <w:rPr>
                                 <w:rFonts w:ascii="Calibri" w:hAnsi="Calibri" w:cs="Calibri"/>
@@ -338,12 +387,21 @@
                                 <w:lang w:val="en-US"/>
                               </w:rPr>
                             </w:pPr>
+                            <w:proofErr w:type="spellStart"/>
                             <w:r>
                               <w:rPr>
                                 <w:rFonts w:ascii="Calibri" w:hAnsi="Calibri" w:cs="Calibri"/>
                                 <w:lang w:val="en-US"/>
                               </w:rPr>
-                              <w:t>Gecontroleerd door</w:t>
+                              <w:t>Gecontroleerd</w:t>
+                            </w:r>
+                            <w:proofErr w:type="spellEnd"/>
+                            <w:r>
+                              <w:rPr>
+                                <w:rFonts w:ascii="Calibri" w:hAnsi="Calibri" w:cs="Calibri"/>
+                                <w:lang w:val="en-US"/>
+                              </w:rPr>
+                              <w:t xml:space="preserve"> door</w:t>
                             </w:r>
                             <w:r>
                               <w:rPr>
@@ -351,7 +409,61 @@
                                 <w:color w:val="000000"/>
                                 <w:lang w:val="en-US"/>
                               </w:rPr>
-                              <w:t>: onze projectgroep ( B3 ) en Docent</w:t>
+                              <w:t xml:space="preserve">: </w:t>
+                            </w:r>
+                            <w:proofErr w:type="spellStart"/>
+                            <w:r>
+                              <w:rPr>
+                                <w:rFonts w:ascii="Calibri" w:hAnsi="Calibri" w:cs="Calibri"/>
+                                <w:color w:val="000000"/>
+                                <w:lang w:val="en-US"/>
+                              </w:rPr>
+                              <w:t>onze</w:t>
+                            </w:r>
+                            <w:proofErr w:type="spellEnd"/>
+                            <w:r>
+                              <w:rPr>
+                                <w:rFonts w:ascii="Calibri" w:hAnsi="Calibri" w:cs="Calibri"/>
+                                <w:color w:val="000000"/>
+                                <w:lang w:val="en-US"/>
+                              </w:rPr>
+                              <w:t xml:space="preserve"> </w:t>
+                            </w:r>
+                            <w:proofErr w:type="spellStart"/>
+                            <w:r>
+                              <w:rPr>
+                                <w:rFonts w:ascii="Calibri" w:hAnsi="Calibri" w:cs="Calibri"/>
+                                <w:color w:val="000000"/>
+                                <w:lang w:val="en-US"/>
+                              </w:rPr>
+                              <w:t>projectgroep</w:t>
+                            </w:r>
+                            <w:proofErr w:type="spellEnd"/>
+                            <w:r>
+                              <w:rPr>
+                                <w:rFonts w:ascii="Calibri" w:hAnsi="Calibri" w:cs="Calibri"/>
+                                <w:color w:val="000000"/>
+                                <w:lang w:val="en-US"/>
+                              </w:rPr>
+                              <w:t xml:space="preserve"> ( B3 ) </w:t>
+                            </w:r>
+                            <w:proofErr w:type="spellStart"/>
+                            <w:r>
+                              <w:rPr>
+                                <w:rFonts w:ascii="Calibri" w:hAnsi="Calibri" w:cs="Calibri"/>
+                                <w:color w:val="000000"/>
+                                <w:lang w:val="en-US"/>
+                              </w:rPr>
+                              <w:t>en</w:t>
+                            </w:r>
+                            <w:proofErr w:type="spellEnd"/>
+                            <w:r>
+                              <w:rPr>
+                                <w:rFonts w:ascii="Calibri" w:hAnsi="Calibri" w:cs="Calibri"/>
+                                <w:color w:val="000000"/>
+                                <w:lang w:val="en-US"/>
+                              </w:rPr>
+                              <w:t xml:space="preserve"> Docent</w:t>
                             </w:r>
                             <w:r>
                               <w:rPr>
@@ -426,7 +538,237 @@
               </wp:anchor>
             </w:drawing>
           </mc:Choice>
-          <mc:Fallback xmlns:a14="http://schemas.microsoft.com/office/drawing/2010/main" xmlns:pic="http://schemas.openxmlformats.org/drawingml/2006/picture" xmlns:a="http://schemas.openxmlformats.org/drawingml/2006/main"/>
+          <mc:Fallback>
+            <w:pict>
+              <v:rect w14:anchorId="641676B0" id="Tekstvak 2" o:spid="_x0000_s1026" style="position:absolute;margin-left:401.05pt;margin-top:22.2pt;width:452.25pt;height:138.2pt;z-index:251658240;visibility:visible;mso-wrap-style:square;mso-width-percent:0;mso-height-percent:200;mso-wrap-distance-left:9pt;mso-wrap-distance-top:0;mso-wrap-distance-right:9pt;mso-wrap-distance-bottom:0;mso-position-horizontal:right;mso-position-horizontal-relative:margin;mso-position-vertical:absolute;mso-position-vertical-relative:text;mso-width-percent:0;mso-height-percent:200;mso-width-relative:margin;mso-height-relative:margin;v-text-anchor:top" o:gfxdata="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">
+                <v:textbox style="mso-fit-shape-to-text:t">
+                  <w:txbxContent>
+                    <w:p>
+                      <w:pPr>
+                        <w:spacing w:before="120" w:line="276" w:lineRule="auto"/>
+                        <w:rPr>
+                          <w:rFonts w:ascii="Calibri" w:hAnsi="Calibri" w:cs="Calibri"/>
+                          <w:kern w:val="0"/>
+                          <w:lang w:val="en-US"/>
+                          <w14:ligatures w14:val="none"/>
+                        </w:rPr>
+                      </w:pPr>
+                      <w:proofErr w:type="spellStart"/>
+                      <w:r>
+                        <w:rPr>
+                          <w:rFonts w:ascii="Calibri" w:hAnsi="Calibri" w:cs="Calibri"/>
+                          <w:lang w:val="en-US"/>
+                        </w:rPr>
+                        <w:t>Geschreven</w:t>
+                      </w:r>
+                      <w:proofErr w:type="spellEnd"/>
+                      <w:r>
+                        <w:rPr>
+                          <w:rFonts w:ascii="Calibri" w:hAnsi="Calibri" w:cs="Calibri"/>
+                          <w:lang w:val="en-US"/>
+                        </w:rPr>
+                        <w:t xml:space="preserve"> door:</w:t>
+                      </w:r>
+                      <w:r>
+                        <w:rPr>
+                          <w:rFonts w:ascii="Calibri" w:hAnsi="Calibri" w:cs="Calibri"/>
+                          <w:color w:val="000000"/>
+                          <w:lang w:val="en-US"/>
+                        </w:rPr>
+                        <w:t xml:space="preserve"> </w:t>
+                      </w:r>
+                      <w:proofErr w:type="spellStart"/>
+                      <w:r>
+                        <w:rPr>
+                          <w:rFonts w:ascii="Calibri" w:hAnsi="Calibri" w:cs="Calibri"/>
+                          <w:color w:val="000000"/>
+                          <w:lang w:val="en-US"/>
+                        </w:rPr>
+                        <w:t>onze</w:t>
+                      </w:r>
+                      <w:proofErr w:type="spellEnd"/>
+                      <w:r>
+                        <w:rPr>
+                          <w:rFonts w:ascii="Calibri" w:hAnsi="Calibri" w:cs="Calibri"/>
+                          <w:color w:val="000000"/>
+                          <w:lang w:val="en-US"/>
+                        </w:rPr>
+                        <w:t xml:space="preserve"> </w:t>
+                      </w:r>
+                      <w:proofErr w:type="spellStart"/>
+                      <w:r>
+                        <w:rPr>
+                          <w:rFonts w:ascii="Calibri" w:hAnsi="Calibri" w:cs="Calibri"/>
+                          <w:color w:val="000000"/>
+                          <w:lang w:val="en-US"/>
+                        </w:rPr>
+                        <w:t>projectgroep</w:t>
+                      </w:r>
+                      <w:proofErr w:type="spellEnd"/>
+                      <w:r>
+                        <w:rPr>
+                          <w:rFonts w:ascii="Calibri" w:hAnsi="Calibri" w:cs="Calibri"/>
+                          <w:lang w:val="en-US"/>
+                        </w:rPr>
+                        <w:t xml:space="preserve"> </w:t>
+                      </w:r>
+                      <w:r>
+                        <w:rPr>
+                          <w:rFonts w:ascii="Calibri" w:hAnsi="Calibri" w:cs="Calibri"/>
+                          <w:color w:val="000000"/>
+                          <w:lang w:val="en-US"/>
+                        </w:rPr>
+                        <w:t>( B3 )</w:t>
+                      </w:r>
+                    </w:p>
+                    <w:p>
+                      <w:pPr>
+                        <w:spacing w:before="120" w:line="276" w:lineRule="auto"/>
+                        <w:rPr>
+                          <w:rFonts w:ascii="Calibri" w:hAnsi="Calibri" w:cs="Calibri"/>
+                          <w:lang w:val="en-US"/>
+                        </w:rPr>
+                      </w:pPr>
+                      <w:proofErr w:type="spellStart"/>
+                      <w:r>
+                        <w:rPr>
+                          <w:rFonts w:ascii="Calibri" w:hAnsi="Calibri" w:cs="Calibri"/>
+                          <w:lang w:val="en-US"/>
+                        </w:rPr>
+                        <w:t>Gecontroleerd</w:t>
+                      </w:r>
+                      <w:proofErr w:type="spellEnd"/>
+                      <w:r>
+                        <w:rPr>
+                          <w:rFonts w:ascii="Calibri" w:hAnsi="Calibri" w:cs="Calibri"/>
+                          <w:lang w:val="en-US"/>
+                        </w:rPr>
+                        <w:t xml:space="preserve"> door</w:t>
+                      </w:r>
+                      <w:r>
+                        <w:rPr>
+                          <w:rFonts w:ascii="Calibri" w:hAnsi="Calibri" w:cs="Calibri"/>
+                          <w:color w:val="000000"/>
+                          <w:lang w:val="en-US"/>
+                        </w:rPr>
+                        <w:t xml:space="preserve">: </w:t>
+                      </w:r>
+                      <w:proofErr w:type="spellStart"/>
+                      <w:r>
+                        <w:rPr>
+                          <w:rFonts w:ascii="Calibri" w:hAnsi="Calibri" w:cs="Calibri"/>
+                          <w:color w:val="000000"/>
+                          <w:lang w:val="en-US"/>
+                        </w:rPr>
+                        <w:t>onze</w:t>
+                      </w:r>
+                      <w:proofErr w:type="spellEnd"/>
+                      <w:r>
+                        <w:rPr>
+                          <w:rFonts w:ascii="Calibri" w:hAnsi="Calibri" w:cs="Calibri"/>
+                          <w:color w:val="000000"/>
+                          <w:lang w:val="en-US"/>
+                        </w:rPr>
+                        <w:t xml:space="preserve"> </w:t>
+                      </w:r>
+                      <w:proofErr w:type="spellStart"/>
+                      <w:r>
+                        <w:rPr>
+                          <w:rFonts w:ascii="Calibri" w:hAnsi="Calibri" w:cs="Calibri"/>
+                          <w:color w:val="000000"/>
+                          <w:lang w:val="en-US"/>
+                        </w:rPr>
+                        <w:t>projectgroep</w:t>
+                      </w:r>
+                      <w:proofErr w:type="spellEnd"/>
+                      <w:r>
+                        <w:rPr>
+                          <w:rFonts w:ascii="Calibri" w:hAnsi="Calibri" w:cs="Calibri"/>
+                          <w:color w:val="000000"/>
+                          <w:lang w:val="en-US"/>
+                        </w:rPr>
+                        <w:t xml:space="preserve"> ( B3 ) </w:t>
+                      </w:r>
+                      <w:proofErr w:type="spellStart"/>
+                      <w:r>
+                        <w:rPr>
+                          <w:rFonts w:ascii="Calibri" w:hAnsi="Calibri" w:cs="Calibri"/>
+                          <w:color w:val="000000"/>
+                          <w:lang w:val="en-US"/>
+                        </w:rPr>
+                        <w:t>en</w:t>
+                      </w:r>
+                      <w:proofErr w:type="spellEnd"/>
+                      <w:r>
+                        <w:rPr>
+                          <w:rFonts w:ascii="Calibri" w:hAnsi="Calibri" w:cs="Calibri"/>
+                          <w:color w:val="000000"/>
+                          <w:lang w:val="en-US"/>
+                        </w:rPr>
+                        <w:t xml:space="preserve"> Docent</w:t>
+                      </w:r>
+                      <w:r>
+                        <w:rPr>
+                          <w:rFonts w:ascii="Calibri" w:hAnsi="Calibri" w:cs="Calibri"/>
+                          <w:lang w:val="en-US"/>
+                        </w:rPr>
+                        <w:t xml:space="preserve"> </w:t>
+                      </w:r>
+                    </w:p>
+                    <w:p>
+                      <w:pPr>
+                        <w:spacing w:before="120" w:line="276" w:lineRule="auto"/>
+                        <w:rPr>
+                          <w:rFonts w:ascii="Calibri" w:hAnsi="Calibri" w:cs="Calibri"/>
+                          <w:lang w:val="en-US"/>
+                        </w:rPr>
+                      </w:pPr>
+                      <w:r>
+                        <w:rPr>
+                          <w:rFonts w:ascii="Calibri" w:hAnsi="Calibri" w:cs="Calibri"/>
+                          <w:lang w:val="en-US"/>
+                        </w:rPr>
+                        <w:t xml:space="preserve">Datum: </w:t>
+                      </w:r>
+                      <w:r>
+                        <w:rPr>
+                          <w:rFonts w:ascii="Calibri" w:hAnsi="Calibri" w:cs="Calibri"/>
+                          <w:color w:val="000000"/>
+                          <w:lang w:val="en-US"/>
+                        </w:rPr>
+                        <w:t>10/12/2024</w:t>
+                      </w:r>
+                    </w:p>
+                    <w:p>
+                      <w:pPr>
+                        <w:spacing w:before="120" w:line="276" w:lineRule="auto"/>
+                        <w:rPr>
+                          <w:rFonts w:ascii="Calibri" w:hAnsi="Calibri" w:cs="Calibri"/>
+                          <w:lang w:val="en-US"/>
+                        </w:rPr>
+                      </w:pPr>
+                      <w:r>
+                        <w:rPr>
+                          <w:rFonts w:ascii="Calibri" w:hAnsi="Calibri" w:cs="Calibri"/>
+                          <w:lang w:val="en-US"/>
+                        </w:rPr>
+                        <w:t xml:space="preserve">Versie: </w:t>
+                      </w:r>
+                      <w:r>
+                        <w:rPr>
+                          <w:rFonts w:ascii="Calibri" w:hAnsi="Calibri" w:cs="Calibri"/>
+                          <w:color w:val="000000"/>
+                          <w:lang w:val="en-US"/>
+                        </w:rPr>
+                        <w:t>1</w:t>
+                      </w:r>
+                    </w:p>
+                  </w:txbxContent>
+                </v:textbox>
+                <w10:wrap anchorx="margin"/>
+              </v:rect>
+            </w:pict>
+          </mc:Fallback>
         </mc:AlternateContent>
       </w:r>
     </w:p>
@@ -1529,8 +1871,17 @@
           <w:i/>
           <w:iCs/>
         </w:rPr>
-        <w:t xml:space="preserve"> op basis van de toegekende user stories</w:t>
-      </w:r>
+        <w:t xml:space="preserve"> op basis van de toegekende user </w:t>
+      </w:r>
+      <w:proofErr w:type="spellStart"/>
+      <w:r>
+        <w:rPr>
+          <w:i/>
+          <w:iCs/>
+        </w:rPr>
+        <w:t>stories</w:t>
+      </w:r>
+      <w:proofErr w:type="spellEnd"/>
       <w:r>
         <w:rPr>
           <w:i/>
@@ -1779,19 +2130,37 @@
                 <w:lang w:val="ja"/>
               </w:rPr>
             </w:pPr>
+            <w:proofErr w:type="spellStart"/>
             <w:r>
               <w:rPr>
                 <w:b/>
                 <w:bCs/>
               </w:rPr>
-              <w:t>Kamo (</w:t>
-            </w:r>
+              <w:t>Kamo</w:t>
+            </w:r>
+            <w:proofErr w:type="spellEnd"/>
             <w:r>
               <w:rPr>
                 <w:b/>
                 <w:bCs/>
               </w:rPr>
-              <w:t>クワック)</w:t>
+              <w:t xml:space="preserve"> (</w:t>
+            </w:r>
+            <w:proofErr w:type="spellStart"/>
+            <w:r>
+              <w:rPr>
+                <w:b/>
+                <w:bCs/>
+              </w:rPr>
+              <w:t>クワック</w:t>
+            </w:r>
+            <w:proofErr w:type="spellEnd"/>
+            <w:r>
+              <w:rPr>
+                <w:b/>
+                <w:bCs/>
+              </w:rPr>
+              <w:t>)</w:t>
             </w:r>
           </w:p>
         </w:tc>
@@ -1836,6 +2205,7 @@
                 <w:bCs/>
               </w:rPr>
             </w:pPr>
+            <w:proofErr w:type="spellStart"/>
             <w:r>
               <w:rPr>
                 <w:b/>
@@ -1843,6 +2213,7 @@
               </w:rPr>
               <w:t>Roguelike</w:t>
             </w:r>
+            <w:proofErr w:type="spellEnd"/>
           </w:p>
         </w:tc>
       </w:tr>
@@ -1891,8 +2262,17 @@
                 <w:b/>
                 <w:bCs/>
               </w:rPr>
-              <w:t>Dark, Samurai</w:t>
-            </w:r>
+              <w:t xml:space="preserve">Dark, </w:t>
+            </w:r>
+            <w:proofErr w:type="spellStart"/>
+            <w:r>
+              <w:rPr>
+                <w:b/>
+                <w:bCs/>
+              </w:rPr>
+              <w:t>Samurai</w:t>
+            </w:r>
+            <w:proofErr w:type="spellEnd"/>
           </w:p>
         </w:tc>
       </w:tr>
@@ -2064,13 +2444,23 @@
                 <w:lang w:val="en-US"/>
               </w:rPr>
             </w:pPr>
+            <w:proofErr w:type="spellStart"/>
             <w:r>
               <w:rPr>
                 <w:b/>
                 <w:bCs/>
                 <w:lang w:val="en-US"/>
               </w:rPr>
-              <w:t>Originaliteit/USP (Unique Selling Point):</w:t>
+              <w:t>Originaliteit</w:t>
+            </w:r>
+            <w:proofErr w:type="spellEnd"/>
+            <w:r>
+              <w:rPr>
+                <w:b/>
+                <w:bCs/>
+                <w:lang w:val="en-US"/>
+              </w:rPr>
+              <w:t>/USP (Unique Selling Point):</w:t>
             </w:r>
           </w:p>
           <w:p>
@@ -2094,12 +2484,37 @@
                 <w:bCs/>
               </w:rPr>
             </w:pPr>
+            <w:proofErr w:type="spellStart"/>
             <w:r>
               <w:rPr>
                 <w:b/>
                 <w:bCs/>
               </w:rPr>
-              <w:t>Movement, Room modifier, Camera</w:t>
+              <w:t>Movement</w:t>
+            </w:r>
+            <w:proofErr w:type="spellEnd"/>
+            <w:r>
+              <w:rPr>
+                <w:b/>
+                <w:bCs/>
+              </w:rPr>
+              <w:t xml:space="preserve">, Room </w:t>
+            </w:r>
+            <w:proofErr w:type="spellStart"/>
+            <w:r>
+              <w:rPr>
+                <w:b/>
+                <w:bCs/>
+              </w:rPr>
+              <w:t>modifier</w:t>
+            </w:r>
+            <w:proofErr w:type="spellEnd"/>
+            <w:r>
+              <w:rPr>
+                <w:b/>
+                <w:bCs/>
+              </w:rPr>
+              <w:t>, Camera</w:t>
             </w:r>
           </w:p>
         </w:tc>
@@ -2162,14 +2577,151 @@
                 <w:b/>
                 <w:bCs/>
               </w:rPr>
-              <w:t>(クワック) is een roguelike, fast paced, platformer shooter</w:t>
-            </w:r>
+              <w:t>(</w:t>
+            </w:r>
+            <w:proofErr w:type="spellStart"/>
             <w:r>
               <w:rPr>
                 <w:b/>
                 <w:bCs/>
               </w:rPr>
-              <w:t xml:space="preserve"> met een unieke movement gebasseerd op recoil.</w:t>
+              <w:t>クワック</w:t>
+            </w:r>
+            <w:proofErr w:type="spellEnd"/>
+            <w:r>
+              <w:rPr>
+                <w:b/>
+                <w:bCs/>
+              </w:rPr>
+              <w:t xml:space="preserve">) is een </w:t>
+            </w:r>
+            <w:proofErr w:type="spellStart"/>
+            <w:r>
+              <w:rPr>
+                <w:b/>
+                <w:bCs/>
+              </w:rPr>
+              <w:t>roguelike</w:t>
+            </w:r>
+            <w:proofErr w:type="spellEnd"/>
+            <w:r>
+              <w:rPr>
+                <w:b/>
+                <w:bCs/>
+              </w:rPr>
+              <w:t xml:space="preserve">, </w:t>
+            </w:r>
+            <w:proofErr w:type="spellStart"/>
+            <w:r>
+              <w:rPr>
+                <w:b/>
+                <w:bCs/>
+              </w:rPr>
+              <w:t>fast</w:t>
+            </w:r>
+            <w:proofErr w:type="spellEnd"/>
+            <w:r>
+              <w:rPr>
+                <w:b/>
+                <w:bCs/>
+              </w:rPr>
+              <w:t xml:space="preserve"> </w:t>
+            </w:r>
+            <w:proofErr w:type="spellStart"/>
+            <w:r>
+              <w:rPr>
+                <w:b/>
+                <w:bCs/>
+              </w:rPr>
+              <w:t>paced</w:t>
+            </w:r>
+            <w:proofErr w:type="spellEnd"/>
+            <w:r>
+              <w:rPr>
+                <w:b/>
+                <w:bCs/>
+              </w:rPr>
+              <w:t xml:space="preserve">, </w:t>
+            </w:r>
+            <w:proofErr w:type="spellStart"/>
+            <w:r>
+              <w:rPr>
+                <w:b/>
+                <w:bCs/>
+              </w:rPr>
+              <w:t>platformer</w:t>
+            </w:r>
+            <w:proofErr w:type="spellEnd"/>
+            <w:r>
+              <w:rPr>
+                <w:b/>
+                <w:bCs/>
+              </w:rPr>
+              <w:t xml:space="preserve"> </w:t>
+            </w:r>
+            <w:proofErr w:type="spellStart"/>
+            <w:r>
+              <w:rPr>
+                <w:b/>
+                <w:bCs/>
+              </w:rPr>
+              <w:t>shooter</w:t>
+            </w:r>
+            <w:proofErr w:type="spellEnd"/>
+            <w:r>
+              <w:rPr>
+                <w:b/>
+                <w:bCs/>
+              </w:rPr>
+              <w:t xml:space="preserve"> met een unieke </w:t>
+            </w:r>
+            <w:proofErr w:type="spellStart"/>
+            <w:r>
+              <w:rPr>
+                <w:b/>
+                <w:bCs/>
+              </w:rPr>
+              <w:t>movement</w:t>
+            </w:r>
+            <w:proofErr w:type="spellEnd"/>
+            <w:r>
+              <w:rPr>
+                <w:b/>
+                <w:bCs/>
+              </w:rPr>
+              <w:t xml:space="preserve"> </w:t>
+            </w:r>
+            <w:proofErr w:type="spellStart"/>
+            <w:r>
+              <w:rPr>
+                <w:b/>
+                <w:bCs/>
+              </w:rPr>
+              <w:t>gebasseerd</w:t>
+            </w:r>
+            <w:proofErr w:type="spellEnd"/>
+            <w:r>
+              <w:rPr>
+                <w:b/>
+                <w:bCs/>
+              </w:rPr>
+              <w:t xml:space="preserve"> op </w:t>
+            </w:r>
+            <w:proofErr w:type="spellStart"/>
+            <w:r>
+              <w:rPr>
+                <w:b/>
+                <w:bCs/>
+              </w:rPr>
+              <w:t>recoil</w:t>
+            </w:r>
+            <w:proofErr w:type="spellEnd"/>
+            <w:r>
+              <w:rPr>
+                <w:b/>
+                <w:bCs/>
+              </w:rPr>
+              <w:t>.</w:t>
             </w:r>
           </w:p>
         </w:tc>
@@ -2197,14 +2749,21 @@
         <w:pStyle w:val="Kop1"/>
       </w:pPr>
       <w:bookmarkStart w:id="2" w:name="_Toc183096220"/>
+      <w:proofErr w:type="spellStart"/>
       <w:r>
         <w:lastRenderedPageBreak/>
         <w:t>Configuration</w:t>
       </w:r>
-      <w:r>
-        <w:t>/ Technical Specs</w:t>
+      <w:proofErr w:type="spellEnd"/>
+      <w:r>
+        <w:t xml:space="preserve">/ Technical </w:t>
+      </w:r>
+      <w:proofErr w:type="spellStart"/>
+      <w:r>
+        <w:t>Specs</w:t>
       </w:r>
       <w:bookmarkEnd w:id="2"/>
+      <w:proofErr w:type="spellEnd"/>
     </w:p>
     <w:p>
       <w:pPr>
@@ -2335,12 +2894,28 @@
           </w:tcPr>
           <w:p>
             <w:r>
-              <w:t xml:space="preserve">Minimum Geforce GTX 1050 </w:t>
+              <w:t xml:space="preserve">Minimum </w:t>
+            </w:r>
+            <w:proofErr w:type="spellStart"/>
+            <w:r>
+              <w:t>Geforce</w:t>
+            </w:r>
+            <w:proofErr w:type="spellEnd"/>
+            <w:r>
+              <w:t xml:space="preserve"> GTX 1050 </w:t>
             </w:r>
           </w:p>
           <w:p>
             <w:r>
-              <w:t>Intel core I3-6100</w:t>
+              <w:t xml:space="preserve">Intel </w:t>
+            </w:r>
+            <w:proofErr w:type="spellStart"/>
+            <w:r>
+              <w:t>core</w:t>
+            </w:r>
+            <w:proofErr w:type="spellEnd"/>
+            <w:r>
+              <w:t xml:space="preserve"> I3-6100</w:t>
             </w:r>
           </w:p>
           <w:p>
@@ -2555,9 +3130,11 @@
             <w:shd w:val="clear" w:color="auto" w:fill="auto"/>
           </w:tcPr>
           <w:p>
+            <w:proofErr w:type="spellStart"/>
             <w:r>
               <w:t>Unity</w:t>
             </w:r>
+            <w:proofErr w:type="spellEnd"/>
           </w:p>
         </w:tc>
         <w:tc>
@@ -2566,8 +3143,13 @@
             <w:shd w:val="clear" w:color="auto" w:fill="auto"/>
           </w:tcPr>
           <w:p>
-            <w:r>
-              <w:t>PixelPerfect camera gebruiken</w:t>
+            <w:proofErr w:type="spellStart"/>
+            <w:r>
+              <w:t>PixelPerfect</w:t>
+            </w:r>
+            <w:proofErr w:type="spellEnd"/>
+            <w:r>
+              <w:t xml:space="preserve"> camera gebruiken</w:t>
             </w:r>
           </w:p>
         </w:tc>
@@ -2603,9 +3185,19 @@
             <w:shd w:val="clear" w:color="auto" w:fill="auto"/>
           </w:tcPr>
           <w:p>
-            <w:r>
-              <w:t>PixelArt programmas</w:t>
-            </w:r>
+            <w:proofErr w:type="spellStart"/>
+            <w:r>
+              <w:t>PixelArt</w:t>
+            </w:r>
+            <w:proofErr w:type="spellEnd"/>
+            <w:r>
+              <w:t xml:space="preserve"> </w:t>
+            </w:r>
+            <w:proofErr w:type="spellStart"/>
+            <w:r>
+              <w:t>programmas</w:t>
+            </w:r>
+            <w:proofErr w:type="spellEnd"/>
           </w:p>
         </w:tc>
         <w:tc>
@@ -2614,9 +3206,11 @@
             <w:shd w:val="clear" w:color="auto" w:fill="auto"/>
           </w:tcPr>
           <w:p>
+            <w:proofErr w:type="spellStart"/>
             <w:r>
               <w:t>Aseprite</w:t>
             </w:r>
+            <w:proofErr w:type="spellEnd"/>
           </w:p>
         </w:tc>
       </w:tr>
@@ -2723,8 +3317,13 @@
         <w:pStyle w:val="Kop2"/>
       </w:pPr>
       <w:bookmarkStart w:id="8" w:name="_Toc164756212"/>
-      <w:r>
-        <w:t xml:space="preserve">Key </w:t>
+      <w:proofErr w:type="spellStart"/>
+      <w:r>
+        <w:t>Key</w:t>
+      </w:r>
+      <w:proofErr w:type="spellEnd"/>
+      <w:r>
+        <w:t xml:space="preserve"> </w:t>
       </w:r>
       <w:r>
         <w:t>Features</w:t>
@@ -2763,19 +3362,139 @@
         <w:rPr>
           <w:lang w:val="en-US"/>
         </w:rPr>
-        <w:t xml:space="preserve"> ( Het doel van room modifiers is </w:t>
-      </w:r>
-      <w:r>
-        <w:rPr>
-          <w:lang w:val="en-US"/>
-        </w:rPr>
-        <w:t xml:space="preserve">om te </w:t>
-      </w:r>
-      <w:r>
-        <w:rPr>
-          <w:lang w:val="en-US"/>
-        </w:rPr>
-        <w:t>zorgen dat je steeds unieke kamers hebt met verschillende aspecten)</w:t>
+        <w:t xml:space="preserve"> ( Het </w:t>
+      </w:r>
+      <w:proofErr w:type="spellStart"/>
+      <w:r>
+        <w:rPr>
+          <w:lang w:val="en-US"/>
+        </w:rPr>
+        <w:t>doel</w:t>
+      </w:r>
+      <w:proofErr w:type="spellEnd"/>
+      <w:r>
+        <w:rPr>
+          <w:lang w:val="en-US"/>
+        </w:rPr>
+        <w:t xml:space="preserve"> van room modifiers is </w:t>
+      </w:r>
+      <w:r>
+        <w:rPr>
+          <w:lang w:val="en-US"/>
+        </w:rPr>
+        <w:t xml:space="preserve">om </w:t>
+      </w:r>
+      <w:proofErr w:type="spellStart"/>
+      <w:r>
+        <w:rPr>
+          <w:lang w:val="en-US"/>
+        </w:rPr>
+        <w:t>te</w:t>
+      </w:r>
+      <w:proofErr w:type="spellEnd"/>
+      <w:r>
+        <w:rPr>
+          <w:lang w:val="en-US"/>
+        </w:rPr>
+        <w:t xml:space="preserve"> </w:t>
+      </w:r>
+      <w:proofErr w:type="spellStart"/>
+      <w:r>
+        <w:rPr>
+          <w:lang w:val="en-US"/>
+        </w:rPr>
+        <w:t>zorgen</w:t>
+      </w:r>
+      <w:proofErr w:type="spellEnd"/>
+      <w:r>
+        <w:rPr>
+          <w:lang w:val="en-US"/>
+        </w:rPr>
+        <w:t xml:space="preserve"> </w:t>
+      </w:r>
+      <w:proofErr w:type="spellStart"/>
+      <w:r>
+        <w:rPr>
+          <w:lang w:val="en-US"/>
+        </w:rPr>
+        <w:t>dat</w:t>
+      </w:r>
+      <w:proofErr w:type="spellEnd"/>
+      <w:r>
+        <w:rPr>
+          <w:lang w:val="en-US"/>
+        </w:rPr>
+        <w:t xml:space="preserve"> je steeds </w:t>
+      </w:r>
+      <w:proofErr w:type="spellStart"/>
+      <w:r>
+        <w:rPr>
+          <w:lang w:val="en-US"/>
+        </w:rPr>
+        <w:t>unieke</w:t>
+      </w:r>
+      <w:proofErr w:type="spellEnd"/>
+      <w:r>
+        <w:rPr>
+          <w:lang w:val="en-US"/>
+        </w:rPr>
+        <w:t xml:space="preserve"> </w:t>
+      </w:r>
+      <w:proofErr w:type="spellStart"/>
+      <w:r>
+        <w:rPr>
+          <w:lang w:val="en-US"/>
+        </w:rPr>
+        <w:t>kamers</w:t>
+      </w:r>
+      <w:proofErr w:type="spellEnd"/>
+      <w:r>
+        <w:rPr>
+          <w:lang w:val="en-US"/>
+        </w:rPr>
+        <w:t xml:space="preserve"> </w:t>
+      </w:r>
+      <w:proofErr w:type="spellStart"/>
+      <w:r>
+        <w:rPr>
+          <w:lang w:val="en-US"/>
+        </w:rPr>
+        <w:t>hebt</w:t>
+      </w:r>
+      <w:proofErr w:type="spellEnd"/>
+      <w:r>
+        <w:rPr>
+          <w:lang w:val="en-US"/>
+        </w:rPr>
+        <w:t xml:space="preserve"> met </w:t>
+      </w:r>
+      <w:proofErr w:type="spellStart"/>
+      <w:r>
+        <w:rPr>
+          <w:lang w:val="en-US"/>
+        </w:rPr>
+        <w:t>verschillende</w:t>
+      </w:r>
+      <w:proofErr w:type="spellEnd"/>
+      <w:r>
+        <w:rPr>
+          <w:lang w:val="en-US"/>
+        </w:rPr>
+        <w:t xml:space="preserve"> </w:t>
+      </w:r>
+      <w:proofErr w:type="spellStart"/>
+      <w:r>
+        <w:rPr>
+          <w:lang w:val="en-US"/>
+        </w:rPr>
+        <w:t>aspecten</w:t>
+      </w:r>
+      <w:proofErr w:type="spellEnd"/>
+      <w:r>
+        <w:rPr>
+          <w:lang w:val="en-US"/>
+        </w:rPr>
+        <w:t>)</w:t>
       </w:r>
     </w:p>
     <w:p>
@@ -2804,14 +3523,170 @@
         <w:rPr>
           <w:lang w:val="en-US"/>
         </w:rPr>
-        <w:t xml:space="preserve"> ( Het doel van de URP Lighting om sfeer te creëren in het spel </w:t>
-      </w:r>
-      <w:r>
-        <w:rPr>
-          <w:lang w:val="en-US"/>
-        </w:rPr>
-        <w:t>en het een hoger kwaliteit gevoel te geven</w:t>
-      </w:r>
+        <w:t xml:space="preserve"> ( Het </w:t>
+      </w:r>
+      <w:proofErr w:type="spellStart"/>
+      <w:r>
+        <w:rPr>
+          <w:lang w:val="en-US"/>
+        </w:rPr>
+        <w:t>doel</w:t>
+      </w:r>
+      <w:proofErr w:type="spellEnd"/>
+      <w:r>
+        <w:rPr>
+          <w:lang w:val="en-US"/>
+        </w:rPr>
+        <w:t xml:space="preserve"> van de URP Lighting om </w:t>
+      </w:r>
+      <w:proofErr w:type="spellStart"/>
+      <w:r>
+        <w:rPr>
+          <w:lang w:val="en-US"/>
+        </w:rPr>
+        <w:t>sfeer</w:t>
+      </w:r>
+      <w:proofErr w:type="spellEnd"/>
+      <w:r>
+        <w:rPr>
+          <w:lang w:val="en-US"/>
+        </w:rPr>
+        <w:t xml:space="preserve"> </w:t>
+      </w:r>
+      <w:proofErr w:type="spellStart"/>
+      <w:r>
+        <w:rPr>
+          <w:lang w:val="en-US"/>
+        </w:rPr>
+        <w:t>te</w:t>
+      </w:r>
+      <w:proofErr w:type="spellEnd"/>
+      <w:r>
+        <w:rPr>
+          <w:lang w:val="en-US"/>
+        </w:rPr>
+        <w:t xml:space="preserve"> </w:t>
+      </w:r>
+      <w:proofErr w:type="spellStart"/>
+      <w:r>
+        <w:rPr>
+          <w:lang w:val="en-US"/>
+        </w:rPr>
+        <w:t>creëren</w:t>
+      </w:r>
+      <w:proofErr w:type="spellEnd"/>
+      <w:r>
+        <w:rPr>
+          <w:lang w:val="en-US"/>
+        </w:rPr>
+        <w:t xml:space="preserve"> in het </w:t>
+      </w:r>
+      <w:proofErr w:type="spellStart"/>
+      <w:r>
+        <w:rPr>
+          <w:lang w:val="en-US"/>
+        </w:rPr>
+        <w:t>spel</w:t>
+      </w:r>
+      <w:proofErr w:type="spellEnd"/>
+      <w:r>
+        <w:rPr>
+          <w:lang w:val="en-US"/>
+        </w:rPr>
+        <w:t xml:space="preserve"> </w:t>
+      </w:r>
+      <w:proofErr w:type="spellStart"/>
+      <w:r>
+        <w:rPr>
+          <w:lang w:val="en-US"/>
+        </w:rPr>
+        <w:t>en</w:t>
+      </w:r>
+      <w:proofErr w:type="spellEnd"/>
+      <w:r>
+        <w:rPr>
+          <w:lang w:val="en-US"/>
+        </w:rPr>
+        <w:t xml:space="preserve"> het </w:t>
+      </w:r>
+      <w:proofErr w:type="spellStart"/>
+      <w:r>
+        <w:rPr>
+          <w:lang w:val="en-US"/>
+        </w:rPr>
+        <w:t>een</w:t>
+      </w:r>
+      <w:proofErr w:type="spellEnd"/>
+      <w:r>
+        <w:rPr>
+          <w:lang w:val="en-US"/>
+        </w:rPr>
+        <w:t xml:space="preserve"> </w:t>
+      </w:r>
+      <w:proofErr w:type="spellStart"/>
+      <w:r>
+        <w:rPr>
+          <w:lang w:val="en-US"/>
+        </w:rPr>
+        <w:t>hoger</w:t>
+      </w:r>
+      <w:proofErr w:type="spellEnd"/>
+      <w:r>
+        <w:rPr>
+          <w:lang w:val="en-US"/>
+        </w:rPr>
+        <w:t xml:space="preserve"> </w:t>
+      </w:r>
+      <w:proofErr w:type="spellStart"/>
+      <w:r>
+        <w:rPr>
+          <w:lang w:val="en-US"/>
+        </w:rPr>
+        <w:t>kwaliteit</w:t>
+      </w:r>
+      <w:proofErr w:type="spellEnd"/>
+      <w:r>
+        <w:rPr>
+          <w:lang w:val="en-US"/>
+        </w:rPr>
+        <w:t xml:space="preserve"> </w:t>
+      </w:r>
+      <w:proofErr w:type="spellStart"/>
+      <w:r>
+        <w:rPr>
+          <w:lang w:val="en-US"/>
+        </w:rPr>
+        <w:t>gevoel</w:t>
+      </w:r>
+      <w:proofErr w:type="spellEnd"/>
+      <w:r>
+        <w:rPr>
+          <w:lang w:val="en-US"/>
+        </w:rPr>
+        <w:t xml:space="preserve"> </w:t>
+      </w:r>
+      <w:proofErr w:type="spellStart"/>
+      <w:r>
+        <w:rPr>
+          <w:lang w:val="en-US"/>
+        </w:rPr>
+        <w:t>te</w:t>
+      </w:r>
+      <w:proofErr w:type="spellEnd"/>
+      <w:r>
+        <w:rPr>
+          <w:lang w:val="en-US"/>
+        </w:rPr>
+        <w:t xml:space="preserve"> </w:t>
+      </w:r>
+      <w:proofErr w:type="spellStart"/>
+      <w:r>
+        <w:rPr>
+          <w:lang w:val="en-US"/>
+        </w:rPr>
+        <w:t>geven</w:t>
+      </w:r>
+      <w:proofErr w:type="spellEnd"/>
       <w:r>
         <w:rPr>
           <w:lang w:val="en-US"/>
@@ -2872,34 +3747,189 @@
           <w:color w:val="000000" w:themeColor="text1"/>
           <w:lang w:val="en-US"/>
         </w:rPr>
-        <w:t xml:space="preserve">Het doel van de target system is een unieke manier om </w:t>
-      </w:r>
+        <w:t xml:space="preserve">Het </w:t>
+      </w:r>
+      <w:proofErr w:type="spellStart"/>
       <w:r>
         <w:rPr>
           <w:color w:val="000000" w:themeColor="text1"/>
           <w:lang w:val="en-US"/>
         </w:rPr>
-        <w:t>een spele</w:t>
-      </w:r>
+        <w:t>doel</w:t>
+      </w:r>
+      <w:proofErr w:type="spellEnd"/>
       <w:r>
         <w:rPr>
           <w:color w:val="000000" w:themeColor="text1"/>
           <w:lang w:val="en-US"/>
         </w:rPr>
+        <w:t xml:space="preserve"> van de target system is </w:t>
+      </w:r>
+      <w:proofErr w:type="spellStart"/>
+      <w:r>
+        <w:rPr>
+          <w:color w:val="000000" w:themeColor="text1"/>
+          <w:lang w:val="en-US"/>
+        </w:rPr>
+        <w:t>een</w:t>
+      </w:r>
+      <w:proofErr w:type="spellEnd"/>
+      <w:r>
+        <w:rPr>
+          <w:color w:val="000000" w:themeColor="text1"/>
+          <w:lang w:val="en-US"/>
+        </w:rPr>
+        <w:t xml:space="preserve"> </w:t>
+      </w:r>
+      <w:proofErr w:type="spellStart"/>
+      <w:r>
+        <w:rPr>
+          <w:color w:val="000000" w:themeColor="text1"/>
+          <w:lang w:val="en-US"/>
+        </w:rPr>
+        <w:t>unieke</w:t>
+      </w:r>
+      <w:proofErr w:type="spellEnd"/>
+      <w:r>
+        <w:rPr>
+          <w:color w:val="000000" w:themeColor="text1"/>
+          <w:lang w:val="en-US"/>
+        </w:rPr>
+        <w:t xml:space="preserve"> </w:t>
+      </w:r>
+      <w:proofErr w:type="spellStart"/>
+      <w:r>
+        <w:rPr>
+          <w:color w:val="000000" w:themeColor="text1"/>
+          <w:lang w:val="en-US"/>
+        </w:rPr>
+        <w:t>manier</w:t>
+      </w:r>
+      <w:proofErr w:type="spellEnd"/>
+      <w:r>
+        <w:rPr>
+          <w:color w:val="000000" w:themeColor="text1"/>
+          <w:lang w:val="en-US"/>
+        </w:rPr>
+        <w:t xml:space="preserve"> om </w:t>
+      </w:r>
+      <w:proofErr w:type="spellStart"/>
+      <w:r>
+        <w:rPr>
+          <w:color w:val="000000" w:themeColor="text1"/>
+          <w:lang w:val="en-US"/>
+        </w:rPr>
+        <w:t>een</w:t>
+      </w:r>
+      <w:proofErr w:type="spellEnd"/>
+      <w:r>
+        <w:rPr>
+          <w:color w:val="000000" w:themeColor="text1"/>
+          <w:lang w:val="en-US"/>
+        </w:rPr>
+        <w:t xml:space="preserve"> </w:t>
+      </w:r>
+      <w:proofErr w:type="spellStart"/>
+      <w:r>
+        <w:rPr>
+          <w:color w:val="000000" w:themeColor="text1"/>
+          <w:lang w:val="en-US"/>
+        </w:rPr>
+        <w:t>spele</w:t>
+      </w:r>
+      <w:r>
+        <w:rPr>
+          <w:color w:val="000000" w:themeColor="text1"/>
+          <w:lang w:val="en-US"/>
+        </w:rPr>
         <w:t>r</w:t>
       </w:r>
+      <w:proofErr w:type="spellEnd"/>
       <w:r>
         <w:rPr>
           <w:color w:val="000000" w:themeColor="text1"/>
           <w:lang w:val="en-US"/>
         </w:rPr>
-        <w:t xml:space="preserve"> een ander plan van aanpak te geven</w:t>
-      </w:r>
+        <w:t xml:space="preserve"> </w:t>
+      </w:r>
+      <w:proofErr w:type="spellStart"/>
       <w:r>
         <w:rPr>
           <w:color w:val="000000" w:themeColor="text1"/>
           <w:lang w:val="en-US"/>
         </w:rPr>
+        <w:t>een</w:t>
+      </w:r>
+      <w:proofErr w:type="spellEnd"/>
+      <w:r>
+        <w:rPr>
+          <w:color w:val="000000" w:themeColor="text1"/>
+          <w:lang w:val="en-US"/>
+        </w:rPr>
+        <w:t xml:space="preserve"> </w:t>
+      </w:r>
+      <w:proofErr w:type="spellStart"/>
+      <w:r>
+        <w:rPr>
+          <w:color w:val="000000" w:themeColor="text1"/>
+          <w:lang w:val="en-US"/>
+        </w:rPr>
+        <w:t>ander</w:t>
+      </w:r>
+      <w:proofErr w:type="spellEnd"/>
+      <w:r>
+        <w:rPr>
+          <w:color w:val="000000" w:themeColor="text1"/>
+          <w:lang w:val="en-US"/>
+        </w:rPr>
+        <w:t xml:space="preserve"> plan van </w:t>
+      </w:r>
+      <w:proofErr w:type="spellStart"/>
+      <w:r>
+        <w:rPr>
+          <w:color w:val="000000" w:themeColor="text1"/>
+          <w:lang w:val="en-US"/>
+        </w:rPr>
+        <w:t>aanpak</w:t>
+      </w:r>
+      <w:proofErr w:type="spellEnd"/>
+      <w:r>
+        <w:rPr>
+          <w:color w:val="000000" w:themeColor="text1"/>
+          <w:lang w:val="en-US"/>
+        </w:rPr>
+        <w:t xml:space="preserve"> </w:t>
+      </w:r>
+      <w:proofErr w:type="spellStart"/>
+      <w:r>
+        <w:rPr>
+          <w:color w:val="000000" w:themeColor="text1"/>
+          <w:lang w:val="en-US"/>
+        </w:rPr>
+        <w:t>te</w:t>
+      </w:r>
+      <w:proofErr w:type="spellEnd"/>
+      <w:r>
+        <w:rPr>
+          <w:color w:val="000000" w:themeColor="text1"/>
+          <w:lang w:val="en-US"/>
+        </w:rPr>
+        <w:t xml:space="preserve"> </w:t>
+      </w:r>
+      <w:proofErr w:type="spellStart"/>
+      <w:r>
+        <w:rPr>
+          <w:color w:val="000000" w:themeColor="text1"/>
+          <w:lang w:val="en-US"/>
+        </w:rPr>
+        <w:t>geven</w:t>
+      </w:r>
+      <w:proofErr w:type="spellEnd"/>
+      <w:r>
+        <w:rPr>
+          <w:color w:val="000000" w:themeColor="text1"/>
+          <w:lang w:val="en-US"/>
+        </w:rPr>
         <w:t>.</w:t>
       </w:r>
       <w:r>
@@ -2916,9 +3946,14 @@
       </w:pPr>
       <w:bookmarkStart w:id="9" w:name="_Toc164756213"/>
       <w:r>
-        <w:t>Game Mechanics</w:t>
+        <w:t xml:space="preserve">Game </w:t>
+      </w:r>
+      <w:proofErr w:type="spellStart"/>
+      <w:r>
+        <w:t>Mechanics</w:t>
       </w:r>
       <w:bookmarkEnd w:id="9"/>
+      <w:proofErr w:type="spellEnd"/>
     </w:p>
     <w:p>
       <w:pPr>
@@ -2946,19 +3981,209 @@
         <w:rPr>
           <w:lang w:val="en-US"/>
         </w:rPr>
-        <w:t xml:space="preserve"> (Het doel van de shotgun damage is om damage te doen aan de enemy's en het doel van de shotgun movement is een </w:t>
-      </w:r>
-      <w:r>
-        <w:rPr>
-          <w:lang w:val="en-US"/>
-        </w:rPr>
-        <w:t>unieke manier van sneller bewegen door</w:t>
-      </w:r>
-      <w:r>
-        <w:rPr>
-          <w:lang w:val="en-US"/>
-        </w:rPr>
-        <w:t xml:space="preserve"> gebruik te maken van</w:t>
+        <w:t xml:space="preserve"> (Het </w:t>
+      </w:r>
+      <w:proofErr w:type="spellStart"/>
+      <w:r>
+        <w:rPr>
+          <w:lang w:val="en-US"/>
+        </w:rPr>
+        <w:t>doel</w:t>
+      </w:r>
+      <w:proofErr w:type="spellEnd"/>
+      <w:r>
+        <w:rPr>
+          <w:lang w:val="en-US"/>
+        </w:rPr>
+        <w:t xml:space="preserve"> van de shotgun damage is om damage </w:t>
+      </w:r>
+      <w:proofErr w:type="spellStart"/>
+      <w:r>
+        <w:rPr>
+          <w:lang w:val="en-US"/>
+        </w:rPr>
+        <w:t>te</w:t>
+      </w:r>
+      <w:proofErr w:type="spellEnd"/>
+      <w:r>
+        <w:rPr>
+          <w:lang w:val="en-US"/>
+        </w:rPr>
+        <w:t xml:space="preserve"> </w:t>
+      </w:r>
+      <w:proofErr w:type="spellStart"/>
+      <w:r>
+        <w:rPr>
+          <w:lang w:val="en-US"/>
+        </w:rPr>
+        <w:t>doen</w:t>
+      </w:r>
+      <w:proofErr w:type="spellEnd"/>
+      <w:r>
+        <w:rPr>
+          <w:lang w:val="en-US"/>
+        </w:rPr>
+        <w:t xml:space="preserve"> </w:t>
+      </w:r>
+      <w:proofErr w:type="spellStart"/>
+      <w:r>
+        <w:rPr>
+          <w:lang w:val="en-US"/>
+        </w:rPr>
+        <w:t>aan</w:t>
+      </w:r>
+      <w:proofErr w:type="spellEnd"/>
+      <w:r>
+        <w:rPr>
+          <w:lang w:val="en-US"/>
+        </w:rPr>
+        <w:t xml:space="preserve"> de enemy's </w:t>
+      </w:r>
+      <w:proofErr w:type="spellStart"/>
+      <w:r>
+        <w:rPr>
+          <w:lang w:val="en-US"/>
+        </w:rPr>
+        <w:t>en</w:t>
+      </w:r>
+      <w:proofErr w:type="spellEnd"/>
+      <w:r>
+        <w:rPr>
+          <w:lang w:val="en-US"/>
+        </w:rPr>
+        <w:t xml:space="preserve"> het </w:t>
+      </w:r>
+      <w:proofErr w:type="spellStart"/>
+      <w:r>
+        <w:rPr>
+          <w:lang w:val="en-US"/>
+        </w:rPr>
+        <w:t>doel</w:t>
+      </w:r>
+      <w:proofErr w:type="spellEnd"/>
+      <w:r>
+        <w:rPr>
+          <w:lang w:val="en-US"/>
+        </w:rPr>
+        <w:t xml:space="preserve"> van de shotgun movement is </w:t>
+      </w:r>
+      <w:proofErr w:type="spellStart"/>
+      <w:r>
+        <w:rPr>
+          <w:lang w:val="en-US"/>
+        </w:rPr>
+        <w:t>een</w:t>
+      </w:r>
+      <w:proofErr w:type="spellEnd"/>
+      <w:r>
+        <w:rPr>
+          <w:lang w:val="en-US"/>
+        </w:rPr>
+        <w:t xml:space="preserve"> </w:t>
+      </w:r>
+      <w:proofErr w:type="spellStart"/>
+      <w:r>
+        <w:rPr>
+          <w:lang w:val="en-US"/>
+        </w:rPr>
+        <w:t>unieke</w:t>
+      </w:r>
+      <w:proofErr w:type="spellEnd"/>
+      <w:r>
+        <w:rPr>
+          <w:lang w:val="en-US"/>
+        </w:rPr>
+        <w:t xml:space="preserve"> </w:t>
+      </w:r>
+      <w:proofErr w:type="spellStart"/>
+      <w:r>
+        <w:rPr>
+          <w:lang w:val="en-US"/>
+        </w:rPr>
+        <w:t>manier</w:t>
+      </w:r>
+      <w:proofErr w:type="spellEnd"/>
+      <w:r>
+        <w:rPr>
+          <w:lang w:val="en-US"/>
+        </w:rPr>
+        <w:t xml:space="preserve"> van </w:t>
+      </w:r>
+      <w:proofErr w:type="spellStart"/>
+      <w:r>
+        <w:rPr>
+          <w:lang w:val="en-US"/>
+        </w:rPr>
+        <w:t>sneller</w:t>
+      </w:r>
+      <w:proofErr w:type="spellEnd"/>
+      <w:r>
+        <w:rPr>
+          <w:lang w:val="en-US"/>
+        </w:rPr>
+        <w:t xml:space="preserve"> </w:t>
+      </w:r>
+      <w:proofErr w:type="spellStart"/>
+      <w:r>
+        <w:rPr>
+          <w:lang w:val="en-US"/>
+        </w:rPr>
+        <w:t>bewegen</w:t>
+      </w:r>
+      <w:proofErr w:type="spellEnd"/>
+      <w:r>
+        <w:rPr>
+          <w:lang w:val="en-US"/>
+        </w:rPr>
+        <w:t xml:space="preserve"> door</w:t>
+      </w:r>
+      <w:r>
+        <w:rPr>
+          <w:lang w:val="en-US"/>
+        </w:rPr>
+        <w:t xml:space="preserve"> </w:t>
+      </w:r>
+      <w:proofErr w:type="spellStart"/>
+      <w:r>
+        <w:rPr>
+          <w:lang w:val="en-US"/>
+        </w:rPr>
+        <w:t>gebruik</w:t>
+      </w:r>
+      <w:proofErr w:type="spellEnd"/>
+      <w:r>
+        <w:rPr>
+          <w:lang w:val="en-US"/>
+        </w:rPr>
+        <w:t xml:space="preserve"> </w:t>
+      </w:r>
+      <w:proofErr w:type="spellStart"/>
+      <w:r>
+        <w:rPr>
+          <w:lang w:val="en-US"/>
+        </w:rPr>
+        <w:t>te</w:t>
+      </w:r>
+      <w:proofErr w:type="spellEnd"/>
+      <w:r>
+        <w:rPr>
+          <w:lang w:val="en-US"/>
+        </w:rPr>
+        <w:t xml:space="preserve"> </w:t>
+      </w:r>
+      <w:proofErr w:type="spellStart"/>
+      <w:r>
+        <w:rPr>
+          <w:lang w:val="en-US"/>
+        </w:rPr>
+        <w:t>maken</w:t>
+      </w:r>
+      <w:proofErr w:type="spellEnd"/>
+      <w:r>
+        <w:rPr>
+          <w:lang w:val="en-US"/>
+        </w:rPr>
+        <w:t xml:space="preserve"> van</w:t>
       </w:r>
       <w:r>
         <w:rPr>
@@ -3006,7 +4231,77 @@
         <w:rPr>
           <w:lang w:val="en-US"/>
         </w:rPr>
-        <w:t xml:space="preserve"> ( Het doel van wall jumps is de speler meer vrijheid geven met movement</w:t>
+        <w:t xml:space="preserve"> ( Het </w:t>
+      </w:r>
+      <w:proofErr w:type="spellStart"/>
+      <w:r>
+        <w:rPr>
+          <w:lang w:val="en-US"/>
+        </w:rPr>
+        <w:t>doel</w:t>
+      </w:r>
+      <w:proofErr w:type="spellEnd"/>
+      <w:r>
+        <w:rPr>
+          <w:lang w:val="en-US"/>
+        </w:rPr>
+        <w:t xml:space="preserve"> van wall jumps is de </w:t>
+      </w:r>
+      <w:proofErr w:type="spellStart"/>
+      <w:r>
+        <w:rPr>
+          <w:lang w:val="en-US"/>
+        </w:rPr>
+        <w:t>speler</w:t>
+      </w:r>
+      <w:proofErr w:type="spellEnd"/>
+      <w:r>
+        <w:rPr>
+          <w:lang w:val="en-US"/>
+        </w:rPr>
+        <w:t xml:space="preserve"> </w:t>
+      </w:r>
+      <w:proofErr w:type="spellStart"/>
+      <w:r>
+        <w:rPr>
+          <w:lang w:val="en-US"/>
+        </w:rPr>
+        <w:t>meer</w:t>
+      </w:r>
+      <w:proofErr w:type="spellEnd"/>
+      <w:r>
+        <w:rPr>
+          <w:lang w:val="en-US"/>
+        </w:rPr>
+        <w:t xml:space="preserve"> </w:t>
+      </w:r>
+      <w:proofErr w:type="spellStart"/>
+      <w:r>
+        <w:rPr>
+          <w:lang w:val="en-US"/>
+        </w:rPr>
+        <w:t>vrijheid</w:t>
+      </w:r>
+      <w:proofErr w:type="spellEnd"/>
+      <w:r>
+        <w:rPr>
+          <w:lang w:val="en-US"/>
+        </w:rPr>
+        <w:t xml:space="preserve"> </w:t>
+      </w:r>
+      <w:proofErr w:type="spellStart"/>
+      <w:r>
+        <w:rPr>
+          <w:lang w:val="en-US"/>
+        </w:rPr>
+        <w:t>geven</w:t>
+      </w:r>
+      <w:proofErr w:type="spellEnd"/>
+      <w:r>
+        <w:rPr>
+          <w:lang w:val="en-US"/>
+        </w:rPr>
+        <w:t xml:space="preserve"> met movement</w:t>
       </w:r>
       <w:r>
         <w:rPr>
@@ -3375,8 +4670,17 @@
           <w:b/>
           <w:bCs/>
         </w:rPr>
-        <w:t>Wall Jumps</w:t>
-      </w:r>
+        <w:t xml:space="preserve">Wall </w:t>
+      </w:r>
+      <w:proofErr w:type="spellStart"/>
+      <w:r>
+        <w:rPr>
+          <w:b/>
+          <w:bCs/>
+        </w:rPr>
+        <w:t>Jumps</w:t>
+      </w:r>
+      <w:proofErr w:type="spellEnd"/>
     </w:p>
     <w:p>
       <w:pPr>
@@ -3403,40 +4707,19 @@
           <w:sz w:val="18"/>
           <w:szCs w:val="18"/>
         </w:rPr>
-        <w:t>op muren en daarna van de muur af (Niet te ver heb je shotgun voor)</w:t>
-      </w:r>
-    </w:p>
-    <w:p>
-      <w:pPr>
-        <w:rPr>
-          <w:b/>
-          <w:bCs/>
-        </w:rPr>
-      </w:pPr>
-      <w:r>
-        <w:rPr>
-          <w:b/>
-          <w:bCs/>
-        </w:rPr>
-        <w:t>Shotgun recoil launch</w:t>
-      </w:r>
-      <w:r>
-        <w:rPr>
-          <w:b/>
-          <w:bCs/>
-        </w:rPr>
-        <w:t xml:space="preserve"> (AddForce)</w:t>
-      </w:r>
-    </w:p>
-    <w:p>
-      <w:pPr>
+        <w:t xml:space="preserve">op muren en daarna van de muur af (Niet te ver heb je </w:t>
+      </w:r>
+      <w:proofErr w:type="spellStart"/>
+      <w:r>
         <w:rPr>
           <w:b/>
           <w:bCs/>
           <w:sz w:val="18"/>
           <w:szCs w:val="18"/>
         </w:rPr>
-      </w:pPr>
+        <w:t>shotgun</w:t>
+      </w:r>
+      <w:proofErr w:type="spellEnd"/>
       <w:r>
         <w:rPr>
           <w:b/>
@@ -3444,42 +4727,100 @@
           <w:sz w:val="18"/>
           <w:szCs w:val="18"/>
         </w:rPr>
-        <w:t xml:space="preserve">Je kan de shotgun gebruiken (Zonder ADS) </w:t>
-      </w:r>
-      <w:r>
+        <w:t xml:space="preserve"> voor)</w:t>
+      </w:r>
+    </w:p>
+    <w:p>
+      <w:pPr>
+        <w:rPr>
+          <w:b/>
+          <w:bCs/>
+        </w:rPr>
+      </w:pPr>
+      <w:proofErr w:type="spellStart"/>
+      <w:r>
+        <w:rPr>
+          <w:b/>
+          <w:bCs/>
+        </w:rPr>
+        <w:t>Shotgun</w:t>
+      </w:r>
+      <w:proofErr w:type="spellEnd"/>
+      <w:r>
+        <w:rPr>
+          <w:b/>
+          <w:bCs/>
+        </w:rPr>
+        <w:t xml:space="preserve"> </w:t>
+      </w:r>
+      <w:proofErr w:type="spellStart"/>
+      <w:r>
+        <w:rPr>
+          <w:b/>
+          <w:bCs/>
+        </w:rPr>
+        <w:t>recoil</w:t>
+      </w:r>
+      <w:proofErr w:type="spellEnd"/>
+      <w:r>
+        <w:rPr>
+          <w:b/>
+          <w:bCs/>
+        </w:rPr>
+        <w:t xml:space="preserve"> </w:t>
+      </w:r>
+      <w:proofErr w:type="spellStart"/>
+      <w:r>
+        <w:rPr>
+          <w:b/>
+          <w:bCs/>
+        </w:rPr>
+        <w:t>launch</w:t>
+      </w:r>
+      <w:proofErr w:type="spellEnd"/>
+      <w:r>
+        <w:rPr>
+          <w:b/>
+          <w:bCs/>
+        </w:rPr>
+        <w:t xml:space="preserve"> (</w:t>
+      </w:r>
+      <w:proofErr w:type="spellStart"/>
+      <w:r>
+        <w:rPr>
+          <w:b/>
+          <w:bCs/>
+        </w:rPr>
+        <w:t>AddForce</w:t>
+      </w:r>
+      <w:proofErr w:type="spellEnd"/>
+      <w:r>
+        <w:rPr>
+          <w:b/>
+          <w:bCs/>
+        </w:rPr>
+        <w:t>)</w:t>
+      </w:r>
+    </w:p>
+    <w:p>
+      <w:pPr>
         <w:rPr>
           <w:b/>
           <w:bCs/>
           <w:sz w:val="18"/>
           <w:szCs w:val="18"/>
         </w:rPr>
-        <w:t>om jezelf te lanceren in de andere directie</w:t>
-      </w:r>
-    </w:p>
-    <w:p>
-      <w:pPr>
-        <w:rPr>
-          <w:b/>
-          <w:bCs/>
-        </w:rPr>
-      </w:pPr>
-      <w:r>
-        <w:rPr>
-          <w:b/>
-          <w:bCs/>
-        </w:rPr>
-        <w:t>Wall Climbing</w:t>
-      </w:r>
-    </w:p>
-    <w:p>
-      <w:pPr>
+      </w:pPr>
+      <w:r>
         <w:rPr>
           <w:b/>
           <w:bCs/>
           <w:sz w:val="18"/>
           <w:szCs w:val="18"/>
         </w:rPr>
-      </w:pPr>
+        <w:t xml:space="preserve">Je kan de </w:t>
+      </w:r>
+      <w:proofErr w:type="spellStart"/>
       <w:r>
         <w:rPr>
           <w:b/>
@@ -3487,38 +4828,71 @@
           <w:sz w:val="18"/>
           <w:szCs w:val="18"/>
         </w:rPr>
-        <w:t>Je kan een klein stukje omhoog klimmen op een muur om van een hoger punt af te springen</w:t>
-      </w:r>
-    </w:p>
-    <w:p>
-      <w:pPr>
+        <w:t>shotgun</w:t>
+      </w:r>
+      <w:proofErr w:type="spellEnd"/>
+      <w:r>
         <w:rPr>
           <w:b/>
           <w:bCs/>
           <w:sz w:val="18"/>
           <w:szCs w:val="18"/>
         </w:rPr>
-      </w:pPr>
-    </w:p>
-    <w:p/>
-    <w:p>
-      <w:pPr>
+        <w:t xml:space="preserve"> gebruiken (Zonder ADS) </w:t>
+      </w:r>
+      <w:r>
         <w:rPr>
           <w:b/>
           <w:bCs/>
-          <w:i/>
-          <w:iCs/>
-        </w:rPr>
-      </w:pPr>
-      <w:r>
+          <w:sz w:val="18"/>
+          <w:szCs w:val="18"/>
+        </w:rPr>
+        <w:t>om jezelf te lanceren in de andere directie</w:t>
+      </w:r>
+    </w:p>
+    <w:p>
+      <w:pPr>
         <w:rPr>
           <w:b/>
           <w:bCs/>
-          <w:i/>
-          <w:iCs/>
-        </w:rPr>
-        <w:t>[voeg meer onderdelen toe als die nodig zijn]</w:t>
-      </w:r>
+        </w:rPr>
+      </w:pPr>
+      <w:r>
+        <w:rPr>
+          <w:b/>
+          <w:bCs/>
+        </w:rPr>
+        <w:t>Wall Climbing</w:t>
+      </w:r>
+    </w:p>
+    <w:p>
+      <w:pPr>
+        <w:rPr>
+          <w:b/>
+          <w:bCs/>
+          <w:sz w:val="18"/>
+          <w:szCs w:val="18"/>
+        </w:rPr>
+      </w:pPr>
+      <w:r>
+        <w:rPr>
+          <w:b/>
+          <w:bCs/>
+          <w:sz w:val="18"/>
+          <w:szCs w:val="18"/>
+        </w:rPr>
+        <w:t>Je kan een klein stukje omhoog klimmen op een muur om van een hoger punt af te springen</w:t>
+      </w:r>
+    </w:p>
+    <w:p>
+      <w:pPr>
+        <w:rPr>
+          <w:b/>
+          <w:bCs/>
+          <w:sz w:val="18"/>
+          <w:szCs w:val="18"/>
+        </w:rPr>
+      </w:pPr>
     </w:p>
     <w:p>
       <w:pPr>
@@ -3695,11 +5069,21 @@
         <w:t>V</w:t>
       </w:r>
       <w:r>
-        <w:t xml:space="preserve">os is een snellere enemy die </w:t>
-      </w:r>
+        <w:t xml:space="preserve">os is een snellere </w:t>
+      </w:r>
+      <w:proofErr w:type="spellStart"/>
+      <w:r>
+        <w:t>enemy</w:t>
+      </w:r>
+      <w:proofErr w:type="spellEnd"/>
+      <w:r>
+        <w:t xml:space="preserve"> die </w:t>
+      </w:r>
+      <w:proofErr w:type="spellStart"/>
       <w:r>
         <w:t>melee</w:t>
       </w:r>
+      <w:proofErr w:type="spellEnd"/>
       <w:r>
         <w:t xml:space="preserve"> attacks gebruikt om de speler aan te vallen</w:t>
       </w:r>
@@ -3708,6 +5092,7 @@
       </w:r>
     </w:p>
     <w:p>
+      <w:proofErr w:type="spellStart"/>
       <w:r>
         <w:rPr>
           <w:b/>
@@ -3715,6 +5100,7 @@
         </w:rPr>
         <w:t>Makaak</w:t>
       </w:r>
+      <w:proofErr w:type="spellEnd"/>
       <w:r>
         <w:rPr>
           <w:b/>
@@ -3725,17 +5111,40 @@
       <w:r>
         <w:t xml:space="preserve"> De </w:t>
       </w:r>
+      <w:proofErr w:type="spellStart"/>
       <w:r>
         <w:t>Makaak</w:t>
       </w:r>
-      <w:r>
-        <w:t xml:space="preserve"> is een langzamere enemy met meer health, ook de </w:t>
-      </w:r>
-      <w:r>
-        <w:t xml:space="preserve">makaak </w:t>
-      </w:r>
-      <w:r>
-        <w:t>gebruikt ranged attacks om de speler aan te vallen</w:t>
+      <w:proofErr w:type="spellEnd"/>
+      <w:r>
+        <w:t xml:space="preserve"> is een langzamere </w:t>
+      </w:r>
+      <w:proofErr w:type="spellStart"/>
+      <w:r>
+        <w:t>enemy</w:t>
+      </w:r>
+      <w:proofErr w:type="spellEnd"/>
+      <w:r>
+        <w:t xml:space="preserve"> met meer health, ook de </w:t>
+      </w:r>
+      <w:proofErr w:type="spellStart"/>
+      <w:r>
+        <w:t>makaak</w:t>
+      </w:r>
+      <w:proofErr w:type="spellEnd"/>
+      <w:r>
+        <w:t xml:space="preserve"> </w:t>
+      </w:r>
+      <w:r>
+        <w:t xml:space="preserve">gebruikt </w:t>
+      </w:r>
+      <w:proofErr w:type="spellStart"/>
+      <w:r>
+        <w:t>ranged</w:t>
+      </w:r>
+      <w:proofErr w:type="spellEnd"/>
+      <w:r>
+        <w:t xml:space="preserve"> attacks om de speler aan te vallen</w:t>
       </w:r>
       <w:r>
         <w:t>.</w:t>
@@ -3766,13 +5175,30 @@
         <w:t>Eend</w:t>
       </w:r>
       <w:r>
-        <w:t xml:space="preserve"> is een NPC die niet aangevallen mag worden omdat dit een friendly NPC is.</w:t>
-      </w:r>
-      <w:r>
-        <w:t xml:space="preserve"> (Penalty als je hem killed)</w:t>
-      </w:r>
-    </w:p>
-    <w:p>
+        <w:t xml:space="preserve"> is een NPC die niet aangevallen mag worden omdat dit een </w:t>
+      </w:r>
+      <w:proofErr w:type="spellStart"/>
+      <w:r>
+        <w:t>friendly</w:t>
+      </w:r>
+      <w:proofErr w:type="spellEnd"/>
+      <w:r>
+        <w:t xml:space="preserve"> NPC is.</w:t>
+      </w:r>
+      <w:r>
+        <w:t xml:space="preserve"> (Penalty als je hem </w:t>
+      </w:r>
+      <w:proofErr w:type="spellStart"/>
+      <w:r>
+        <w:t>killed</w:t>
+      </w:r>
+      <w:proofErr w:type="spellEnd"/>
+      <w:r>
+        <w:t>)</w:t>
+      </w:r>
+    </w:p>
+    <w:p>
+      <w:proofErr w:type="spellStart"/>
       <w:r>
         <w:rPr>
           <w:b/>
@@ -3780,6 +5206,7 @@
         </w:rPr>
         <w:t>Tanuki</w:t>
       </w:r>
+      <w:proofErr w:type="spellEnd"/>
       <w:r>
         <w:rPr>
           <w:b/>
@@ -3790,9 +5217,11 @@
       <w:r>
         <w:t xml:space="preserve"> De </w:t>
       </w:r>
+      <w:proofErr w:type="spellStart"/>
       <w:r>
         <w:t>Tanuki</w:t>
       </w:r>
+      <w:proofErr w:type="spellEnd"/>
       <w:r>
         <w:t xml:space="preserve"> heeft meer health en </w:t>
       </w:r>
@@ -3821,21 +5250,25 @@
         </w:rPr>
         <w:t xml:space="preserve">Vos: </w:t>
       </w:r>
+      <w:proofErr w:type="spellStart"/>
       <w:r>
         <w:t>Melee</w:t>
       </w:r>
+      <w:proofErr w:type="spellEnd"/>
       <w:r>
         <w:t>, Agile</w:t>
       </w:r>
       <w:r>
         <w:t xml:space="preserve"> </w:t>
       </w:r>
+      <w:proofErr w:type="spellStart"/>
       <w:r>
         <w:t>E</w:t>
       </w:r>
       <w:r>
         <w:t>nemy</w:t>
       </w:r>
+      <w:proofErr w:type="spellEnd"/>
     </w:p>
     <w:p>
       <w:pPr>
@@ -3844,6 +5277,7 @@
           <w:bCs/>
         </w:rPr>
       </w:pPr>
+      <w:proofErr w:type="spellStart"/>
       <w:r>
         <w:rPr>
           <w:b/>
@@ -3851,6 +5285,7 @@
         </w:rPr>
         <w:t>Makaak</w:t>
       </w:r>
+      <w:proofErr w:type="spellEnd"/>
       <w:r>
         <w:rPr>
           <w:b/>
@@ -3858,12 +5293,27 @@
         </w:rPr>
         <w:t xml:space="preserve">: </w:t>
       </w:r>
-      <w:r>
-        <w:t>Ranged ,Tanky</w:t>
-      </w:r>
-      <w:r>
-        <w:t xml:space="preserve"> Enemy</w:t>
-      </w:r>
+      <w:proofErr w:type="spellStart"/>
+      <w:r>
+        <w:t>Ranged</w:t>
+      </w:r>
+      <w:proofErr w:type="spellEnd"/>
+      <w:r>
+        <w:t xml:space="preserve"> ,</w:t>
+      </w:r>
+      <w:proofErr w:type="spellStart"/>
+      <w:r>
+        <w:t>Tanky</w:t>
+      </w:r>
+      <w:proofErr w:type="spellEnd"/>
+      <w:r>
+        <w:t xml:space="preserve"> </w:t>
+      </w:r>
+      <w:proofErr w:type="spellStart"/>
+      <w:r>
+        <w:t>Enemy</w:t>
+      </w:r>
+      <w:proofErr w:type="spellEnd"/>
     </w:p>
     <w:p>
       <w:r>
@@ -3880,12 +5330,30 @@
         </w:rPr>
         <w:t xml:space="preserve">: </w:t>
       </w:r>
-      <w:r>
-        <w:t xml:space="preserve">Friendly , </w:t>
-      </w:r>
-      <w:r>
-        <w:t>Penalty if Killed</w:t>
-      </w:r>
+      <w:proofErr w:type="spellStart"/>
+      <w:r>
+        <w:t>Friendly</w:t>
+      </w:r>
+      <w:proofErr w:type="spellEnd"/>
+      <w:r>
+        <w:t xml:space="preserve"> , </w:t>
+      </w:r>
+      <w:r>
+        <w:t xml:space="preserve">Penalty </w:t>
+      </w:r>
+      <w:proofErr w:type="spellStart"/>
+      <w:r>
+        <w:t>if</w:t>
+      </w:r>
+      <w:proofErr w:type="spellEnd"/>
+      <w:r>
+        <w:t xml:space="preserve"> </w:t>
+      </w:r>
+      <w:proofErr w:type="spellStart"/>
+      <w:r>
+        <w:t>Killed</w:t>
+      </w:r>
+      <w:proofErr w:type="spellEnd"/>
     </w:p>
     <w:p>
       <w:pPr>
@@ -3913,8 +5381,30 @@
         <w:rPr>
           <w:lang w:val="en-US"/>
         </w:rPr>
-        <w:t>Target , Tanky , Faster Firerate</w:t>
-      </w:r>
+        <w:t xml:space="preserve">Target , </w:t>
+      </w:r>
+      <w:proofErr w:type="spellStart"/>
+      <w:r>
+        <w:rPr>
+          <w:lang w:val="en-US"/>
+        </w:rPr>
+        <w:t>Tanky</w:t>
+      </w:r>
+      <w:proofErr w:type="spellEnd"/>
+      <w:r>
+        <w:rPr>
+          <w:lang w:val="en-US"/>
+        </w:rPr>
+        <w:t xml:space="preserve"> , Faster </w:t>
+      </w:r>
+      <w:proofErr w:type="spellStart"/>
+      <w:r>
+        <w:rPr>
+          <w:lang w:val="en-US"/>
+        </w:rPr>
+        <w:t>Firerate</w:t>
+      </w:r>
+      <w:proofErr w:type="spellEnd"/>
       <w:r>
         <w:rPr>
           <w:lang w:val="en-US"/>
@@ -3944,10 +5434,19 @@
         <w:t xml:space="preserve"> </w:t>
       </w:r>
       <w:r>
-        <w:t>Sprint op de speler af om melee attacks te doen</w:t>
-      </w:r>
-    </w:p>
-    <w:p>
+        <w:t xml:space="preserve">Sprint op de speler af om </w:t>
+      </w:r>
+      <w:proofErr w:type="spellStart"/>
+      <w:r>
+        <w:t>melee</w:t>
+      </w:r>
+      <w:proofErr w:type="spellEnd"/>
+      <w:r>
+        <w:t xml:space="preserve"> attacks te doen</w:t>
+      </w:r>
+    </w:p>
+    <w:p>
+      <w:proofErr w:type="spellStart"/>
       <w:r>
         <w:rPr>
           <w:b/>
@@ -3955,6 +5454,7 @@
         </w:rPr>
         <w:t>Makaak</w:t>
       </w:r>
+      <w:proofErr w:type="spellEnd"/>
       <w:r>
         <w:rPr>
           <w:b/>
@@ -3986,6 +5486,7 @@
       </w:r>
     </w:p>
     <w:p>
+      <w:proofErr w:type="spellStart"/>
       <w:r>
         <w:rPr>
           <w:b/>
@@ -3993,6 +5494,7 @@
         </w:rPr>
         <w:t>Tanuki</w:t>
       </w:r>
+      <w:proofErr w:type="spellEnd"/>
       <w:r>
         <w:rPr>
           <w:b/>
@@ -4007,7 +5509,15 @@
         <w:t xml:space="preserve"> en schiet</w:t>
       </w:r>
       <w:r>
-        <w:t xml:space="preserve"> maar zodra de speler dichtbij komt gebruikt hij melee attacks</w:t>
+        <w:t xml:space="preserve"> maar zodra de speler dichtbij komt gebruikt hij </w:t>
+      </w:r>
+      <w:proofErr w:type="spellStart"/>
+      <w:r>
+        <w:t>melee</w:t>
+      </w:r>
+      <w:proofErr w:type="spellEnd"/>
+      <w:r>
+        <w:t xml:space="preserve"> attacks</w:t>
       </w:r>
     </w:p>
     <w:p>
@@ -4045,6 +5555,7 @@
       </w:r>
     </w:p>
     <w:p>
+      <w:proofErr w:type="spellStart"/>
       <w:r>
         <w:rPr>
           <w:b/>
@@ -4052,6 +5563,7 @@
         </w:rPr>
         <w:t>Makaak</w:t>
       </w:r>
+      <w:proofErr w:type="spellEnd"/>
       <w:r>
         <w:rPr>
           <w:b/>
@@ -4083,6 +5595,7 @@
       </w:r>
     </w:p>
     <w:p>
+      <w:proofErr w:type="spellStart"/>
       <w:r>
         <w:rPr>
           <w:b/>
@@ -4090,6 +5603,7 @@
         </w:rPr>
         <w:t>Tanuki</w:t>
       </w:r>
+      <w:proofErr w:type="spellEnd"/>
       <w:r>
         <w:rPr>
           <w:b/>
@@ -4360,8 +5874,13 @@
     </w:p>
     <w:p>
       <w:r>
-        <w:t>Menu &lt;=&gt; settings</w:t>
-      </w:r>
+        <w:t xml:space="preserve">Menu &lt;=&gt; </w:t>
+      </w:r>
+      <w:proofErr w:type="spellStart"/>
+      <w:r>
+        <w:t>settings</w:t>
+      </w:r>
+      <w:proofErr w:type="spellEnd"/>
     </w:p>
     <w:p>
       <w:pPr>
@@ -4387,8 +5906,21 @@
       <w:bookmarkEnd w:id="21"/>
     </w:p>
     <w:p>
-      <w:r>
-        <w:t>Title screen: Start, Settings, Exit</w:t>
+      <w:proofErr w:type="spellStart"/>
+      <w:r>
+        <w:t>Title</w:t>
+      </w:r>
+      <w:proofErr w:type="spellEnd"/>
+      <w:r>
+        <w:t xml:space="preserve"> screen: Start, </w:t>
+      </w:r>
+      <w:proofErr w:type="spellStart"/>
+      <w:r>
+        <w:t>Settings</w:t>
+      </w:r>
+      <w:proofErr w:type="spellEnd"/>
+      <w:r>
+        <w:t>, Exit</w:t>
       </w:r>
     </w:p>
     <w:p>
@@ -4412,9 +5944,11 @@
       </w:r>
     </w:p>
     <w:p>
+      <w:proofErr w:type="spellStart"/>
       <w:r>
         <w:t>Sound,Music,Exit</w:t>
       </w:r>
+      <w:proofErr w:type="spellEnd"/>
     </w:p>
     <w:p>
       <w:pPr>
@@ -4454,13 +5988,20 @@
       </w:r>
     </w:p>
     <w:p>
+      <w:proofErr w:type="spellStart"/>
       <w:r>
         <w:t>Ammo</w:t>
       </w:r>
-    </w:p>
-    <w:p>
-      <w:r>
-        <w:t>Progress bar</w:t>
+      <w:proofErr w:type="spellEnd"/>
+    </w:p>
+    <w:p>
+      <w:proofErr w:type="spellStart"/>
+      <w:r>
+        <w:t>Progress</w:t>
+      </w:r>
+      <w:proofErr w:type="spellEnd"/>
+      <w:r>
+        <w:t xml:space="preserve"> bar</w:t>
       </w:r>
     </w:p>
     <w:p>
@@ -4476,25 +6017,6 @@
     <w:p>
       <w:r>
         <w:t>Cursor</w:t>
-      </w:r>
-    </w:p>
-    <w:p>
-      <w:pPr>
-        <w:rPr>
-          <w:b/>
-          <w:bCs/>
-          <w:i/>
-          <w:iCs/>
-        </w:rPr>
-      </w:pPr>
-      <w:r>
-        <w:rPr>
-          <w:b/>
-          <w:bCs/>
-          <w:i/>
-          <w:iCs/>
-        </w:rPr>
-        <w:t>[voeg meer onderdelen toe als die nodig zijn]</w:t>
       </w:r>
     </w:p>
     <w:p>
@@ -4558,7 +6080,23 @@
           <w:i/>
           <w:iCs/>
         </w:rPr>
-        <w:t xml:space="preserve"> te vinden zijn binnen de levels. Welke doelen(missies/quests) zijn er in </w:t>
+        <w:t xml:space="preserve"> te vinden zijn binnen de levels. Welke doelen(missies/</w:t>
+      </w:r>
+      <w:proofErr w:type="spellStart"/>
+      <w:r>
+        <w:rPr>
+          <w:i/>
+          <w:iCs/>
+        </w:rPr>
+        <w:t>quests</w:t>
+      </w:r>
+      <w:proofErr w:type="spellEnd"/>
+      <w:r>
+        <w:rPr>
+          <w:i/>
+          <w:iCs/>
+        </w:rPr>
+        <w:t xml:space="preserve">) zijn er in </w:t>
       </w:r>
       <w:r>
         <w:rPr>
@@ -4572,7 +6110,15 @@
           <w:i/>
           <w:iCs/>
         </w:rPr>
-        <w:t xml:space="preserve"> level. Zijn ze optioneel of verplicht. Hoe start een “standaard” level</w:t>
+        <w:t xml:space="preserve"> level. Zijn ze optioneel of verplicht. Hoe start een “standaard” </w:t>
+      </w:r>
+      <w:proofErr w:type="spellStart"/>
+      <w:r>
+        <w:rPr>
+          <w:i/>
+          <w:iCs/>
+        </w:rPr>
+        <w:t>level</w:t>
       </w:r>
       <w:r>
         <w:rPr>
@@ -4586,7 +6132,15 @@
           <w:i/>
           <w:iCs/>
         </w:rPr>
-        <w:t>wat gebeurt er tijdens een “standaard” level</w:t>
+        <w:t>wat</w:t>
+      </w:r>
+      <w:proofErr w:type="spellEnd"/>
+      <w:r>
+        <w:rPr>
+          <w:i/>
+          <w:iCs/>
+        </w:rPr>
+        <w:t xml:space="preserve"> gebeurt er tijdens een “standaard” level</w:t>
       </w:r>
       <w:r>
         <w:rPr>
@@ -4630,9 +6184,11 @@
       </w:r>
     </w:p>
     <w:p>
+      <w:proofErr w:type="spellStart"/>
       <w:r>
         <w:t>Enemies</w:t>
       </w:r>
+      <w:proofErr w:type="spellEnd"/>
     </w:p>
     <w:p>
       <w:r>
@@ -4644,36 +6200,68 @@
         <w:pStyle w:val="Kop2"/>
       </w:pPr>
       <w:r>
-        <w:t>Missies/Quests</w:t>
+        <w:t>Missies/</w:t>
+      </w:r>
+      <w:proofErr w:type="spellStart"/>
+      <w:r>
+        <w:t>Quests</w:t>
       </w:r>
       <w:bookmarkEnd w:id="25"/>
-    </w:p>
-    <w:p>
-      <w:r>
-        <w:t>Zo ver mogelijk komen en de baas aan het einde van de toren te verslaan. Elke kamer moet je alle enemies killen of als je een hitlist kamer in komt mag je alleen de enemies op de hitlist killen.</w:t>
+      <w:proofErr w:type="spellEnd"/>
+    </w:p>
+    <w:p>
+      <w:r>
+        <w:t xml:space="preserve">Zo ver mogelijk komen en de baas aan het einde van de toren te verslaan. Elke kamer moet je alle </w:t>
+      </w:r>
+      <w:proofErr w:type="spellStart"/>
+      <w:r>
+        <w:t>enemies</w:t>
+      </w:r>
+      <w:proofErr w:type="spellEnd"/>
+      <w:r>
+        <w:t xml:space="preserve"> killen of als je een </w:t>
+      </w:r>
+      <w:proofErr w:type="spellStart"/>
+      <w:r>
+        <w:t>hitlist</w:t>
+      </w:r>
+      <w:proofErr w:type="spellEnd"/>
+      <w:r>
+        <w:t xml:space="preserve"> kamer in komt mag je alleen de </w:t>
+      </w:r>
+      <w:proofErr w:type="spellStart"/>
+      <w:r>
+        <w:t>enemies</w:t>
+      </w:r>
+      <w:proofErr w:type="spellEnd"/>
+      <w:r>
+        <w:t xml:space="preserve"> op de </w:t>
+      </w:r>
+      <w:proofErr w:type="spellStart"/>
+      <w:r>
+        <w:t>hitlist</w:t>
+      </w:r>
+      <w:proofErr w:type="spellEnd"/>
+      <w:r>
+        <w:t xml:space="preserve"> killen.</w:t>
       </w:r>
     </w:p>
     <w:p>
       <w:pPr>
         <w:rPr>
           <w:rFonts w:asciiTheme="majorHAnsi" w:eastAsiaTheme="majorEastAsia" w:hAnsiTheme="majorHAnsi" w:cstheme="majorBidi"/>
-          <w:b/>
-          <w:color w:val="2F5496" w:themeColor="accent1" w:themeShade="BF"/>
-          <w:sz w:val="44"/>
-          <w:szCs w:val="32"/>
-        </w:rPr>
-      </w:pPr>
-      <w:r>
-        <w:br w:type="page"/>
-      </w:r>
-    </w:p>
-    <w:p>
-      <w:pPr>
-        <w:pStyle w:val="Kop1"/>
+          <w:color w:val="4472C4" w:themeColor="accent1"/>
+          <w:sz w:val="36"/>
+          <w:szCs w:val="36"/>
+        </w:rPr>
       </w:pPr>
       <w:bookmarkStart w:id="26" w:name="_Toc183096226"/>
       <w:r>
-        <w:lastRenderedPageBreak/>
+        <w:rPr>
+          <w:color w:val="4472C4" w:themeColor="accent1"/>
+          <w:sz w:val="36"/>
+          <w:szCs w:val="36"/>
+        </w:rPr>
         <w:t>Levels</w:t>
       </w:r>
       <w:bookmarkEnd w:id="26"/>
@@ -4828,12 +6416,28 @@
         <w:t xml:space="preserve"> level</w:t>
       </w:r>
       <w:r>
-        <w:t xml:space="preserve"> (layout)</w:t>
-      </w:r>
-    </w:p>
-    <w:p>
-      <w:r>
-        <w:t>Levels worden willekeurig gepakt uit een lijst, de layouts zijn zelf gemaakt en variëren tussen levels.</w:t>
+        <w:t xml:space="preserve"> (</w:t>
+      </w:r>
+      <w:proofErr w:type="spellStart"/>
+      <w:r>
+        <w:t>layout</w:t>
+      </w:r>
+      <w:proofErr w:type="spellEnd"/>
+      <w:r>
+        <w:t>)</w:t>
+      </w:r>
+    </w:p>
+    <w:p>
+      <w:r>
+        <w:t xml:space="preserve">Levels worden willekeurig gepakt uit een lijst, de </w:t>
+      </w:r>
+      <w:proofErr w:type="spellStart"/>
+      <w:r>
+        <w:t>layouts</w:t>
+      </w:r>
+      <w:proofErr w:type="spellEnd"/>
+      <w:r>
+        <w:t xml:space="preserve"> zijn zelf gemaakt en variëren tussen levels.</w:t>
       </w:r>
     </w:p>
     <w:p>
@@ -4853,7 +6457,31 @@
     </w:p>
     <w:p>
       <w:r>
-        <w:t>Elk level ziet er anders uit, en krijgt een unieke taak (Kill alle enemies, hitlist)</w:t>
+        <w:t>Elk level ziet er anders uit, en krijgt een unieke taak (</w:t>
+      </w:r>
+      <w:proofErr w:type="spellStart"/>
+      <w:r>
+        <w:t>Kill</w:t>
+      </w:r>
+      <w:proofErr w:type="spellEnd"/>
+      <w:r>
+        <w:t xml:space="preserve"> alle </w:t>
+      </w:r>
+      <w:proofErr w:type="spellStart"/>
+      <w:r>
+        <w:t>enemies</w:t>
+      </w:r>
+      <w:proofErr w:type="spellEnd"/>
+      <w:r>
+        <w:t xml:space="preserve">, </w:t>
+      </w:r>
+      <w:proofErr w:type="spellStart"/>
+      <w:r>
+        <w:t>hitlist</w:t>
+      </w:r>
+      <w:proofErr w:type="spellEnd"/>
+      <w:r>
+        <w:t>)</w:t>
       </w:r>
     </w:p>
     <w:p>
@@ -4868,7 +6496,23 @@
     </w:p>
     <w:p>
       <w:r>
-        <w:t xml:space="preserve">De levels zijn gedesigned op een manier waar je constant beneden spawned en aan de boven kant weer volgend level in gaat. </w:t>
+        <w:t xml:space="preserve">De levels zijn </w:t>
+      </w:r>
+      <w:proofErr w:type="spellStart"/>
+      <w:r>
+        <w:t>gedesigned</w:t>
+      </w:r>
+      <w:proofErr w:type="spellEnd"/>
+      <w:r>
+        <w:t xml:space="preserve"> op een manier waar je constant beneden </w:t>
+      </w:r>
+      <w:proofErr w:type="spellStart"/>
+      <w:r>
+        <w:t>spawned</w:t>
+      </w:r>
+      <w:proofErr w:type="spellEnd"/>
+      <w:r>
+        <w:t xml:space="preserve"> en aan de boven kant weer volgend level in gaat. </w:t>
       </w:r>
     </w:p>
     <w:p>
@@ -4898,7 +6542,15 @@
     </w:p>
     <w:p>
       <w:r>
-        <w:t>Een level kan unieke modifiërs krijgen (Donker, ingezoomde camera</w:t>
+        <w:t xml:space="preserve">Een level kan unieke </w:t>
+      </w:r>
+      <w:proofErr w:type="spellStart"/>
+      <w:r>
+        <w:t>modifiërs</w:t>
+      </w:r>
+      <w:proofErr w:type="spellEnd"/>
+      <w:r>
+        <w:t xml:space="preserve"> krijgen (Donker, ingezoomde camera</w:t>
       </w:r>
       <w:r>
         <w:t>, etc.</w:t>
@@ -4908,6 +6560,52 @@
       </w:r>
     </w:p>
     <w:p>
+      <w:r>
+        <w:rPr>
+          <w:rFonts w:eastAsiaTheme="majorEastAsia" w:cstheme="minorHAnsi"/>
+          <w:iCs/>
+          <w:noProof/>
+          <w:color w:val="000000" w:themeColor="text1"/>
+        </w:rPr>
+        <w:lastRenderedPageBreak/>
+        <w:drawing>
+          <wp:inline distT="0" distB="0" distL="0" distR="0" wp14:anchorId="3F87927A" wp14:editId="6A5E5D95">
+            <wp:extent cx="5760720" cy="2244725"/>
+            <wp:effectExtent l="0" t="0" r="0" b="3175"/>
+            <wp:docPr id="1925861831" name="Afbeelding 1" descr="Afbeelding met schermopname, Rechthoek&#10;&#10;Automatisch gegenereerde beschrijving"/>
+            <wp:cNvGraphicFramePr>
+              <a:graphicFrameLocks xmlns:a="http://schemas.openxmlformats.org/drawingml/2006/main" noChangeAspect="1"/>
+            </wp:cNvGraphicFramePr>
+            <a:graphic xmlns:a="http://schemas.openxmlformats.org/drawingml/2006/main">
+              <a:graphicData uri="http://schemas.openxmlformats.org/drawingml/2006/picture">
+                <pic:pic xmlns:pic="http://schemas.openxmlformats.org/drawingml/2006/picture">
+                  <pic:nvPicPr>
+                    <pic:cNvPr id="1925861831" name="Afbeelding 1" descr="Afbeelding met schermopname, Rechthoek&#10;&#10;Automatisch gegenereerde beschrijving"/>
+                    <pic:cNvPicPr/>
+                  </pic:nvPicPr>
+                  <pic:blipFill>
+                    <a:blip r:embed="rId12"/>
+                    <a:stretch>
+                      <a:fillRect/>
+                    </a:stretch>
+                  </pic:blipFill>
+                  <pic:spPr>
+                    <a:xfrm>
+                      <a:off x="0" y="0"/>
+                      <a:ext cx="5760720" cy="2244725"/>
+                    </a:xfrm>
+                    <a:prstGeom prst="rect">
+                      <a:avLst/>
+                    </a:prstGeom>
+                  </pic:spPr>
+                </pic:pic>
+              </a:graphicData>
+            </a:graphic>
+          </wp:inline>
+        </w:drawing>
+      </w:r>
+    </w:p>
+    <w:p>
       <w:pPr>
         <w:pStyle w:val="Kop3"/>
       </w:pPr>
@@ -4922,7 +6620,47 @@
     </w:p>
     <w:p>
       <w:r>
-        <w:t>Een level kan een uniek doel krijgen (zoals al aangegeven: Kill alle enemies, kill specifieke enemies op de hitlist)</w:t>
+        <w:t xml:space="preserve">Een level kan een uniek doel krijgen (zoals al aangegeven: </w:t>
+      </w:r>
+      <w:proofErr w:type="spellStart"/>
+      <w:r>
+        <w:t>Kill</w:t>
+      </w:r>
+      <w:proofErr w:type="spellEnd"/>
+      <w:r>
+        <w:t xml:space="preserve"> alle </w:t>
+      </w:r>
+      <w:proofErr w:type="spellStart"/>
+      <w:r>
+        <w:t>enemies</w:t>
+      </w:r>
+      <w:proofErr w:type="spellEnd"/>
+      <w:r>
+        <w:t xml:space="preserve">, </w:t>
+      </w:r>
+      <w:proofErr w:type="spellStart"/>
+      <w:r>
+        <w:t>kill</w:t>
+      </w:r>
+      <w:proofErr w:type="spellEnd"/>
+      <w:r>
+        <w:t xml:space="preserve"> specifieke </w:t>
+      </w:r>
+      <w:proofErr w:type="spellStart"/>
+      <w:r>
+        <w:t>enemies</w:t>
+      </w:r>
+      <w:proofErr w:type="spellEnd"/>
+      <w:r>
+        <w:t xml:space="preserve"> op de </w:t>
+      </w:r>
+      <w:proofErr w:type="spellStart"/>
+      <w:r>
+        <w:t>hitlist</w:t>
+      </w:r>
+      <w:proofErr w:type="spellEnd"/>
+      <w:r>
+        <w:t>)</w:t>
       </w:r>
     </w:p>
     <w:p>
@@ -4938,6 +6676,7 @@
         </w:rPr>
         <w:t xml:space="preserve">Level </w:t>
       </w:r>
+      <w:proofErr w:type="spellStart"/>
       <w:r>
         <w:rPr>
           <w:lang w:val="en-US"/>
@@ -4948,7 +6687,14 @@
         <w:rPr>
           <w:lang w:val="en-US"/>
         </w:rPr>
-        <w:t>pecifieke Achievement</w:t>
+        <w:t>pecifieke</w:t>
+      </w:r>
+      <w:proofErr w:type="spellEnd"/>
+      <w:r>
+        <w:rPr>
+          <w:lang w:val="en-US"/>
+        </w:rPr>
+        <w:t xml:space="preserve"> Achievement</w:t>
       </w:r>
       <w:r>
         <w:rPr>
@@ -4982,40 +6728,16 @@
       <w:r>
         <w:t xml:space="preserve">van </w:t>
       </w:r>
+      <w:proofErr w:type="spellStart"/>
       <w:r>
         <w:t>achievements</w:t>
       </w:r>
+      <w:proofErr w:type="spellEnd"/>
       <w:r>
         <w:t>.</w:t>
       </w:r>
       <w:r>
         <w:t xml:space="preserve"> </w:t>
-      </w:r>
-    </w:p>
-    <w:p>
-      <w:pPr>
-        <w:rPr>
-          <w:lang w:val="en-US"/>
-        </w:rPr>
-      </w:pPr>
-    </w:p>
-    <w:p>
-      <w:pPr>
-        <w:rPr>
-          <w:b/>
-          <w:bCs/>
-          <w:i/>
-          <w:iCs/>
-        </w:rPr>
-      </w:pPr>
-      <w:r>
-        <w:rPr>
-          <w:b/>
-          <w:bCs/>
-          <w:i/>
-          <w:iCs/>
-        </w:rPr>
-        <w:t>[voeg meer onderdelen toe als die nodig zijn]</w:t>
       </w:r>
     </w:p>
     <w:p>
@@ -5168,6 +6890,7 @@
         </w:rPr>
         <w:t xml:space="preserve">elke </w:t>
       </w:r>
+      <w:proofErr w:type="spellStart"/>
       <w:r>
         <w:rPr>
           <w:i/>
@@ -5187,7 +6910,15 @@
           <w:i/>
           <w:iCs/>
         </w:rPr>
-        <w:t>es er zijn voor de speler? Wat maakt het anders dan de andere mod</w:t>
+        <w:t>es</w:t>
+      </w:r>
+      <w:proofErr w:type="spellEnd"/>
+      <w:r>
+        <w:rPr>
+          <w:i/>
+          <w:iCs/>
+        </w:rPr>
+        <w:t xml:space="preserve"> er zijn voor de speler? Wat maakt het anders dan de andere mod</w:t>
       </w:r>
       <w:r>
         <w:rPr>
@@ -5237,7 +6968,63 @@
         <w:rPr>
           <w:lang w:val="en-US"/>
         </w:rPr>
-        <w:t xml:space="preserve">Er is momenteel geen sprake van een tutorial </w:t>
+        <w:t xml:space="preserve">Er is </w:t>
+      </w:r>
+      <w:proofErr w:type="spellStart"/>
+      <w:r>
+        <w:rPr>
+          <w:lang w:val="en-US"/>
+        </w:rPr>
+        <w:t>momenteel</w:t>
+      </w:r>
+      <w:proofErr w:type="spellEnd"/>
+      <w:r>
+        <w:rPr>
+          <w:lang w:val="en-US"/>
+        </w:rPr>
+        <w:t xml:space="preserve"> </w:t>
+      </w:r>
+      <w:proofErr w:type="spellStart"/>
+      <w:r>
+        <w:rPr>
+          <w:lang w:val="en-US"/>
+        </w:rPr>
+        <w:t>geen</w:t>
+      </w:r>
+      <w:proofErr w:type="spellEnd"/>
+      <w:r>
+        <w:rPr>
+          <w:lang w:val="en-US"/>
+        </w:rPr>
+        <w:t xml:space="preserve"> </w:t>
+      </w:r>
+      <w:proofErr w:type="spellStart"/>
+      <w:r>
+        <w:rPr>
+          <w:lang w:val="en-US"/>
+        </w:rPr>
+        <w:t>sprake</w:t>
+      </w:r>
+      <w:proofErr w:type="spellEnd"/>
+      <w:r>
+        <w:rPr>
+          <w:lang w:val="en-US"/>
+        </w:rPr>
+        <w:t xml:space="preserve"> van </w:t>
+      </w:r>
+      <w:proofErr w:type="spellStart"/>
+      <w:r>
+        <w:rPr>
+          <w:lang w:val="en-US"/>
+        </w:rPr>
+        <w:t>een</w:t>
+      </w:r>
+      <w:proofErr w:type="spellEnd"/>
+      <w:r>
+        <w:rPr>
+          <w:lang w:val="en-US"/>
+        </w:rPr>
+        <w:t xml:space="preserve"> tutorial </w:t>
       </w:r>
     </w:p>
     <w:p>
@@ -5278,26 +7065,203 @@
         <w:rPr>
           <w:lang w:val="en-US"/>
         </w:rPr>
-        <w:t>Je kan een 'run' starten, je moet proberen zo ver mogelijk te komen, ga je dood, moet je weer terug naar het begin.</w:t>
-      </w:r>
-    </w:p>
-    <w:p>
-      <w:pPr>
-        <w:rPr>
-          <w:b/>
-          <w:bCs/>
-          <w:i/>
-          <w:iCs/>
-        </w:rPr>
-      </w:pPr>
-      <w:r>
-        <w:rPr>
-          <w:b/>
-          <w:bCs/>
-          <w:i/>
-          <w:iCs/>
-        </w:rPr>
-        <w:t>[voeg meer onderdelen toe als die nodig zijn]</w:t>
+        <w:t xml:space="preserve">Je </w:t>
+      </w:r>
+      <w:proofErr w:type="spellStart"/>
+      <w:r>
+        <w:rPr>
+          <w:lang w:val="en-US"/>
+        </w:rPr>
+        <w:t>kan</w:t>
+      </w:r>
+      <w:proofErr w:type="spellEnd"/>
+      <w:r>
+        <w:rPr>
+          <w:lang w:val="en-US"/>
+        </w:rPr>
+        <w:t xml:space="preserve"> </w:t>
+      </w:r>
+      <w:proofErr w:type="spellStart"/>
+      <w:r>
+        <w:rPr>
+          <w:lang w:val="en-US"/>
+        </w:rPr>
+        <w:t>een</w:t>
+      </w:r>
+      <w:proofErr w:type="spellEnd"/>
+      <w:r>
+        <w:rPr>
+          <w:lang w:val="en-US"/>
+        </w:rPr>
+        <w:t xml:space="preserve"> 'run' </w:t>
+      </w:r>
+      <w:proofErr w:type="spellStart"/>
+      <w:r>
+        <w:rPr>
+          <w:lang w:val="en-US"/>
+        </w:rPr>
+        <w:t>starten</w:t>
+      </w:r>
+      <w:proofErr w:type="spellEnd"/>
+      <w:r>
+        <w:rPr>
+          <w:lang w:val="en-US"/>
+        </w:rPr>
+        <w:t xml:space="preserve">, je </w:t>
+      </w:r>
+      <w:proofErr w:type="spellStart"/>
+      <w:r>
+        <w:rPr>
+          <w:lang w:val="en-US"/>
+        </w:rPr>
+        <w:t>moet</w:t>
+      </w:r>
+      <w:proofErr w:type="spellEnd"/>
+      <w:r>
+        <w:rPr>
+          <w:lang w:val="en-US"/>
+        </w:rPr>
+        <w:t xml:space="preserve"> </w:t>
+      </w:r>
+      <w:proofErr w:type="spellStart"/>
+      <w:r>
+        <w:rPr>
+          <w:lang w:val="en-US"/>
+        </w:rPr>
+        <w:t>proberen</w:t>
+      </w:r>
+      <w:proofErr w:type="spellEnd"/>
+      <w:r>
+        <w:rPr>
+          <w:lang w:val="en-US"/>
+        </w:rPr>
+        <w:t xml:space="preserve"> zo </w:t>
+      </w:r>
+      <w:proofErr w:type="spellStart"/>
+      <w:r>
+        <w:rPr>
+          <w:lang w:val="en-US"/>
+        </w:rPr>
+        <w:t>ver</w:t>
+      </w:r>
+      <w:proofErr w:type="spellEnd"/>
+      <w:r>
+        <w:rPr>
+          <w:lang w:val="en-US"/>
+        </w:rPr>
+        <w:t xml:space="preserve"> </w:t>
+      </w:r>
+      <w:proofErr w:type="spellStart"/>
+      <w:r>
+        <w:rPr>
+          <w:lang w:val="en-US"/>
+        </w:rPr>
+        <w:t>mogelijk</w:t>
+      </w:r>
+      <w:proofErr w:type="spellEnd"/>
+      <w:r>
+        <w:rPr>
+          <w:lang w:val="en-US"/>
+        </w:rPr>
+        <w:t xml:space="preserve"> </w:t>
+      </w:r>
+      <w:proofErr w:type="spellStart"/>
+      <w:r>
+        <w:rPr>
+          <w:lang w:val="en-US"/>
+        </w:rPr>
+        <w:t>te</w:t>
+      </w:r>
+      <w:proofErr w:type="spellEnd"/>
+      <w:r>
+        <w:rPr>
+          <w:lang w:val="en-US"/>
+        </w:rPr>
+        <w:t xml:space="preserve"> </w:t>
+      </w:r>
+      <w:proofErr w:type="spellStart"/>
+      <w:r>
+        <w:rPr>
+          <w:lang w:val="en-US"/>
+        </w:rPr>
+        <w:t>komen</w:t>
+      </w:r>
+      <w:proofErr w:type="spellEnd"/>
+      <w:r>
+        <w:rPr>
+          <w:lang w:val="en-US"/>
+        </w:rPr>
+        <w:t xml:space="preserve">, ga je </w:t>
+      </w:r>
+      <w:proofErr w:type="spellStart"/>
+      <w:r>
+        <w:rPr>
+          <w:lang w:val="en-US"/>
+        </w:rPr>
+        <w:t>dood</w:t>
+      </w:r>
+      <w:proofErr w:type="spellEnd"/>
+      <w:r>
+        <w:rPr>
+          <w:lang w:val="en-US"/>
+        </w:rPr>
+        <w:t xml:space="preserve">, </w:t>
+      </w:r>
+      <w:proofErr w:type="spellStart"/>
+      <w:r>
+        <w:rPr>
+          <w:lang w:val="en-US"/>
+        </w:rPr>
+        <w:t>moet</w:t>
+      </w:r>
+      <w:proofErr w:type="spellEnd"/>
+      <w:r>
+        <w:rPr>
+          <w:lang w:val="en-US"/>
+        </w:rPr>
+        <w:t xml:space="preserve"> je </w:t>
+      </w:r>
+      <w:proofErr w:type="spellStart"/>
+      <w:r>
+        <w:rPr>
+          <w:lang w:val="en-US"/>
+        </w:rPr>
+        <w:t>weer</w:t>
+      </w:r>
+      <w:proofErr w:type="spellEnd"/>
+      <w:r>
+        <w:rPr>
+          <w:lang w:val="en-US"/>
+        </w:rPr>
+        <w:t xml:space="preserve"> </w:t>
+      </w:r>
+      <w:proofErr w:type="spellStart"/>
+      <w:r>
+        <w:rPr>
+          <w:lang w:val="en-US"/>
+        </w:rPr>
+        <w:t>terug</w:t>
+      </w:r>
+      <w:proofErr w:type="spellEnd"/>
+      <w:r>
+        <w:rPr>
+          <w:lang w:val="en-US"/>
+        </w:rPr>
+        <w:t xml:space="preserve"> </w:t>
+      </w:r>
+      <w:proofErr w:type="spellStart"/>
+      <w:r>
+        <w:rPr>
+          <w:lang w:val="en-US"/>
+        </w:rPr>
+        <w:t>naar</w:t>
+      </w:r>
+      <w:proofErr w:type="spellEnd"/>
+      <w:r>
+        <w:rPr>
+          <w:lang w:val="en-US"/>
+        </w:rPr>
+        <w:t xml:space="preserve"> het begin.</w:t>
       </w:r>
     </w:p>
     <w:p/>
@@ -5325,8 +7289,13 @@
         <w:t>atie</w:t>
       </w:r>
       <w:r>
-        <w:t>/ Achievement</w:t>
-      </w:r>
+        <w:t xml:space="preserve">/ </w:t>
+      </w:r>
+      <w:proofErr w:type="spellStart"/>
+      <w:r>
+        <w:t>Achievement</w:t>
+      </w:r>
+      <w:proofErr w:type="spellEnd"/>
       <w:r>
         <w:rPr>
           <w:i/>
@@ -5411,8 +7380,17 @@
           <w:i/>
           <w:iCs/>
         </w:rPr>
-        <w:t>prestatie/ achievement</w:t>
-      </w:r>
+        <w:t xml:space="preserve">prestatie/ </w:t>
+      </w:r>
+      <w:proofErr w:type="spellStart"/>
+      <w:r>
+        <w:rPr>
+          <w:i/>
+          <w:iCs/>
+        </w:rPr>
+        <w:t>achievement</w:t>
+      </w:r>
+      <w:proofErr w:type="spellEnd"/>
       <w:r>
         <w:rPr>
           <w:i/>
@@ -5440,8 +7418,13 @@
       </w:r>
     </w:p>
     <w:p>
-      <w:r>
-        <w:t>Json save data.</w:t>
+      <w:proofErr w:type="spellStart"/>
+      <w:r>
+        <w:t>Json</w:t>
+      </w:r>
+      <w:proofErr w:type="spellEnd"/>
+      <w:r>
+        <w:t xml:space="preserve"> save data.</w:t>
       </w:r>
     </w:p>
     <w:p>
@@ -5488,9 +7471,14 @@
       <w:bookmarkStart w:id="37" w:name="_Toc183096229"/>
       <w:r>
         <w:lastRenderedPageBreak/>
-        <w:t>Input/ Control scheme</w:t>
+        <w:t xml:space="preserve">Input/ Control </w:t>
+      </w:r>
+      <w:proofErr w:type="spellStart"/>
+      <w:r>
+        <w:t>scheme</w:t>
       </w:r>
       <w:bookmarkEnd w:id="37"/>
+      <w:proofErr w:type="spellEnd"/>
     </w:p>
     <w:p>
       <w:pPr>
@@ -5567,7 +7555,23 @@
           <w:i/>
           <w:iCs/>
         </w:rPr>
-        <w:t xml:space="preserve"> input gekoppeld met de acties van de speler’s karakter. </w:t>
+        <w:t xml:space="preserve"> input gekoppeld met de acties van de </w:t>
+      </w:r>
+      <w:proofErr w:type="spellStart"/>
+      <w:r>
+        <w:rPr>
+          <w:i/>
+          <w:iCs/>
+        </w:rPr>
+        <w:t>speler’s</w:t>
+      </w:r>
+      <w:proofErr w:type="spellEnd"/>
+      <w:r>
+        <w:rPr>
+          <w:i/>
+          <w:iCs/>
+        </w:rPr>
+        <w:t xml:space="preserve"> karakter. </w:t>
       </w:r>
       <w:r>
         <w:rPr>
@@ -5613,7 +7617,15 @@
         <w:t xml:space="preserve"> &amp;/Of W</w:t>
       </w:r>
       <w:r>
-        <w:t xml:space="preserve"> tegen muur (walljump)</w:t>
+        <w:t xml:space="preserve"> tegen muur (</w:t>
+      </w:r>
+      <w:proofErr w:type="spellStart"/>
+      <w:r>
+        <w:t>walljump</w:t>
+      </w:r>
+      <w:proofErr w:type="spellEnd"/>
+      <w:r>
+        <w:t>)</w:t>
       </w:r>
       <w:r>
         <w:t xml:space="preserve"> </w:t>
@@ -5672,9 +7684,11 @@
       <w:r>
         <w:t xml:space="preserve">(Indien toegevoegd) </w:t>
       </w:r>
+      <w:proofErr w:type="spellStart"/>
       <w:r>
         <w:t>Rechter-Muisknop</w:t>
       </w:r>
+      <w:proofErr w:type="spellEnd"/>
     </w:p>
     <w:p>
       <w:pPr>
@@ -5688,7 +7702,15 @@
     </w:p>
     <w:p>
       <w:r>
-        <w:t>Klikken (lanceer met de shotgun)</w:t>
+        <w:t xml:space="preserve">Klikken (lanceer met de </w:t>
+      </w:r>
+      <w:proofErr w:type="spellStart"/>
+      <w:r>
+        <w:t>shotgun</w:t>
+      </w:r>
+      <w:proofErr w:type="spellEnd"/>
+      <w:r>
+        <w:t>)</w:t>
       </w:r>
     </w:p>
     <w:p>
@@ -5703,7 +7725,15 @@
     </w:p>
     <w:p>
       <w:r>
-        <w:t>Klikken (schiet projectiles)</w:t>
+        <w:t xml:space="preserve">Klikken (schiet </w:t>
+      </w:r>
+      <w:proofErr w:type="spellStart"/>
+      <w:r>
+        <w:t>projectiles</w:t>
+      </w:r>
+      <w:proofErr w:type="spellEnd"/>
+      <w:r>
+        <w:t>)</w:t>
       </w:r>
     </w:p>
     <w:p>
@@ -5863,7 +7893,15 @@
     </w:p>
     <w:p>
       <w:r>
-        <w:t>Wanneer een samurai doodgaat in</w:t>
+        <w:t xml:space="preserve">Wanneer een </w:t>
+      </w:r>
+      <w:proofErr w:type="spellStart"/>
+      <w:r>
+        <w:t>samurai</w:t>
+      </w:r>
+      <w:proofErr w:type="spellEnd"/>
+      <w:r>
+        <w:t xml:space="preserve"> doodgaat in</w:t>
       </w:r>
       <w:r>
         <w:t xml:space="preserve"> de</w:t>
@@ -5875,7 +7913,15 @@
         <w:t xml:space="preserve">wordt hij gereïncarneerd als een eend. </w:t>
       </w:r>
       <w:r>
-        <w:t>Hij komt erachter dat er een ondergrondse yakuza familie</w:t>
+        <w:t xml:space="preserve">Hij komt erachter dat er een ondergrondse </w:t>
+      </w:r>
+      <w:proofErr w:type="spellStart"/>
+      <w:r>
+        <w:t>yakuza</w:t>
+      </w:r>
+      <w:proofErr w:type="spellEnd"/>
+      <w:r>
+        <w:t xml:space="preserve"> familie</w:t>
       </w:r>
       <w:r>
         <w:t xml:space="preserve"> is die ook </w:t>
@@ -5932,12 +7978,12 @@
     </w:p>
     <w:p/>
     <w:sectPr>
-      <w:headerReference w:type="even" r:id="rId12"/>
-      <w:headerReference w:type="default" r:id="rId13"/>
-      <w:footerReference w:type="even" r:id="rId14"/>
-      <w:footerReference w:type="default" r:id="rId15"/>
-      <w:headerReference w:type="first" r:id="rId16"/>
-      <w:footerReference w:type="first" r:id="rId17"/>
+      <w:headerReference w:type="even" r:id="rId13"/>
+      <w:headerReference w:type="default" r:id="rId14"/>
+      <w:footerReference w:type="even" r:id="rId15"/>
+      <w:footerReference w:type="default" r:id="rId16"/>
+      <w:headerReference w:type="first" r:id="rId17"/>
+      <w:footerReference w:type="first" r:id="rId18"/>
       <w:pgSz w:w="11906" w:h="16838"/>
       <w:pgMar w:top="1417" w:right="1417" w:bottom="1417" w:left="1417" w:header="708" w:footer="708" w:gutter="0"/>
       <w:cols w:space="708"/>
@@ -7760,7 +9806,12 @@
 </file>
 
 <file path=customXml/item1.xml><?xml version="1.0" encoding="utf-8"?>
-<b:Sources xmlns:b="http://schemas.openxmlformats.org/officeDocument/2006/bibliography" xmlns="http://schemas.openxmlformats.org/officeDocument/2006/bibliography" SelectedStyle="\APASixthEditionOfficeOnline.xsl" StyleName="APA" Version="6"/>
+<?mso-contentType ?>
+<FormTemplates xmlns="http://schemas.microsoft.com/sharepoint/v3/contenttype/forms">
+  <Display>DocumentLibraryForm</Display>
+  <Edit>DocumentLibraryForm</Edit>
+  <New>DocumentLibraryForm</New>
+</FormTemplates>
 </file>
 
 <file path=customXml/item2.xml><?xml version="1.0" encoding="utf-8"?>
@@ -7770,12 +9821,7 @@
 </file>
 
 <file path=customXml/item3.xml><?xml version="1.0" encoding="utf-8"?>
-<?mso-contentType ?>
-<FormTemplates xmlns="http://schemas.microsoft.com/sharepoint/v3/contenttype/forms">
-  <Display>DocumentLibraryForm</Display>
-  <Edit>DocumentLibraryForm</Edit>
-  <New>DocumentLibraryForm</New>
-</FormTemplates>
+<b:Sources xmlns:b="http://schemas.openxmlformats.org/officeDocument/2006/bibliography" xmlns="http://schemas.openxmlformats.org/officeDocument/2006/bibliography" SelectedStyle="\APASixthEditionOfficeOnline.xsl" StyleName="APA" Version="6"/>
 </file>
 
 <file path=customXml/item4.xml><?xml version="1.0" encoding="utf-8"?>
@@ -7923,9 +9969,9 @@
 </file>
 
 <file path=customXml/itemProps1.xml><?xml version="1.0" encoding="utf-8"?>
-<ds:datastoreItem xmlns:ds="http://schemas.openxmlformats.org/officeDocument/2006/customXml" ds:itemID="{8162CAD7-841C-4740-BB05-9434E13DB1CA}">
+<ds:datastoreItem xmlns:ds="http://schemas.openxmlformats.org/officeDocument/2006/customXml" ds:itemID="{0A4EF1CA-211F-4D3B-A3A7-59A30722EE61}">
   <ds:schemaRefs>
-    <ds:schemaRef ds:uri="http://schemas.openxmlformats.org/officeDocument/2006/bibliography"/>
+    <ds:schemaRef ds:uri="http://schemas.microsoft.com/sharepoint/v3/contenttype/forms"/>
   </ds:schemaRefs>
 </ds:datastoreItem>
 </file>
@@ -7940,9 +9986,9 @@
 </file>
 
 <file path=customXml/itemProps3.xml><?xml version="1.0" encoding="utf-8"?>
-<ds:datastoreItem xmlns:ds="http://schemas.openxmlformats.org/officeDocument/2006/customXml" ds:itemID="{0A4EF1CA-211F-4D3B-A3A7-59A30722EE61}">
+<ds:datastoreItem xmlns:ds="http://schemas.openxmlformats.org/officeDocument/2006/customXml" ds:itemID="{8162CAD7-841C-4740-BB05-9434E13DB1CA}">
   <ds:schemaRefs>
-    <ds:schemaRef ds:uri="http://schemas.microsoft.com/sharepoint/v3/contenttype/forms"/>
+    <ds:schemaRef ds:uri="http://schemas.openxmlformats.org/officeDocument/2006/bibliography"/>
   </ds:schemaRefs>
 </ds:datastoreItem>
 </file>

</xml_diff>